<commit_message>
update modello e doc
</commit_message>
<xml_diff>
--- a/Documentazione/NoPayNoGame- Documentazione.docx
+++ b/Documentazione/NoPayNoGame- Documentazione.docx
@@ -248,7 +248,7 @@
           <w:r>
             <w:fldChar w:fldCharType="separate"/>
           </w:r>
-          <w:hyperlink w:anchor="_Toc511160335" w:history="1">
+          <w:hyperlink w:anchor="_Toc511168300" w:history="1">
             <w:r>
               <w:rPr>
                 <w:rStyle w:val="Hyperlink"/>
@@ -290,7 +290,7 @@
                 <w:noProof/>
                 <w:webHidden/>
               </w:rPr>
-              <w:instrText xml:space="preserve"> PAGEREF _Toc511160335 \h </w:instrText>
+              <w:instrText xml:space="preserve"> PAGEREF _Toc511168300 \h </w:instrText>
             </w:r>
             <w:r>
               <w:rPr>
@@ -334,7 +334,7 @@
               <w:lang w:eastAsia="it-IT"/>
             </w:rPr>
           </w:pPr>
-          <w:hyperlink w:anchor="_Toc511160336" w:history="1">
+          <w:hyperlink w:anchor="_Toc511168301" w:history="1">
             <w:r>
               <w:rPr>
                 <w:rStyle w:val="Hyperlink"/>
@@ -376,7 +376,7 @@
                 <w:noProof/>
                 <w:webHidden/>
               </w:rPr>
-              <w:instrText xml:space="preserve"> PAGEREF _Toc511160336 \h </w:instrText>
+              <w:instrText xml:space="preserve"> PAGEREF _Toc511168301 \h </w:instrText>
             </w:r>
             <w:r>
               <w:rPr>
@@ -420,7 +420,7 @@
               <w:lang w:eastAsia="it-IT"/>
             </w:rPr>
           </w:pPr>
-          <w:hyperlink w:anchor="_Toc511160337" w:history="1">
+          <w:hyperlink w:anchor="_Toc511168302" w:history="1">
             <w:r>
               <w:rPr>
                 <w:rStyle w:val="Hyperlink"/>
@@ -462,7 +462,7 @@
                 <w:noProof/>
                 <w:webHidden/>
               </w:rPr>
-              <w:instrText xml:space="preserve"> PAGEREF _Toc511160337 \h </w:instrText>
+              <w:instrText xml:space="preserve"> PAGEREF _Toc511168302 \h </w:instrText>
             </w:r>
             <w:r>
               <w:rPr>
@@ -506,7 +506,7 @@
               <w:lang w:eastAsia="it-IT"/>
             </w:rPr>
           </w:pPr>
-          <w:hyperlink w:anchor="_Toc511160338" w:history="1">
+          <w:hyperlink w:anchor="_Toc511168303" w:history="1">
             <w:r>
               <w:rPr>
                 <w:rStyle w:val="Hyperlink"/>
@@ -548,7 +548,7 @@
                 <w:noProof/>
                 <w:webHidden/>
               </w:rPr>
-              <w:instrText xml:space="preserve"> PAGEREF _Toc511160338 \h </w:instrText>
+              <w:instrText xml:space="preserve"> PAGEREF _Toc511168303 \h </w:instrText>
             </w:r>
             <w:r>
               <w:rPr>
@@ -592,7 +592,7 @@
               <w:lang w:eastAsia="it-IT"/>
             </w:rPr>
           </w:pPr>
-          <w:hyperlink w:anchor="_Toc511160339" w:history="1">
+          <w:hyperlink w:anchor="_Toc511168304" w:history="1">
             <w:r>
               <w:rPr>
                 <w:rStyle w:val="Hyperlink"/>
@@ -634,7 +634,7 @@
                 <w:noProof/>
                 <w:webHidden/>
               </w:rPr>
-              <w:instrText xml:space="preserve"> PAGEREF _Toc511160339 \h </w:instrText>
+              <w:instrText xml:space="preserve"> PAGEREF _Toc511168304 \h </w:instrText>
             </w:r>
             <w:r>
               <w:rPr>
@@ -678,7 +678,7 @@
               <w:lang w:eastAsia="it-IT"/>
             </w:rPr>
           </w:pPr>
-          <w:hyperlink w:anchor="_Toc511160340" w:history="1">
+          <w:hyperlink w:anchor="_Toc511168305" w:history="1">
             <w:r>
               <w:rPr>
                 <w:rStyle w:val="Hyperlink"/>
@@ -720,7 +720,7 @@
                 <w:noProof/>
                 <w:webHidden/>
               </w:rPr>
-              <w:instrText xml:space="preserve"> PAGEREF _Toc511160340 \h </w:instrText>
+              <w:instrText xml:space="preserve"> PAGEREF _Toc511168305 \h </w:instrText>
             </w:r>
             <w:r>
               <w:rPr>
@@ -764,7 +764,7 @@
               <w:lang w:eastAsia="it-IT"/>
             </w:rPr>
           </w:pPr>
-          <w:hyperlink w:anchor="_Toc511160341" w:history="1">
+          <w:hyperlink w:anchor="_Toc511168306" w:history="1">
             <w:r>
               <w:rPr>
                 <w:rStyle w:val="Hyperlink"/>
@@ -806,7 +806,7 @@
                 <w:noProof/>
                 <w:webHidden/>
               </w:rPr>
-              <w:instrText xml:space="preserve"> PAGEREF _Toc511160341 \h </w:instrText>
+              <w:instrText xml:space="preserve"> PAGEREF _Toc511168306 \h </w:instrText>
             </w:r>
             <w:r>
               <w:rPr>
@@ -826,7 +826,7 @@
                 <w:noProof/>
                 <w:webHidden/>
               </w:rPr>
-              <w:t>2</w:t>
+              <w:t>3</w:t>
             </w:r>
             <w:r>
               <w:rPr>
@@ -850,7 +850,7 @@
               <w:lang w:eastAsia="it-IT"/>
             </w:rPr>
           </w:pPr>
-          <w:hyperlink w:anchor="_Toc511160342" w:history="1">
+          <w:hyperlink w:anchor="_Toc511168307" w:history="1">
             <w:r>
               <w:rPr>
                 <w:rStyle w:val="Hyperlink"/>
@@ -892,7 +892,7 @@
                 <w:noProof/>
                 <w:webHidden/>
               </w:rPr>
-              <w:instrText xml:space="preserve"> PAGEREF _Toc511160342 \h </w:instrText>
+              <w:instrText xml:space="preserve"> PAGEREF _Toc511168307 \h </w:instrText>
             </w:r>
             <w:r>
               <w:rPr>
@@ -912,7 +912,7 @@
                 <w:noProof/>
                 <w:webHidden/>
               </w:rPr>
-              <w:t>2</w:t>
+              <w:t>3</w:t>
             </w:r>
             <w:r>
               <w:rPr>
@@ -936,7 +936,7 @@
               <w:lang w:eastAsia="it-IT"/>
             </w:rPr>
           </w:pPr>
-          <w:hyperlink w:anchor="_Toc511160343" w:history="1">
+          <w:hyperlink w:anchor="_Toc511168308" w:history="1">
             <w:r>
               <w:rPr>
                 <w:rStyle w:val="Hyperlink"/>
@@ -978,7 +978,7 @@
                 <w:noProof/>
                 <w:webHidden/>
               </w:rPr>
-              <w:instrText xml:space="preserve"> PAGEREF _Toc511160343 \h </w:instrText>
+              <w:instrText xml:space="preserve"> PAGEREF _Toc511168308 \h </w:instrText>
             </w:r>
             <w:r>
               <w:rPr>
@@ -998,7 +998,7 @@
                 <w:noProof/>
                 <w:webHidden/>
               </w:rPr>
-              <w:t>2</w:t>
+              <w:t>3</w:t>
             </w:r>
             <w:r>
               <w:rPr>
@@ -1022,7 +1022,7 @@
               <w:lang w:eastAsia="it-IT"/>
             </w:rPr>
           </w:pPr>
-          <w:hyperlink w:anchor="_Toc511160344" w:history="1">
+          <w:hyperlink w:anchor="_Toc511168309" w:history="1">
             <w:r>
               <w:rPr>
                 <w:rStyle w:val="Hyperlink"/>
@@ -1064,7 +1064,7 @@
                 <w:noProof/>
                 <w:webHidden/>
               </w:rPr>
-              <w:instrText xml:space="preserve"> PAGEREF _Toc511160344 \h </w:instrText>
+              <w:instrText xml:space="preserve"> PAGEREF _Toc511168309 \h </w:instrText>
             </w:r>
             <w:r>
               <w:rPr>
@@ -1084,7 +1084,7 @@
                 <w:noProof/>
                 <w:webHidden/>
               </w:rPr>
-              <w:t>2</w:t>
+              <w:t>3</w:t>
             </w:r>
             <w:r>
               <w:rPr>
@@ -1108,7 +1108,7 @@
               <w:lang w:eastAsia="it-IT"/>
             </w:rPr>
           </w:pPr>
-          <w:hyperlink w:anchor="_Toc511160345" w:history="1">
+          <w:hyperlink w:anchor="_Toc511168310" w:history="1">
             <w:r>
               <w:rPr>
                 <w:rStyle w:val="Hyperlink"/>
@@ -1150,7 +1150,7 @@
                 <w:noProof/>
                 <w:webHidden/>
               </w:rPr>
-              <w:instrText xml:space="preserve"> PAGEREF _Toc511160345 \h </w:instrText>
+              <w:instrText xml:space="preserve"> PAGEREF _Toc511168310 \h </w:instrText>
             </w:r>
             <w:r>
               <w:rPr>
@@ -1170,7 +1170,7 @@
                 <w:noProof/>
                 <w:webHidden/>
               </w:rPr>
-              <w:t>2</w:t>
+              <w:t>3</w:t>
             </w:r>
             <w:r>
               <w:rPr>
@@ -1194,7 +1194,7 @@
               <w:lang w:eastAsia="it-IT"/>
             </w:rPr>
           </w:pPr>
-          <w:hyperlink w:anchor="_Toc511160346" w:history="1">
+          <w:hyperlink w:anchor="_Toc511168311" w:history="1">
             <w:r>
               <w:rPr>
                 <w:rStyle w:val="Hyperlink"/>
@@ -1236,7 +1236,7 @@
                 <w:noProof/>
                 <w:webHidden/>
               </w:rPr>
-              <w:instrText xml:space="preserve"> PAGEREF _Toc511160346 \h </w:instrText>
+              <w:instrText xml:space="preserve"> PAGEREF _Toc511168311 \h </w:instrText>
             </w:r>
             <w:r>
               <w:rPr>
@@ -1256,7 +1256,7 @@
                 <w:noProof/>
                 <w:webHidden/>
               </w:rPr>
-              <w:t>2</w:t>
+              <w:t>3</w:t>
             </w:r>
             <w:r>
               <w:rPr>
@@ -1280,7 +1280,7 @@
               <w:lang w:eastAsia="it-IT"/>
             </w:rPr>
           </w:pPr>
-          <w:hyperlink w:anchor="_Toc511160347" w:history="1">
+          <w:hyperlink w:anchor="_Toc511168312" w:history="1">
             <w:r>
               <w:rPr>
                 <w:rStyle w:val="Hyperlink"/>
@@ -1322,7 +1322,7 @@
                 <w:noProof/>
                 <w:webHidden/>
               </w:rPr>
-              <w:instrText xml:space="preserve"> PAGEREF _Toc511160347 \h </w:instrText>
+              <w:instrText xml:space="preserve"> PAGEREF _Toc511168312 \h </w:instrText>
             </w:r>
             <w:r>
               <w:rPr>
@@ -1342,7 +1342,7 @@
                 <w:noProof/>
                 <w:webHidden/>
               </w:rPr>
-              <w:t>2</w:t>
+              <w:t>3</w:t>
             </w:r>
             <w:r>
               <w:rPr>
@@ -1366,7 +1366,7 @@
               <w:lang w:eastAsia="it-IT"/>
             </w:rPr>
           </w:pPr>
-          <w:hyperlink w:anchor="_Toc511160348" w:history="1">
+          <w:hyperlink w:anchor="_Toc511168313" w:history="1">
             <w:r>
               <w:rPr>
                 <w:rStyle w:val="Hyperlink"/>
@@ -1408,7 +1408,7 @@
                 <w:noProof/>
                 <w:webHidden/>
               </w:rPr>
-              <w:instrText xml:space="preserve"> PAGEREF _Toc511160348 \h </w:instrText>
+              <w:instrText xml:space="preserve"> PAGEREF _Toc511168313 \h </w:instrText>
             </w:r>
             <w:r>
               <w:rPr>
@@ -1428,7 +1428,7 @@
                 <w:noProof/>
                 <w:webHidden/>
               </w:rPr>
-              <w:t>2</w:t>
+              <w:t>3</w:t>
             </w:r>
             <w:r>
               <w:rPr>
@@ -1452,7 +1452,7 @@
               <w:lang w:eastAsia="it-IT"/>
             </w:rPr>
           </w:pPr>
-          <w:hyperlink w:anchor="_Toc511160349" w:history="1">
+          <w:hyperlink w:anchor="_Toc511168314" w:history="1">
             <w:r>
               <w:rPr>
                 <w:rStyle w:val="Hyperlink"/>
@@ -1494,7 +1494,7 @@
                 <w:noProof/>
                 <w:webHidden/>
               </w:rPr>
-              <w:instrText xml:space="preserve"> PAGEREF _Toc511160349 \h </w:instrText>
+              <w:instrText xml:space="preserve"> PAGEREF _Toc511168314 \h </w:instrText>
             </w:r>
             <w:r>
               <w:rPr>
@@ -1514,7 +1514,7 @@
                 <w:noProof/>
                 <w:webHidden/>
               </w:rPr>
-              <w:t>2</w:t>
+              <w:t>3</w:t>
             </w:r>
             <w:r>
               <w:rPr>
@@ -1538,7 +1538,7 @@
               <w:lang w:eastAsia="it-IT"/>
             </w:rPr>
           </w:pPr>
-          <w:hyperlink w:anchor="_Toc511160350" w:history="1">
+          <w:hyperlink w:anchor="_Toc511168315" w:history="1">
             <w:r>
               <w:rPr>
                 <w:rStyle w:val="Hyperlink"/>
@@ -1580,7 +1580,7 @@
                 <w:noProof/>
                 <w:webHidden/>
               </w:rPr>
-              <w:instrText xml:space="preserve"> PAGEREF _Toc511160350 \h </w:instrText>
+              <w:instrText xml:space="preserve"> PAGEREF _Toc511168315 \h </w:instrText>
             </w:r>
             <w:r>
               <w:rPr>
@@ -1600,7 +1600,7 @@
                 <w:noProof/>
                 <w:webHidden/>
               </w:rPr>
-              <w:t>2</w:t>
+              <w:t>3</w:t>
             </w:r>
             <w:r>
               <w:rPr>
@@ -1624,7 +1624,7 @@
               <w:lang w:eastAsia="it-IT"/>
             </w:rPr>
           </w:pPr>
-          <w:hyperlink w:anchor="_Toc511160351" w:history="1">
+          <w:hyperlink w:anchor="_Toc511168316" w:history="1">
             <w:r>
               <w:rPr>
                 <w:rStyle w:val="Hyperlink"/>
@@ -1666,7 +1666,7 @@
                 <w:noProof/>
                 <w:webHidden/>
               </w:rPr>
-              <w:instrText xml:space="preserve"> PAGEREF _Toc511160351 \h </w:instrText>
+              <w:instrText xml:space="preserve"> PAGEREF _Toc511168316 \h </w:instrText>
             </w:r>
             <w:r>
               <w:rPr>
@@ -1686,7 +1686,179 @@
                 <w:noProof/>
                 <w:webHidden/>
               </w:rPr>
-              <w:t>2</w:t>
+              <w:t>4</w:t>
+            </w:r>
+            <w:r>
+              <w:rPr>
+                <w:noProof/>
+                <w:webHidden/>
+              </w:rPr>
+              <w:fldChar w:fldCharType="end"/>
+            </w:r>
+          </w:hyperlink>
+        </w:p>
+        <w:p>
+          <w:pPr>
+            <w:pStyle w:val="TOC2"/>
+            <w:tabs>
+              <w:tab w:val="left" w:pos="880"/>
+              <w:tab w:val="right" w:leader="dot" w:pos="10456"/>
+            </w:tabs>
+            <w:rPr>
+              <w:rFonts w:eastAsiaTheme="minorEastAsia"/>
+              <w:noProof/>
+              <w:lang w:eastAsia="it-IT"/>
+            </w:rPr>
+          </w:pPr>
+          <w:hyperlink w:anchor="_Toc511168317" w:history="1">
+            <w:r>
+              <w:rPr>
+                <w:rStyle w:val="Hyperlink"/>
+                <w:noProof/>
+              </w:rPr>
+              <w:t>7.1</w:t>
+            </w:r>
+            <w:r>
+              <w:rPr>
+                <w:rFonts w:eastAsiaTheme="minorEastAsia"/>
+                <w:noProof/>
+                <w:lang w:eastAsia="it-IT"/>
+              </w:rPr>
+              <w:tab/>
+            </w:r>
+            <w:r>
+              <w:rPr>
+                <w:rStyle w:val="Hyperlink"/>
+                <w:noProof/>
+              </w:rPr>
+              <w:t>Struttura</w:t>
+            </w:r>
+            <w:r>
+              <w:rPr>
+                <w:noProof/>
+                <w:webHidden/>
+              </w:rPr>
+              <w:tab/>
+            </w:r>
+            <w:r>
+              <w:rPr>
+                <w:noProof/>
+                <w:webHidden/>
+              </w:rPr>
+              <w:fldChar w:fldCharType="begin"/>
+            </w:r>
+            <w:r>
+              <w:rPr>
+                <w:noProof/>
+                <w:webHidden/>
+              </w:rPr>
+              <w:instrText xml:space="preserve"> PAGEREF _Toc511168317 \h </w:instrText>
+            </w:r>
+            <w:r>
+              <w:rPr>
+                <w:noProof/>
+                <w:webHidden/>
+              </w:rPr>
+            </w:r>
+            <w:r>
+              <w:rPr>
+                <w:noProof/>
+                <w:webHidden/>
+              </w:rPr>
+              <w:fldChar w:fldCharType="separate"/>
+            </w:r>
+            <w:r>
+              <w:rPr>
+                <w:noProof/>
+                <w:webHidden/>
+              </w:rPr>
+              <w:t>4</w:t>
+            </w:r>
+            <w:r>
+              <w:rPr>
+                <w:noProof/>
+                <w:webHidden/>
+              </w:rPr>
+              <w:fldChar w:fldCharType="end"/>
+            </w:r>
+          </w:hyperlink>
+        </w:p>
+        <w:p>
+          <w:pPr>
+            <w:pStyle w:val="TOC2"/>
+            <w:tabs>
+              <w:tab w:val="left" w:pos="880"/>
+              <w:tab w:val="right" w:leader="dot" w:pos="10456"/>
+            </w:tabs>
+            <w:rPr>
+              <w:rFonts w:eastAsiaTheme="minorEastAsia"/>
+              <w:noProof/>
+              <w:lang w:eastAsia="it-IT"/>
+            </w:rPr>
+          </w:pPr>
+          <w:hyperlink w:anchor="_Toc511168318" w:history="1">
+            <w:r>
+              <w:rPr>
+                <w:rStyle w:val="Hyperlink"/>
+                <w:noProof/>
+              </w:rPr>
+              <w:t>7.2</w:t>
+            </w:r>
+            <w:r>
+              <w:rPr>
+                <w:rFonts w:eastAsiaTheme="minorEastAsia"/>
+                <w:noProof/>
+                <w:lang w:eastAsia="it-IT"/>
+              </w:rPr>
+              <w:tab/>
+            </w:r>
+            <w:r>
+              <w:rPr>
+                <w:rStyle w:val="Hyperlink"/>
+                <w:noProof/>
+              </w:rPr>
+              <w:t>Dubbi</w:t>
+            </w:r>
+            <w:r>
+              <w:rPr>
+                <w:noProof/>
+                <w:webHidden/>
+              </w:rPr>
+              <w:tab/>
+            </w:r>
+            <w:r>
+              <w:rPr>
+                <w:noProof/>
+                <w:webHidden/>
+              </w:rPr>
+              <w:fldChar w:fldCharType="begin"/>
+            </w:r>
+            <w:r>
+              <w:rPr>
+                <w:noProof/>
+                <w:webHidden/>
+              </w:rPr>
+              <w:instrText xml:space="preserve"> PAGEREF _Toc511168318 \h </w:instrText>
+            </w:r>
+            <w:r>
+              <w:rPr>
+                <w:noProof/>
+                <w:webHidden/>
+              </w:rPr>
+            </w:r>
+            <w:r>
+              <w:rPr>
+                <w:noProof/>
+                <w:webHidden/>
+              </w:rPr>
+              <w:fldChar w:fldCharType="separate"/>
+            </w:r>
+            <w:r>
+              <w:rPr>
+                <w:noProof/>
+                <w:webHidden/>
+              </w:rPr>
+              <w:t>4</w:t>
             </w:r>
             <w:r>
               <w:rPr>
@@ -1717,7 +1889,7 @@
           <w:numId w:val="19"/>
         </w:numPr>
       </w:pPr>
-      <w:bookmarkStart w:id="1" w:name="_Toc511160335"/>
+      <w:bookmarkStart w:id="1" w:name="_Toc511168300"/>
       <w:r>
         <w:lastRenderedPageBreak/>
         <w:t>Introduzione</w:t>
@@ -1729,7 +1901,7 @@
       <w:pPr>
         <w:pStyle w:val="Heading1"/>
       </w:pPr>
-      <w:bookmarkStart w:id="2" w:name="_Toc511160336"/>
+      <w:bookmarkStart w:id="2" w:name="_Toc511168301"/>
       <w:r>
         <w:t>Descrizione del Progetto</w:t>
       </w:r>
@@ -1737,9 +1909,25 @@
     </w:p>
     <w:p>
       <w:pPr>
+        <w:rPr>
+          <w:lang w:val="en-GB"/>
+        </w:rPr>
+      </w:pPr>
+      <w:hyperlink r:id="rId9" w:history="1">
+        <w:r>
+          <w:rPr>
+            <w:rStyle w:val="Hyperlink"/>
+            <w:lang w:val="en-GB"/>
+          </w:rPr>
+          <w:t>http://nopaynogame.altervista.org/</w:t>
+        </w:r>
+      </w:hyperlink>
+    </w:p>
+    <w:p>
+      <w:pPr>
         <w:pStyle w:val="Heading2"/>
       </w:pPr>
-      <w:bookmarkStart w:id="3" w:name="_Toc511160337"/>
+      <w:bookmarkStart w:id="3" w:name="_Toc511168302"/>
       <w:r>
         <w:t>Scelta del Progetto</w:t>
       </w:r>
@@ -2102,9 +2290,8 @@
       <w:pPr>
         <w:pStyle w:val="Heading2"/>
       </w:pPr>
-      <w:bookmarkStart w:id="4" w:name="_Toc511160338"/>
-      <w:r>
-        <w:lastRenderedPageBreak/>
+      <w:bookmarkStart w:id="4" w:name="_Toc511168303"/>
+      <w:r>
         <w:t>Modifica e/o aggiunte alla consegna</w:t>
       </w:r>
       <w:bookmarkEnd w:id="4"/>
@@ -2113,7 +2300,7 @@
       <w:pPr>
         <w:pStyle w:val="Heading1"/>
       </w:pPr>
-      <w:bookmarkStart w:id="5" w:name="_Toc511160339"/>
+      <w:bookmarkStart w:id="5" w:name="_Toc511168304"/>
       <w:r>
         <w:t>Database</w:t>
       </w:r>
@@ -2123,7 +2310,7 @@
       <w:pPr>
         <w:pStyle w:val="Heading2"/>
       </w:pPr>
-      <w:bookmarkStart w:id="6" w:name="_Toc511160340"/>
+      <w:bookmarkStart w:id="6" w:name="_Toc511168305"/>
       <w:r>
         <w:t>Schema Concettuale</w:t>
       </w:r>
@@ -2135,9 +2322,9 @@
           <w:noProof/>
         </w:rPr>
         <w:drawing>
-          <wp:inline distT="0" distB="0" distL="0" distR="0" wp14:anchorId="5B04648A" wp14:editId="02B76967">
-            <wp:extent cx="5979160" cy="6360795"/>
-            <wp:effectExtent l="0" t="0" r="2540" b="1905"/>
+          <wp:inline distT="0" distB="0" distL="0" distR="0" wp14:anchorId="5B04648A" wp14:editId="4201E845">
+            <wp:extent cx="3416300" cy="3634354"/>
+            <wp:effectExtent l="0" t="0" r="0" b="4445"/>
             <wp:docPr id="1" name="Picture 1"/>
             <wp:cNvGraphicFramePr>
               <a:graphicFrameLocks xmlns:a="http://schemas.openxmlformats.org/drawingml/2006/main" noChangeAspect="1"/>
@@ -2152,7 +2339,7 @@
                     </pic:cNvPicPr>
                   </pic:nvPicPr>
                   <pic:blipFill>
-                    <a:blip r:embed="rId9">
+                    <a:blip r:embed="rId10">
                       <a:extLst>
                         <a:ext uri="{28A0092B-C50C-407E-A947-70E740481C1C}">
                           <a14:useLocalDpi xmlns:a14="http://schemas.microsoft.com/office/drawing/2010/main" val="0"/>
@@ -2167,7 +2354,7 @@
                   <pic:spPr bwMode="auto">
                     <a:xfrm>
                       <a:off x="0" y="0"/>
-                      <a:ext cx="5979160" cy="6360795"/>
+                      <a:ext cx="3419986" cy="3638275"/>
                     </a:xfrm>
                     <a:prstGeom prst="rect">
                       <a:avLst/>
@@ -2185,10 +2372,15 @@
       </w:r>
     </w:p>
     <w:p>
+      <w:r>
+        <w:t>Va aggiunta la tabella generi</w:t>
+      </w:r>
+    </w:p>
+    <w:p>
       <w:pPr>
         <w:pStyle w:val="Heading2"/>
       </w:pPr>
-      <w:bookmarkStart w:id="7" w:name="_Toc511160341"/>
+      <w:bookmarkStart w:id="7" w:name="_Toc511168306"/>
       <w:r>
         <w:lastRenderedPageBreak/>
         <w:t>Schema Relazionale</w:t>
@@ -2196,10 +2388,65 @@
       <w:bookmarkEnd w:id="7"/>
     </w:p>
     <w:p>
+      <w:r>
+        <w:rPr>
+          <w:noProof/>
+        </w:rPr>
+        <w:drawing>
+          <wp:inline distT="0" distB="0" distL="0" distR="0" wp14:anchorId="2A2B8DE2" wp14:editId="3EAE51FA">
+            <wp:extent cx="6645910" cy="5657637"/>
+            <wp:effectExtent l="0" t="0" r="2540" b="635"/>
+            <wp:docPr id="3" name="Picture 3"/>
+            <wp:cNvGraphicFramePr>
+              <a:graphicFrameLocks xmlns:a="http://schemas.openxmlformats.org/drawingml/2006/main" noChangeAspect="1"/>
+            </wp:cNvGraphicFramePr>
+            <a:graphic xmlns:a="http://schemas.openxmlformats.org/drawingml/2006/main">
+              <a:graphicData uri="http://schemas.openxmlformats.org/drawingml/2006/picture">
+                <pic:pic xmlns:pic="http://schemas.openxmlformats.org/drawingml/2006/picture">
+                  <pic:nvPicPr>
+                    <pic:cNvPr id="0" name="Picture 4"/>
+                    <pic:cNvPicPr>
+                      <a:picLocks noChangeAspect="1" noChangeArrowheads="1"/>
+                    </pic:cNvPicPr>
+                  </pic:nvPicPr>
+                  <pic:blipFill>
+                    <a:blip r:embed="rId11">
+                      <a:extLst>
+                        <a:ext uri="{28A0092B-C50C-407E-A947-70E740481C1C}">
+                          <a14:useLocalDpi xmlns:a14="http://schemas.microsoft.com/office/drawing/2010/main" val="0"/>
+                        </a:ext>
+                      </a:extLst>
+                    </a:blip>
+                    <a:srcRect/>
+                    <a:stretch>
+                      <a:fillRect/>
+                    </a:stretch>
+                  </pic:blipFill>
+                  <pic:spPr bwMode="auto">
+                    <a:xfrm>
+                      <a:off x="0" y="0"/>
+                      <a:ext cx="6645910" cy="5657637"/>
+                    </a:xfrm>
+                    <a:prstGeom prst="rect">
+                      <a:avLst/>
+                    </a:prstGeom>
+                    <a:noFill/>
+                    <a:ln>
+                      <a:noFill/>
+                    </a:ln>
+                  </pic:spPr>
+                </pic:pic>
+              </a:graphicData>
+            </a:graphic>
+          </wp:inline>
+        </w:drawing>
+      </w:r>
+    </w:p>
+    <w:p>
       <w:pPr>
         <w:pStyle w:val="Heading2"/>
       </w:pPr>
-      <w:bookmarkStart w:id="8" w:name="_Toc511160342"/>
+      <w:bookmarkStart w:id="8" w:name="_Toc511168307"/>
       <w:r>
         <w:t>Creazione del Database</w:t>
       </w:r>
@@ -2209,7 +2456,7 @@
       <w:pPr>
         <w:pStyle w:val="Heading2"/>
       </w:pPr>
-      <w:bookmarkStart w:id="9" w:name="_Toc511160343"/>
+      <w:bookmarkStart w:id="9" w:name="_Toc511168308"/>
       <w:r>
         <w:t>Popolamento del Database</w:t>
       </w:r>
@@ -2219,7 +2466,7 @@
       <w:pPr>
         <w:pStyle w:val="Heading1"/>
       </w:pPr>
-      <w:bookmarkStart w:id="10" w:name="_Toc511160344"/>
+      <w:bookmarkStart w:id="10" w:name="_Toc511168309"/>
       <w:r>
         <w:t>Diagramma Applicazione Web</w:t>
       </w:r>
@@ -2229,7 +2476,7 @@
       <w:pPr>
         <w:pStyle w:val="Heading1"/>
       </w:pPr>
-      <w:bookmarkStart w:id="11" w:name="_Toc511160345"/>
+      <w:bookmarkStart w:id="11" w:name="_Toc511168310"/>
       <w:r>
         <w:t>Interfacce</w:t>
       </w:r>
@@ -2239,7 +2486,7 @@
       <w:pPr>
         <w:pStyle w:val="Heading1"/>
       </w:pPr>
-      <w:bookmarkStart w:id="12" w:name="_Toc511160346"/>
+      <w:bookmarkStart w:id="12" w:name="_Toc511168311"/>
       <w:r>
         <w:t>Struttura del Progetto</w:t>
       </w:r>
@@ -2249,7 +2496,7 @@
       <w:pPr>
         <w:pStyle w:val="Heading2"/>
       </w:pPr>
-      <w:bookmarkStart w:id="13" w:name="_Toc511160347"/>
+      <w:bookmarkStart w:id="13" w:name="_Toc511168312"/>
       <w:r>
         <w:t>File 1</w:t>
       </w:r>
@@ -2259,7 +2506,7 @@
       <w:pPr>
         <w:pStyle w:val="Heading2"/>
       </w:pPr>
-      <w:bookmarkStart w:id="14" w:name="_Toc511160348"/>
+      <w:bookmarkStart w:id="14" w:name="_Toc511168313"/>
       <w:r>
         <w:t>File 2</w:t>
       </w:r>
@@ -2269,7 +2516,7 @@
       <w:pPr>
         <w:pStyle w:val="Heading2"/>
       </w:pPr>
-      <w:bookmarkStart w:id="15" w:name="_Toc511160349"/>
+      <w:bookmarkStart w:id="15" w:name="_Toc511168314"/>
       <w:r>
         <w:t>File 3</w:t>
       </w:r>
@@ -2279,7 +2526,7 @@
       <w:pPr>
         <w:pStyle w:val="Heading2"/>
       </w:pPr>
-      <w:bookmarkStart w:id="16" w:name="_Toc511160350"/>
+      <w:bookmarkStart w:id="16" w:name="_Toc511168315"/>
       <w:r>
         <w:t>File 4</w:t>
       </w:r>
@@ -2287,49 +2534,949 @@
     </w:p>
     <w:p>
       <w:pPr>
+        <w:spacing w:line="259" w:lineRule="auto"/>
+        <w:rPr>
+          <w:rFonts w:asciiTheme="majorHAnsi" w:eastAsiaTheme="majorEastAsia" w:hAnsiTheme="majorHAnsi" w:cstheme="majorBidi"/>
+          <w:color w:val="2F5496" w:themeColor="accent1" w:themeShade="BF"/>
+          <w:sz w:val="26"/>
+          <w:szCs w:val="26"/>
+        </w:rPr>
+      </w:pPr>
+      <w:r>
+        <w:br w:type="page"/>
+      </w:r>
+    </w:p>
+    <w:p>
+      <w:pPr>
         <w:pStyle w:val="Heading1"/>
       </w:pPr>
-      <w:bookmarkStart w:id="17" w:name="_Toc511160351"/>
-      <w:r>
+      <w:bookmarkStart w:id="17" w:name="_Toc511168316"/>
+      <w:r>
+        <w:lastRenderedPageBreak/>
         <w:t>Open Points</w:t>
       </w:r>
       <w:bookmarkEnd w:id="17"/>
     </w:p>
-    <w:tbl>
-      <w:tblPr>
-        <w:tblStyle w:val="TableGrid"/>
-        <w:tblW w:w="0" w:type="auto"/>
-        <w:tblLook w:val="04A0" w:firstRow="1" w:lastRow="0" w:firstColumn="1" w:lastColumn="0" w:noHBand="0" w:noVBand="1"/>
-      </w:tblPr>
-      <w:tblGrid>
-        <w:gridCol w:w="5228"/>
-        <w:gridCol w:w="5228"/>
-      </w:tblGrid>
-      <w:tr>
-        <w:tc>
-          <w:tcPr>
-            <w:tcW w:w="5228" w:type="dxa"/>
-          </w:tcPr>
-          <w:p>
-            <w:r>
-              <w:t>Database</w:t>
-            </w:r>
-          </w:p>
-        </w:tc>
-        <w:tc>
-          <w:tcPr>
-            <w:tcW w:w="5228" w:type="dxa"/>
-          </w:tcPr>
-          <w:p>
-            <w:bookmarkStart w:id="18" w:name="_GoBack"/>
-            <w:bookmarkEnd w:id="18"/>
-          </w:p>
-        </w:tc>
-      </w:tr>
-    </w:tbl>
-    <w:p/>
+    <w:p>
+      <w:r>
+        <w:t xml:space="preserve">In </w:t>
+      </w:r>
+      <w:r>
+        <w:rPr>
+          <w:b/>
+        </w:rPr>
+        <w:t>grassetto</w:t>
+      </w:r>
+      <w:r>
+        <w:t xml:space="preserve"> le pagine.</w:t>
+      </w:r>
+      <w:r>
+        <w:br/>
+        <w:t xml:space="preserve">In </w:t>
+      </w:r>
+      <w:r>
+        <w:rPr>
+          <w:i/>
+        </w:rPr>
+        <w:t>corsivo</w:t>
+      </w:r>
+      <w:r>
+        <w:t xml:space="preserve"> le </w:t>
+      </w:r>
+      <w:r>
+        <w:t>componenti</w:t>
+      </w:r>
+      <w:r>
+        <w:t>.</w:t>
+      </w:r>
+      <w:r>
+        <w:br/>
+        <w:t>{xx} permessi.</w:t>
+      </w:r>
+    </w:p>
+    <w:p>
+      <w:pPr>
+        <w:pStyle w:val="Heading2"/>
+      </w:pPr>
+      <w:bookmarkStart w:id="18" w:name="_Toc511168317"/>
+      <w:r>
+        <w:t>Struttura</w:t>
+      </w:r>
+      <w:bookmarkEnd w:id="18"/>
+    </w:p>
+    <w:p>
+      <w:pPr>
+        <w:pStyle w:val="ListParagraph"/>
+        <w:numPr>
+          <w:ilvl w:val="0"/>
+          <w:numId w:val="22"/>
+        </w:numPr>
+      </w:pPr>
+      <w:proofErr w:type="spellStart"/>
+      <w:r>
+        <w:rPr>
+          <w:i/>
+        </w:rPr>
+        <w:t>Header</w:t>
+      </w:r>
+      <w:proofErr w:type="spellEnd"/>
+      <w:r>
+        <w:t>:</w:t>
+      </w:r>
+    </w:p>
+    <w:p>
+      <w:pPr>
+        <w:pStyle w:val="ListParagraph"/>
+        <w:numPr>
+          <w:ilvl w:val="1"/>
+          <w:numId w:val="22"/>
+        </w:numPr>
+      </w:pPr>
+      <w:r>
+        <w:t>Home nel logo</w:t>
+      </w:r>
+    </w:p>
+    <w:p>
+      <w:pPr>
+        <w:pStyle w:val="ListParagraph"/>
+        <w:numPr>
+          <w:ilvl w:val="1"/>
+          <w:numId w:val="22"/>
+        </w:numPr>
+      </w:pPr>
+      <w:r>
+        <w:t>Genere</w:t>
+      </w:r>
+      <w:r>
+        <w:t xml:space="preserve"> -&gt;</w:t>
+      </w:r>
+    </w:p>
+    <w:p>
+      <w:pPr>
+        <w:pStyle w:val="ListParagraph"/>
+        <w:numPr>
+          <w:ilvl w:val="2"/>
+          <w:numId w:val="22"/>
+        </w:numPr>
+      </w:pPr>
+      <w:r>
+        <w:t>Genere 1</w:t>
+      </w:r>
+    </w:p>
+    <w:p>
+      <w:pPr>
+        <w:pStyle w:val="ListParagraph"/>
+        <w:numPr>
+          <w:ilvl w:val="2"/>
+          <w:numId w:val="22"/>
+        </w:numPr>
+      </w:pPr>
+      <w:r>
+        <w:t>Genere 2</w:t>
+      </w:r>
+    </w:p>
+    <w:p>
+      <w:pPr>
+        <w:pStyle w:val="ListParagraph"/>
+        <w:numPr>
+          <w:ilvl w:val="2"/>
+          <w:numId w:val="22"/>
+        </w:numPr>
+      </w:pPr>
+      <w:r>
+        <w:t>Genere 3</w:t>
+      </w:r>
+    </w:p>
+    <w:p>
+      <w:pPr>
+        <w:pStyle w:val="ListParagraph"/>
+        <w:numPr>
+          <w:ilvl w:val="2"/>
+          <w:numId w:val="22"/>
+        </w:numPr>
+      </w:pPr>
+      <w:r>
+        <w:t>…</w:t>
+      </w:r>
+    </w:p>
+    <w:p>
+      <w:pPr>
+        <w:pStyle w:val="ListParagraph"/>
+        <w:numPr>
+          <w:ilvl w:val="1"/>
+          <w:numId w:val="22"/>
+        </w:numPr>
+      </w:pPr>
+      <w:r>
+        <w:t>Piattaforma</w:t>
+      </w:r>
+      <w:r>
+        <w:t xml:space="preserve"> -&gt;</w:t>
+      </w:r>
+    </w:p>
+    <w:p>
+      <w:pPr>
+        <w:pStyle w:val="ListParagraph"/>
+        <w:numPr>
+          <w:ilvl w:val="2"/>
+          <w:numId w:val="22"/>
+        </w:numPr>
+      </w:pPr>
+      <w:r>
+        <w:t>Ps4</w:t>
+      </w:r>
+    </w:p>
+    <w:p>
+      <w:pPr>
+        <w:pStyle w:val="ListParagraph"/>
+        <w:numPr>
+          <w:ilvl w:val="2"/>
+          <w:numId w:val="22"/>
+        </w:numPr>
+      </w:pPr>
+      <w:r>
+        <w:t>Xbox</w:t>
+      </w:r>
+    </w:p>
+    <w:p>
+      <w:pPr>
+        <w:pStyle w:val="ListParagraph"/>
+        <w:numPr>
+          <w:ilvl w:val="2"/>
+          <w:numId w:val="22"/>
+        </w:numPr>
+      </w:pPr>
+      <w:r>
+        <w:t>…</w:t>
+      </w:r>
+    </w:p>
+    <w:p>
+      <w:pPr>
+        <w:pStyle w:val="ListParagraph"/>
+        <w:numPr>
+          <w:ilvl w:val="1"/>
+          <w:numId w:val="22"/>
+        </w:numPr>
+      </w:pPr>
+      <w:r>
+        <w:t>Catalogo completo</w:t>
+      </w:r>
+    </w:p>
+    <w:p>
+      <w:pPr>
+        <w:pStyle w:val="ListParagraph"/>
+        <w:numPr>
+          <w:ilvl w:val="1"/>
+          <w:numId w:val="22"/>
+        </w:numPr>
+      </w:pPr>
+      <w:proofErr w:type="gramStart"/>
+      <w:r>
+        <w:t>Ricerca</w:t>
+      </w:r>
+      <w:r>
+        <w:t xml:space="preserve"> ?</w:t>
+      </w:r>
+      <w:proofErr w:type="gramEnd"/>
+    </w:p>
+    <w:p>
+      <w:pPr>
+        <w:pStyle w:val="ListParagraph"/>
+        <w:numPr>
+          <w:ilvl w:val="1"/>
+          <w:numId w:val="22"/>
+        </w:numPr>
+      </w:pPr>
+      <w:r>
+        <w:t>{Amministrazione}</w:t>
+      </w:r>
+    </w:p>
+    <w:p>
+      <w:pPr>
+        <w:pStyle w:val="ListParagraph"/>
+        <w:numPr>
+          <w:ilvl w:val="1"/>
+          <w:numId w:val="22"/>
+        </w:numPr>
+      </w:pPr>
+      <w:r>
+        <w:t>Carrello</w:t>
+      </w:r>
+    </w:p>
+    <w:p>
+      <w:pPr>
+        <w:pStyle w:val="ListParagraph"/>
+        <w:numPr>
+          <w:ilvl w:val="1"/>
+          <w:numId w:val="22"/>
+        </w:numPr>
+      </w:pPr>
+      <w:r>
+        <w:t>Accedi</w:t>
+      </w:r>
+      <w:r>
+        <w:t xml:space="preserve"> / Nome Utente</w:t>
+      </w:r>
+    </w:p>
+    <w:p>
+      <w:pPr>
+        <w:pStyle w:val="ListParagraph"/>
+        <w:numPr>
+          <w:ilvl w:val="0"/>
+          <w:numId w:val="22"/>
+        </w:numPr>
+      </w:pPr>
+      <w:r>
+        <w:rPr>
+          <w:b/>
+        </w:rPr>
+        <w:t>Homepage</w:t>
+      </w:r>
+      <w:r>
+        <w:t xml:space="preserve">: </w:t>
+      </w:r>
+      <w:proofErr w:type="spellStart"/>
+      <w:r>
+        <w:t>carousel</w:t>
+      </w:r>
+      <w:proofErr w:type="spellEnd"/>
+      <w:r>
+        <w:t xml:space="preserve"> / tutti i giochi con </w:t>
+      </w:r>
+      <w:r>
+        <w:t>flag attive</w:t>
+      </w:r>
+      <w:r>
+        <w:t xml:space="preserve"> / newsletter </w:t>
+      </w:r>
+    </w:p>
+    <w:p>
+      <w:pPr>
+        <w:pStyle w:val="ListParagraph"/>
+        <w:numPr>
+          <w:ilvl w:val="0"/>
+          <w:numId w:val="22"/>
+        </w:numPr>
+      </w:pPr>
+      <w:r>
+        <w:rPr>
+          <w:i/>
+        </w:rPr>
+        <w:t>Gioco</w:t>
+      </w:r>
+      <w:r>
+        <w:t xml:space="preserve">: foto, descrizione, </w:t>
+      </w:r>
+      <w:r>
+        <w:t xml:space="preserve">disponibilità, </w:t>
+      </w:r>
+      <w:r>
+        <w:t>console, prezzo, aggiungi al carrello</w:t>
+      </w:r>
+      <w:r>
+        <w:t>, more</w:t>
+      </w:r>
+    </w:p>
+    <w:p>
+      <w:pPr>
+        <w:pStyle w:val="ListParagraph"/>
+        <w:numPr>
+          <w:ilvl w:val="1"/>
+          <w:numId w:val="22"/>
+        </w:numPr>
+      </w:pPr>
+      <w:r>
+        <w:t xml:space="preserve">Pagina del gioco: titolo, console, </w:t>
+      </w:r>
+      <w:proofErr w:type="spellStart"/>
+      <w:r>
+        <w:t>ecc</w:t>
+      </w:r>
+      <w:proofErr w:type="spellEnd"/>
+      <w:r>
+        <w:t xml:space="preserve"> </w:t>
+      </w:r>
+      <w:proofErr w:type="spellStart"/>
+      <w:r>
+        <w:t>ecc</w:t>
+      </w:r>
+      <w:proofErr w:type="spellEnd"/>
+    </w:p>
+    <w:p>
+      <w:pPr>
+        <w:pStyle w:val="ListParagraph"/>
+        <w:numPr>
+          <w:ilvl w:val="1"/>
+          <w:numId w:val="22"/>
+        </w:numPr>
+      </w:pPr>
+      <w:r>
+        <w:t xml:space="preserve">Eventuale pop-up gioco come </w:t>
+      </w:r>
+      <w:proofErr w:type="spellStart"/>
+      <w:r>
+        <w:t>quickview</w:t>
+      </w:r>
+      <w:proofErr w:type="spellEnd"/>
+      <w:r>
+        <w:t xml:space="preserve"> (vedi </w:t>
+      </w:r>
+      <w:proofErr w:type="spellStart"/>
+      <w:r>
+        <w:t>opengames</w:t>
+      </w:r>
+      <w:proofErr w:type="spellEnd"/>
+      <w:r>
+        <w:t>)</w:t>
+      </w:r>
+    </w:p>
+    <w:p>
+      <w:pPr>
+        <w:pStyle w:val="ListParagraph"/>
+        <w:numPr>
+          <w:ilvl w:val="0"/>
+          <w:numId w:val="22"/>
+        </w:numPr>
+      </w:pPr>
+      <w:r>
+        <w:rPr>
+          <w:b/>
+        </w:rPr>
+        <w:t>Genere</w:t>
+      </w:r>
+      <w:r>
+        <w:t xml:space="preserve">: </w:t>
+      </w:r>
+      <w:proofErr w:type="spellStart"/>
+      <w:r>
+        <w:t>Grid</w:t>
+      </w:r>
+      <w:proofErr w:type="spellEnd"/>
+      <w:r>
+        <w:t xml:space="preserve"> di giochi</w:t>
+      </w:r>
+    </w:p>
+    <w:p>
+      <w:pPr>
+        <w:pStyle w:val="ListParagraph"/>
+        <w:numPr>
+          <w:ilvl w:val="0"/>
+          <w:numId w:val="22"/>
+        </w:numPr>
+      </w:pPr>
+      <w:r>
+        <w:rPr>
+          <w:b/>
+        </w:rPr>
+        <w:t>Piattaforma</w:t>
+      </w:r>
+      <w:r>
+        <w:t xml:space="preserve">: </w:t>
+      </w:r>
+      <w:proofErr w:type="spellStart"/>
+      <w:r>
+        <w:t>Grid</w:t>
+      </w:r>
+      <w:proofErr w:type="spellEnd"/>
+      <w:r>
+        <w:t xml:space="preserve"> di giochi</w:t>
+      </w:r>
+    </w:p>
+    <w:p>
+      <w:pPr>
+        <w:pStyle w:val="ListParagraph"/>
+        <w:numPr>
+          <w:ilvl w:val="0"/>
+          <w:numId w:val="22"/>
+        </w:numPr>
+      </w:pPr>
+      <w:r>
+        <w:rPr>
+          <w:b/>
+        </w:rPr>
+        <w:t>Catalogo completo</w:t>
+      </w:r>
+      <w:r>
+        <w:t xml:space="preserve">: lista con </w:t>
+      </w:r>
+      <w:proofErr w:type="spellStart"/>
+      <w:r>
+        <w:t>collapse</w:t>
+      </w:r>
+      <w:proofErr w:type="spellEnd"/>
+    </w:p>
+    <w:p>
+      <w:pPr>
+        <w:pStyle w:val="ListParagraph"/>
+        <w:numPr>
+          <w:ilvl w:val="0"/>
+          <w:numId w:val="22"/>
+        </w:numPr>
+      </w:pPr>
+      <w:r>
+        <w:rPr>
+          <w:b/>
+        </w:rPr>
+        <w:t>Ricerca</w:t>
+      </w:r>
+      <w:r>
+        <w:t xml:space="preserve">: </w:t>
+      </w:r>
+      <w:r>
+        <w:t>ricerca in %</w:t>
+      </w:r>
+      <w:proofErr w:type="spellStart"/>
+      <w:r>
+        <w:t>like</w:t>
+      </w:r>
+      <w:proofErr w:type="spellEnd"/>
+      <w:r>
+        <w:t xml:space="preserve">% </w:t>
+      </w:r>
+      <w:r>
+        <w:t xml:space="preserve">-&gt; </w:t>
+      </w:r>
+      <w:proofErr w:type="spellStart"/>
+      <w:r>
+        <w:t>Grid</w:t>
+      </w:r>
+      <w:proofErr w:type="spellEnd"/>
+      <w:r>
+        <w:t xml:space="preserve"> di giochi</w:t>
+      </w:r>
+    </w:p>
+    <w:p>
+      <w:pPr>
+        <w:pStyle w:val="ListParagraph"/>
+        <w:numPr>
+          <w:ilvl w:val="0"/>
+          <w:numId w:val="22"/>
+        </w:numPr>
+      </w:pPr>
+      <w:r>
+        <w:t>{</w:t>
+      </w:r>
+      <w:r>
+        <w:rPr>
+          <w:b/>
+        </w:rPr>
+        <w:t>Amministrazione</w:t>
+      </w:r>
+      <w:r>
+        <w:t>}</w:t>
+      </w:r>
+      <w:r>
+        <w:t xml:space="preserve">: </w:t>
+      </w:r>
+    </w:p>
+    <w:p>
+      <w:pPr>
+        <w:pStyle w:val="ListParagraph"/>
+        <w:numPr>
+          <w:ilvl w:val="1"/>
+          <w:numId w:val="22"/>
+        </w:numPr>
+      </w:pPr>
+      <w:r>
+        <w:t>Aggiungere un nuovo prodotto {AM, SU}</w:t>
+      </w:r>
+    </w:p>
+    <w:p>
+      <w:pPr>
+        <w:pStyle w:val="ListParagraph"/>
+        <w:numPr>
+          <w:ilvl w:val="1"/>
+          <w:numId w:val="22"/>
+        </w:numPr>
+      </w:pPr>
+      <w:r>
+        <w:t>Modificare i prodotti esistenti {AM, SU}</w:t>
+      </w:r>
+    </w:p>
+    <w:p>
+      <w:pPr>
+        <w:pStyle w:val="ListParagraph"/>
+        <w:numPr>
+          <w:ilvl w:val="1"/>
+          <w:numId w:val="22"/>
+        </w:numPr>
+      </w:pPr>
+      <w:r>
+        <w:t>Aggiungere amministratore {SU}</w:t>
+      </w:r>
+    </w:p>
+    <w:p>
+      <w:pPr>
+        <w:pStyle w:val="ListParagraph"/>
+        <w:numPr>
+          <w:ilvl w:val="1"/>
+          <w:numId w:val="22"/>
+        </w:numPr>
+      </w:pPr>
+      <w:r>
+        <w:t>Bloccare utente {SU}</w:t>
+      </w:r>
+    </w:p>
+    <w:p>
+      <w:pPr>
+        <w:pStyle w:val="ListParagraph"/>
+        <w:numPr>
+          <w:ilvl w:val="1"/>
+          <w:numId w:val="22"/>
+        </w:numPr>
+      </w:pPr>
+      <w:r>
+        <w:t>Aggiun</w:t>
+      </w:r>
+      <w:r>
+        <w:t>g</w:t>
+      </w:r>
+      <w:r>
+        <w:t xml:space="preserve">ere fidelity card </w:t>
+      </w:r>
+      <w:r>
+        <w:rPr>
+          <w:lang w:val="en-GB"/>
+        </w:rPr>
+        <w:t>{</w:t>
+      </w:r>
+      <w:r>
+        <w:rPr>
+          <w:lang w:val="en-GB"/>
+        </w:rPr>
+        <w:t>AM, SU</w:t>
+      </w:r>
+      <w:r>
+        <w:rPr>
+          <w:lang w:val="en-GB"/>
+        </w:rPr>
+        <w:t>}</w:t>
+      </w:r>
+    </w:p>
+    <w:p>
+      <w:pPr>
+        <w:pStyle w:val="ListParagraph"/>
+        <w:numPr>
+          <w:ilvl w:val="0"/>
+          <w:numId w:val="22"/>
+        </w:numPr>
+      </w:pPr>
+      <w:r>
+        <w:rPr>
+          <w:i/>
+        </w:rPr>
+        <w:t>Accedi</w:t>
+      </w:r>
+      <w:r>
+        <w:t>: popup login</w:t>
+      </w:r>
+      <w:r>
+        <w:t>/registrazione</w:t>
+      </w:r>
+    </w:p>
+    <w:p>
+      <w:pPr>
+        <w:pStyle w:val="ListParagraph"/>
+        <w:numPr>
+          <w:ilvl w:val="0"/>
+          <w:numId w:val="22"/>
+        </w:numPr>
+      </w:pPr>
+      <w:r>
+        <w:rPr>
+          <w:b/>
+        </w:rPr>
+        <w:t>Registrazione</w:t>
+      </w:r>
+      <w:r>
+        <w:t>: pagina registrazione utente</w:t>
+      </w:r>
+    </w:p>
+    <w:p>
+      <w:pPr>
+        <w:pStyle w:val="ListParagraph"/>
+        <w:numPr>
+          <w:ilvl w:val="0"/>
+          <w:numId w:val="22"/>
+        </w:numPr>
+      </w:pPr>
+      <w:r>
+        <w:rPr>
+          <w:b/>
+        </w:rPr>
+        <w:t>Carrello</w:t>
+      </w:r>
+      <w:r>
+        <w:t>: elenco prodotti e tasto acquista</w:t>
+      </w:r>
+    </w:p>
+    <w:p>
+      <w:pPr>
+        <w:pStyle w:val="ListParagraph"/>
+        <w:numPr>
+          <w:ilvl w:val="0"/>
+          <w:numId w:val="22"/>
+        </w:numPr>
+      </w:pPr>
+      <w:r>
+        <w:rPr>
+          <w:b/>
+        </w:rPr>
+        <w:t>Nome Utente</w:t>
+      </w:r>
+      <w:r>
+        <w:t>:</w:t>
+      </w:r>
+      <w:r>
+        <w:t xml:space="preserve"> </w:t>
+      </w:r>
+      <w:r>
+        <w:tab/>
+      </w:r>
+    </w:p>
+    <w:p>
+      <w:pPr>
+        <w:pStyle w:val="ListParagraph"/>
+        <w:numPr>
+          <w:ilvl w:val="1"/>
+          <w:numId w:val="22"/>
+        </w:numPr>
+      </w:pPr>
+      <w:r>
+        <w:t>d</w:t>
+      </w:r>
+      <w:r>
+        <w:t>ettagli utente</w:t>
+      </w:r>
+    </w:p>
+    <w:p>
+      <w:pPr>
+        <w:pStyle w:val="ListParagraph"/>
+        <w:numPr>
+          <w:ilvl w:val="1"/>
+          <w:numId w:val="22"/>
+        </w:numPr>
+      </w:pPr>
+      <w:r>
+        <w:t>ordini completati</w:t>
+      </w:r>
+    </w:p>
+    <w:p>
+      <w:pPr>
+        <w:pStyle w:val="ListParagraph"/>
+        <w:numPr>
+          <w:ilvl w:val="1"/>
+          <w:numId w:val="22"/>
+        </w:numPr>
+      </w:pPr>
+      <w:r>
+        <w:t>modifica dei dati</w:t>
+      </w:r>
+    </w:p>
+    <w:p>
+      <w:pPr>
+        <w:pStyle w:val="ListParagraph"/>
+        <w:numPr>
+          <w:ilvl w:val="0"/>
+          <w:numId w:val="22"/>
+        </w:numPr>
+      </w:pPr>
+      <w:proofErr w:type="spellStart"/>
+      <w:r>
+        <w:rPr>
+          <w:i/>
+        </w:rPr>
+        <w:t>Footer</w:t>
+      </w:r>
+      <w:proofErr w:type="spellEnd"/>
+      <w:r>
+        <w:t xml:space="preserve">: </w:t>
+      </w:r>
+    </w:p>
+    <w:p>
+      <w:pPr>
+        <w:pStyle w:val="ListParagraph"/>
+        <w:numPr>
+          <w:ilvl w:val="1"/>
+          <w:numId w:val="22"/>
+        </w:numPr>
+      </w:pPr>
+      <w:r>
+        <w:t>Chi siamo</w:t>
+      </w:r>
+    </w:p>
+    <w:p>
+      <w:pPr>
+        <w:pStyle w:val="ListParagraph"/>
+        <w:numPr>
+          <w:ilvl w:val="1"/>
+          <w:numId w:val="22"/>
+        </w:numPr>
+      </w:pPr>
+      <w:r>
+        <w:t>Contattaci</w:t>
+      </w:r>
+    </w:p>
+    <w:p>
+      <w:pPr>
+        <w:pStyle w:val="ListParagraph"/>
+        <w:numPr>
+          <w:ilvl w:val="1"/>
+          <w:numId w:val="22"/>
+        </w:numPr>
+      </w:pPr>
+      <w:r>
+        <w:t>Iscriviti alla newsletter</w:t>
+      </w:r>
+    </w:p>
+    <w:p>
+      <w:pPr>
+        <w:pStyle w:val="Heading2"/>
+      </w:pPr>
+      <w:bookmarkStart w:id="19" w:name="_Toc511168318"/>
+      <w:r>
+        <w:t>Dubbi</w:t>
+      </w:r>
+      <w:bookmarkEnd w:id="19"/>
+    </w:p>
+    <w:p>
+      <w:pPr>
+        <w:pStyle w:val="ListParagraph"/>
+        <w:numPr>
+          <w:ilvl w:val="0"/>
+          <w:numId w:val="25"/>
+        </w:numPr>
+      </w:pPr>
+      <w:r>
+        <w:t>Come gestiamo le newsletter?</w:t>
+      </w:r>
+    </w:p>
+    <w:p>
+      <w:pPr>
+        <w:pStyle w:val="ListParagraph"/>
+        <w:numPr>
+          <w:ilvl w:val="0"/>
+          <w:numId w:val="25"/>
+        </w:numPr>
+      </w:pPr>
+      <w:r>
+        <w:t>Come gestiamo la quantità nel magazzino?</w:t>
+      </w:r>
+    </w:p>
+    <w:p>
+      <w:pPr>
+        <w:pStyle w:val="ListParagraph"/>
+        <w:numPr>
+          <w:ilvl w:val="1"/>
+          <w:numId w:val="25"/>
+        </w:numPr>
+      </w:pPr>
+      <w:r>
+        <w:lastRenderedPageBreak/>
+        <w:t>Diminuisce all’acquisto o è real-time con il carrello?</w:t>
+      </w:r>
+    </w:p>
+    <w:p>
+      <w:pPr>
+        <w:pStyle w:val="ListParagraph"/>
+        <w:numPr>
+          <w:ilvl w:val="0"/>
+          <w:numId w:val="25"/>
+        </w:numPr>
+      </w:pPr>
+      <w:proofErr w:type="spellStart"/>
+      <w:r>
+        <w:t>PriceOnSale</w:t>
+      </w:r>
+      <w:proofErr w:type="spellEnd"/>
+      <w:r>
+        <w:t xml:space="preserve"> o Discount che gestisce la percentuale?</w:t>
+      </w:r>
+    </w:p>
+    <w:p>
+      <w:pPr>
+        <w:pStyle w:val="ListParagraph"/>
+        <w:numPr>
+          <w:ilvl w:val="0"/>
+          <w:numId w:val="25"/>
+        </w:numPr>
+      </w:pPr>
+      <w:r>
+        <w:t xml:space="preserve">Campo </w:t>
+      </w:r>
+      <w:proofErr w:type="spellStart"/>
+      <w:r>
+        <w:t>InsertionDate</w:t>
+      </w:r>
+      <w:proofErr w:type="spellEnd"/>
+      <w:r>
+        <w:t xml:space="preserve"> determina valore </w:t>
+      </w:r>
+      <w:proofErr w:type="spellStart"/>
+      <w:r>
+        <w:t>Flag_News</w:t>
+      </w:r>
+      <w:proofErr w:type="spellEnd"/>
+      <w:r>
+        <w:t xml:space="preserve"> automaticamente da DB</w:t>
+      </w:r>
+    </w:p>
+    <w:p>
+      <w:pPr>
+        <w:pStyle w:val="ListParagraph"/>
+        <w:numPr>
+          <w:ilvl w:val="1"/>
+          <w:numId w:val="25"/>
+        </w:numPr>
+      </w:pPr>
+      <w:r>
+        <w:t xml:space="preserve">Guardare Trigger </w:t>
+      </w:r>
+      <w:hyperlink r:id="rId12" w:history="1">
+        <w:r>
+          <w:rPr>
+            <w:rStyle w:val="Hyperlink"/>
+          </w:rPr>
+          <w:t>https://it.wikipedia.org/wiki/Trigger_(basi_di_dati)</w:t>
+        </w:r>
+      </w:hyperlink>
+    </w:p>
+    <w:p>
+      <w:pPr>
+        <w:pStyle w:val="ListParagraph"/>
+        <w:numPr>
+          <w:ilvl w:val="1"/>
+          <w:numId w:val="25"/>
+        </w:numPr>
+      </w:pPr>
+      <w:proofErr w:type="spellStart"/>
+      <w:r>
+        <w:t>Events</w:t>
+      </w:r>
+      <w:proofErr w:type="spellEnd"/>
+    </w:p>
+    <w:p>
+      <w:pPr>
+        <w:pStyle w:val="ListParagraph"/>
+        <w:numPr>
+          <w:ilvl w:val="0"/>
+          <w:numId w:val="25"/>
+        </w:numPr>
+      </w:pPr>
+      <w:r>
+        <w:t>Campi tecnici</w:t>
+      </w:r>
+      <w:r>
+        <w:t>: quali e dove (data ultima modifica, utente ultima modifica, ecc</w:t>
+      </w:r>
+      <w:bookmarkStart w:id="20" w:name="_GoBack"/>
+      <w:bookmarkEnd w:id="20"/>
+      <w:r>
+        <w:t>)?</w:t>
+      </w:r>
+    </w:p>
     <w:sectPr>
-      <w:footerReference w:type="default" r:id="rId10"/>
+      <w:footerReference w:type="default" r:id="rId13"/>
       <w:pgSz w:w="11906" w:h="16838"/>
       <w:pgMar w:top="720" w:right="720" w:bottom="720" w:left="720" w:header="708" w:footer="708" w:gutter="0"/>
       <w:pgNumType w:start="0"/>
@@ -2536,6 +3683,119 @@
     </w:lvl>
   </w:abstractNum>
   <w:abstractNum w:abstractNumId="1" w15:restartNumberingAfterBreak="0">
+    <w:nsid w:val="0821007A"/>
+    <w:multiLevelType w:val="hybridMultilevel"/>
+    <w:tmpl w:val="FA728F78"/>
+    <w:lvl w:ilvl="0" w:tplc="04100003">
+      <w:start w:val="1"/>
+      <w:numFmt w:val="bullet"/>
+      <w:lvlText w:val="o"/>
+      <w:lvlJc w:val="left"/>
+      <w:pPr>
+        <w:ind w:left="1440" w:hanging="360"/>
+      </w:pPr>
+      <w:rPr>
+        <w:rFonts w:ascii="Courier New" w:hAnsi="Courier New" w:cs="Courier New" w:hint="default"/>
+      </w:rPr>
+    </w:lvl>
+    <w:lvl w:ilvl="1" w:tplc="04100003" w:tentative="1">
+      <w:start w:val="1"/>
+      <w:numFmt w:val="bullet"/>
+      <w:lvlText w:val="o"/>
+      <w:lvlJc w:val="left"/>
+      <w:pPr>
+        <w:ind w:left="1440" w:hanging="360"/>
+      </w:pPr>
+      <w:rPr>
+        <w:rFonts w:ascii="Courier New" w:hAnsi="Courier New" w:cs="Courier New" w:hint="default"/>
+      </w:rPr>
+    </w:lvl>
+    <w:lvl w:ilvl="2" w:tplc="04100005" w:tentative="1">
+      <w:start w:val="1"/>
+      <w:numFmt w:val="bullet"/>
+      <w:lvlText w:val=""/>
+      <w:lvlJc w:val="left"/>
+      <w:pPr>
+        <w:ind w:left="2160" w:hanging="360"/>
+      </w:pPr>
+      <w:rPr>
+        <w:rFonts w:ascii="Wingdings" w:hAnsi="Wingdings" w:hint="default"/>
+      </w:rPr>
+    </w:lvl>
+    <w:lvl w:ilvl="3" w:tplc="04100001" w:tentative="1">
+      <w:start w:val="1"/>
+      <w:numFmt w:val="bullet"/>
+      <w:lvlText w:val=""/>
+      <w:lvlJc w:val="left"/>
+      <w:pPr>
+        <w:ind w:left="2880" w:hanging="360"/>
+      </w:pPr>
+      <w:rPr>
+        <w:rFonts w:ascii="Symbol" w:hAnsi="Symbol" w:hint="default"/>
+      </w:rPr>
+    </w:lvl>
+    <w:lvl w:ilvl="4" w:tplc="04100003" w:tentative="1">
+      <w:start w:val="1"/>
+      <w:numFmt w:val="bullet"/>
+      <w:lvlText w:val="o"/>
+      <w:lvlJc w:val="left"/>
+      <w:pPr>
+        <w:ind w:left="3600" w:hanging="360"/>
+      </w:pPr>
+      <w:rPr>
+        <w:rFonts w:ascii="Courier New" w:hAnsi="Courier New" w:cs="Courier New" w:hint="default"/>
+      </w:rPr>
+    </w:lvl>
+    <w:lvl w:ilvl="5" w:tplc="04100005" w:tentative="1">
+      <w:start w:val="1"/>
+      <w:numFmt w:val="bullet"/>
+      <w:lvlText w:val=""/>
+      <w:lvlJc w:val="left"/>
+      <w:pPr>
+        <w:ind w:left="4320" w:hanging="360"/>
+      </w:pPr>
+      <w:rPr>
+        <w:rFonts w:ascii="Wingdings" w:hAnsi="Wingdings" w:hint="default"/>
+      </w:rPr>
+    </w:lvl>
+    <w:lvl w:ilvl="6" w:tplc="04100001" w:tentative="1">
+      <w:start w:val="1"/>
+      <w:numFmt w:val="bullet"/>
+      <w:lvlText w:val=""/>
+      <w:lvlJc w:val="left"/>
+      <w:pPr>
+        <w:ind w:left="5040" w:hanging="360"/>
+      </w:pPr>
+      <w:rPr>
+        <w:rFonts w:ascii="Symbol" w:hAnsi="Symbol" w:hint="default"/>
+      </w:rPr>
+    </w:lvl>
+    <w:lvl w:ilvl="7" w:tplc="04100003" w:tentative="1">
+      <w:start w:val="1"/>
+      <w:numFmt w:val="bullet"/>
+      <w:lvlText w:val="o"/>
+      <w:lvlJc w:val="left"/>
+      <w:pPr>
+        <w:ind w:left="5760" w:hanging="360"/>
+      </w:pPr>
+      <w:rPr>
+        <w:rFonts w:ascii="Courier New" w:hAnsi="Courier New" w:cs="Courier New" w:hint="default"/>
+      </w:rPr>
+    </w:lvl>
+    <w:lvl w:ilvl="8" w:tplc="04100005" w:tentative="1">
+      <w:start w:val="1"/>
+      <w:numFmt w:val="bullet"/>
+      <w:lvlText w:val=""/>
+      <w:lvlJc w:val="left"/>
+      <w:pPr>
+        <w:ind w:left="6480" w:hanging="360"/>
+      </w:pPr>
+      <w:rPr>
+        <w:rFonts w:ascii="Wingdings" w:hAnsi="Wingdings" w:hint="default"/>
+      </w:rPr>
+    </w:lvl>
+  </w:abstractNum>
+  <w:abstractNum w:abstractNumId="2" w15:restartNumberingAfterBreak="0">
     <w:nsid w:val="09F70C29"/>
     <w:multiLevelType w:val="hybridMultilevel"/>
     <w:tmpl w:val="54F6F260"/>
@@ -2648,7 +3908,7 @@
       </w:rPr>
     </w:lvl>
   </w:abstractNum>
-  <w:abstractNum w:abstractNumId="2" w15:restartNumberingAfterBreak="0">
+  <w:abstractNum w:abstractNumId="3" w15:restartNumberingAfterBreak="0">
     <w:nsid w:val="0BB12C91"/>
     <w:multiLevelType w:val="hybridMultilevel"/>
     <w:tmpl w:val="0A1C265E"/>
@@ -2734,7 +3994,7 @@
       </w:pPr>
     </w:lvl>
   </w:abstractNum>
-  <w:abstractNum w:abstractNumId="3" w15:restartNumberingAfterBreak="0">
+  <w:abstractNum w:abstractNumId="4" w15:restartNumberingAfterBreak="0">
     <w:nsid w:val="14954EBF"/>
     <w:multiLevelType w:val="hybridMultilevel"/>
     <w:tmpl w:val="95661826"/>
@@ -2846,7 +4106,7 @@
       </w:rPr>
     </w:lvl>
   </w:abstractNum>
-  <w:abstractNum w:abstractNumId="4" w15:restartNumberingAfterBreak="0">
+  <w:abstractNum w:abstractNumId="5" w15:restartNumberingAfterBreak="0">
     <w:nsid w:val="222E03DC"/>
     <w:multiLevelType w:val="multilevel"/>
     <w:tmpl w:val="657E18C8"/>
@@ -2935,7 +4195,7 @@
       </w:pPr>
     </w:lvl>
   </w:abstractNum>
-  <w:abstractNum w:abstractNumId="5" w15:restartNumberingAfterBreak="0">
+  <w:abstractNum w:abstractNumId="6" w15:restartNumberingAfterBreak="0">
     <w:nsid w:val="254202BE"/>
     <w:multiLevelType w:val="hybridMultilevel"/>
     <w:tmpl w:val="B9DCB58E"/>
@@ -3021,7 +4281,120 @@
       </w:pPr>
     </w:lvl>
   </w:abstractNum>
-  <w:abstractNum w:abstractNumId="6" w15:restartNumberingAfterBreak="0">
+  <w:abstractNum w:abstractNumId="7" w15:restartNumberingAfterBreak="0">
+    <w:nsid w:val="27342102"/>
+    <w:multiLevelType w:val="hybridMultilevel"/>
+    <w:tmpl w:val="197050F0"/>
+    <w:lvl w:ilvl="0" w:tplc="04100001">
+      <w:start w:val="1"/>
+      <w:numFmt w:val="bullet"/>
+      <w:lvlText w:val=""/>
+      <w:lvlJc w:val="left"/>
+      <w:pPr>
+        <w:ind w:left="720" w:hanging="360"/>
+      </w:pPr>
+      <w:rPr>
+        <w:rFonts w:ascii="Symbol" w:hAnsi="Symbol" w:hint="default"/>
+      </w:rPr>
+    </w:lvl>
+    <w:lvl w:ilvl="1" w:tplc="04100003">
+      <w:start w:val="1"/>
+      <w:numFmt w:val="bullet"/>
+      <w:lvlText w:val="o"/>
+      <w:lvlJc w:val="left"/>
+      <w:pPr>
+        <w:ind w:left="1440" w:hanging="360"/>
+      </w:pPr>
+      <w:rPr>
+        <w:rFonts w:ascii="Courier New" w:hAnsi="Courier New" w:cs="Courier New" w:hint="default"/>
+      </w:rPr>
+    </w:lvl>
+    <w:lvl w:ilvl="2" w:tplc="04100005" w:tentative="1">
+      <w:start w:val="1"/>
+      <w:numFmt w:val="bullet"/>
+      <w:lvlText w:val=""/>
+      <w:lvlJc w:val="left"/>
+      <w:pPr>
+        <w:ind w:left="2160" w:hanging="360"/>
+      </w:pPr>
+      <w:rPr>
+        <w:rFonts w:ascii="Wingdings" w:hAnsi="Wingdings" w:hint="default"/>
+      </w:rPr>
+    </w:lvl>
+    <w:lvl w:ilvl="3" w:tplc="04100001" w:tentative="1">
+      <w:start w:val="1"/>
+      <w:numFmt w:val="bullet"/>
+      <w:lvlText w:val=""/>
+      <w:lvlJc w:val="left"/>
+      <w:pPr>
+        <w:ind w:left="2880" w:hanging="360"/>
+      </w:pPr>
+      <w:rPr>
+        <w:rFonts w:ascii="Symbol" w:hAnsi="Symbol" w:hint="default"/>
+      </w:rPr>
+    </w:lvl>
+    <w:lvl w:ilvl="4" w:tplc="04100003" w:tentative="1">
+      <w:start w:val="1"/>
+      <w:numFmt w:val="bullet"/>
+      <w:lvlText w:val="o"/>
+      <w:lvlJc w:val="left"/>
+      <w:pPr>
+        <w:ind w:left="3600" w:hanging="360"/>
+      </w:pPr>
+      <w:rPr>
+        <w:rFonts w:ascii="Courier New" w:hAnsi="Courier New" w:cs="Courier New" w:hint="default"/>
+      </w:rPr>
+    </w:lvl>
+    <w:lvl w:ilvl="5" w:tplc="04100005" w:tentative="1">
+      <w:start w:val="1"/>
+      <w:numFmt w:val="bullet"/>
+      <w:lvlText w:val=""/>
+      <w:lvlJc w:val="left"/>
+      <w:pPr>
+        <w:ind w:left="4320" w:hanging="360"/>
+      </w:pPr>
+      <w:rPr>
+        <w:rFonts w:ascii="Wingdings" w:hAnsi="Wingdings" w:hint="default"/>
+      </w:rPr>
+    </w:lvl>
+    <w:lvl w:ilvl="6" w:tplc="04100001" w:tentative="1">
+      <w:start w:val="1"/>
+      <w:numFmt w:val="bullet"/>
+      <w:lvlText w:val=""/>
+      <w:lvlJc w:val="left"/>
+      <w:pPr>
+        <w:ind w:left="5040" w:hanging="360"/>
+      </w:pPr>
+      <w:rPr>
+        <w:rFonts w:ascii="Symbol" w:hAnsi="Symbol" w:hint="default"/>
+      </w:rPr>
+    </w:lvl>
+    <w:lvl w:ilvl="7" w:tplc="04100003" w:tentative="1">
+      <w:start w:val="1"/>
+      <w:numFmt w:val="bullet"/>
+      <w:lvlText w:val="o"/>
+      <w:lvlJc w:val="left"/>
+      <w:pPr>
+        <w:ind w:left="5760" w:hanging="360"/>
+      </w:pPr>
+      <w:rPr>
+        <w:rFonts w:ascii="Courier New" w:hAnsi="Courier New" w:cs="Courier New" w:hint="default"/>
+      </w:rPr>
+    </w:lvl>
+    <w:lvl w:ilvl="8" w:tplc="04100005" w:tentative="1">
+      <w:start w:val="1"/>
+      <w:numFmt w:val="bullet"/>
+      <w:lvlText w:val=""/>
+      <w:lvlJc w:val="left"/>
+      <w:pPr>
+        <w:ind w:left="6480" w:hanging="360"/>
+      </w:pPr>
+      <w:rPr>
+        <w:rFonts w:ascii="Wingdings" w:hAnsi="Wingdings" w:hint="default"/>
+      </w:rPr>
+    </w:lvl>
+  </w:abstractNum>
+  <w:abstractNum w:abstractNumId="8" w15:restartNumberingAfterBreak="0">
     <w:nsid w:val="29085EF0"/>
     <w:multiLevelType w:val="hybridMultilevel"/>
     <w:tmpl w:val="F5D2362C"/>
@@ -3134,7 +4507,233 @@
       </w:rPr>
     </w:lvl>
   </w:abstractNum>
-  <w:abstractNum w:abstractNumId="7" w15:restartNumberingAfterBreak="0">
+  <w:abstractNum w:abstractNumId="9" w15:restartNumberingAfterBreak="0">
+    <w:nsid w:val="37044613"/>
+    <w:multiLevelType w:val="hybridMultilevel"/>
+    <w:tmpl w:val="FBCA04FE"/>
+    <w:lvl w:ilvl="0" w:tplc="04100003">
+      <w:start w:val="1"/>
+      <w:numFmt w:val="bullet"/>
+      <w:lvlText w:val="o"/>
+      <w:lvlJc w:val="left"/>
+      <w:pPr>
+        <w:ind w:left="360" w:hanging="360"/>
+      </w:pPr>
+      <w:rPr>
+        <w:rFonts w:ascii="Courier New" w:hAnsi="Courier New" w:cs="Courier New" w:hint="default"/>
+      </w:rPr>
+    </w:lvl>
+    <w:lvl w:ilvl="1" w:tplc="04100003" w:tentative="1">
+      <w:start w:val="1"/>
+      <w:numFmt w:val="bullet"/>
+      <w:lvlText w:val="o"/>
+      <w:lvlJc w:val="left"/>
+      <w:pPr>
+        <w:ind w:left="360" w:hanging="360"/>
+      </w:pPr>
+      <w:rPr>
+        <w:rFonts w:ascii="Courier New" w:hAnsi="Courier New" w:cs="Courier New" w:hint="default"/>
+      </w:rPr>
+    </w:lvl>
+    <w:lvl w:ilvl="2" w:tplc="04100005" w:tentative="1">
+      <w:start w:val="1"/>
+      <w:numFmt w:val="bullet"/>
+      <w:lvlText w:val=""/>
+      <w:lvlJc w:val="left"/>
+      <w:pPr>
+        <w:ind w:left="1080" w:hanging="360"/>
+      </w:pPr>
+      <w:rPr>
+        <w:rFonts w:ascii="Wingdings" w:hAnsi="Wingdings" w:hint="default"/>
+      </w:rPr>
+    </w:lvl>
+    <w:lvl w:ilvl="3" w:tplc="04100001" w:tentative="1">
+      <w:start w:val="1"/>
+      <w:numFmt w:val="bullet"/>
+      <w:lvlText w:val=""/>
+      <w:lvlJc w:val="left"/>
+      <w:pPr>
+        <w:ind w:left="1800" w:hanging="360"/>
+      </w:pPr>
+      <w:rPr>
+        <w:rFonts w:ascii="Symbol" w:hAnsi="Symbol" w:hint="default"/>
+      </w:rPr>
+    </w:lvl>
+    <w:lvl w:ilvl="4" w:tplc="04100003" w:tentative="1">
+      <w:start w:val="1"/>
+      <w:numFmt w:val="bullet"/>
+      <w:lvlText w:val="o"/>
+      <w:lvlJc w:val="left"/>
+      <w:pPr>
+        <w:ind w:left="2520" w:hanging="360"/>
+      </w:pPr>
+      <w:rPr>
+        <w:rFonts w:ascii="Courier New" w:hAnsi="Courier New" w:cs="Courier New" w:hint="default"/>
+      </w:rPr>
+    </w:lvl>
+    <w:lvl w:ilvl="5" w:tplc="04100005" w:tentative="1">
+      <w:start w:val="1"/>
+      <w:numFmt w:val="bullet"/>
+      <w:lvlText w:val=""/>
+      <w:lvlJc w:val="left"/>
+      <w:pPr>
+        <w:ind w:left="3240" w:hanging="360"/>
+      </w:pPr>
+      <w:rPr>
+        <w:rFonts w:ascii="Wingdings" w:hAnsi="Wingdings" w:hint="default"/>
+      </w:rPr>
+    </w:lvl>
+    <w:lvl w:ilvl="6" w:tplc="04100001" w:tentative="1">
+      <w:start w:val="1"/>
+      <w:numFmt w:val="bullet"/>
+      <w:lvlText w:val=""/>
+      <w:lvlJc w:val="left"/>
+      <w:pPr>
+        <w:ind w:left="3960" w:hanging="360"/>
+      </w:pPr>
+      <w:rPr>
+        <w:rFonts w:ascii="Symbol" w:hAnsi="Symbol" w:hint="default"/>
+      </w:rPr>
+    </w:lvl>
+    <w:lvl w:ilvl="7" w:tplc="04100003" w:tentative="1">
+      <w:start w:val="1"/>
+      <w:numFmt w:val="bullet"/>
+      <w:lvlText w:val="o"/>
+      <w:lvlJc w:val="left"/>
+      <w:pPr>
+        <w:ind w:left="4680" w:hanging="360"/>
+      </w:pPr>
+      <w:rPr>
+        <w:rFonts w:ascii="Courier New" w:hAnsi="Courier New" w:cs="Courier New" w:hint="default"/>
+      </w:rPr>
+    </w:lvl>
+    <w:lvl w:ilvl="8" w:tplc="04100005" w:tentative="1">
+      <w:start w:val="1"/>
+      <w:numFmt w:val="bullet"/>
+      <w:lvlText w:val=""/>
+      <w:lvlJc w:val="left"/>
+      <w:pPr>
+        <w:ind w:left="5400" w:hanging="360"/>
+      </w:pPr>
+      <w:rPr>
+        <w:rFonts w:ascii="Wingdings" w:hAnsi="Wingdings" w:hint="default"/>
+      </w:rPr>
+    </w:lvl>
+  </w:abstractNum>
+  <w:abstractNum w:abstractNumId="10" w15:restartNumberingAfterBreak="0">
+    <w:nsid w:val="385853F8"/>
+    <w:multiLevelType w:val="hybridMultilevel"/>
+    <w:tmpl w:val="F6D4E474"/>
+    <w:lvl w:ilvl="0" w:tplc="04100001">
+      <w:start w:val="1"/>
+      <w:numFmt w:val="bullet"/>
+      <w:lvlText w:val=""/>
+      <w:lvlJc w:val="left"/>
+      <w:pPr>
+        <w:ind w:left="720" w:hanging="360"/>
+      </w:pPr>
+      <w:rPr>
+        <w:rFonts w:ascii="Symbol" w:hAnsi="Symbol" w:hint="default"/>
+      </w:rPr>
+    </w:lvl>
+    <w:lvl w:ilvl="1" w:tplc="04100003">
+      <w:start w:val="1"/>
+      <w:numFmt w:val="bullet"/>
+      <w:lvlText w:val="o"/>
+      <w:lvlJc w:val="left"/>
+      <w:pPr>
+        <w:ind w:left="1440" w:hanging="360"/>
+      </w:pPr>
+      <w:rPr>
+        <w:rFonts w:ascii="Courier New" w:hAnsi="Courier New" w:cs="Courier New" w:hint="default"/>
+      </w:rPr>
+    </w:lvl>
+    <w:lvl w:ilvl="2" w:tplc="04100005">
+      <w:start w:val="1"/>
+      <w:numFmt w:val="bullet"/>
+      <w:lvlText w:val=""/>
+      <w:lvlJc w:val="left"/>
+      <w:pPr>
+        <w:ind w:left="2160" w:hanging="360"/>
+      </w:pPr>
+      <w:rPr>
+        <w:rFonts w:ascii="Wingdings" w:hAnsi="Wingdings" w:hint="default"/>
+      </w:rPr>
+    </w:lvl>
+    <w:lvl w:ilvl="3" w:tplc="04100001">
+      <w:start w:val="1"/>
+      <w:numFmt w:val="bullet"/>
+      <w:lvlText w:val=""/>
+      <w:lvlJc w:val="left"/>
+      <w:pPr>
+        <w:ind w:left="2880" w:hanging="360"/>
+      </w:pPr>
+      <w:rPr>
+        <w:rFonts w:ascii="Symbol" w:hAnsi="Symbol" w:hint="default"/>
+      </w:rPr>
+    </w:lvl>
+    <w:lvl w:ilvl="4" w:tplc="04100003">
+      <w:start w:val="1"/>
+      <w:numFmt w:val="bullet"/>
+      <w:lvlText w:val="o"/>
+      <w:lvlJc w:val="left"/>
+      <w:pPr>
+        <w:ind w:left="3600" w:hanging="360"/>
+      </w:pPr>
+      <w:rPr>
+        <w:rFonts w:ascii="Courier New" w:hAnsi="Courier New" w:cs="Courier New" w:hint="default"/>
+      </w:rPr>
+    </w:lvl>
+    <w:lvl w:ilvl="5" w:tplc="04100005">
+      <w:start w:val="1"/>
+      <w:numFmt w:val="bullet"/>
+      <w:lvlText w:val=""/>
+      <w:lvlJc w:val="left"/>
+      <w:pPr>
+        <w:ind w:left="4320" w:hanging="360"/>
+      </w:pPr>
+      <w:rPr>
+        <w:rFonts w:ascii="Wingdings" w:hAnsi="Wingdings" w:hint="default"/>
+      </w:rPr>
+    </w:lvl>
+    <w:lvl w:ilvl="6" w:tplc="04100001">
+      <w:start w:val="1"/>
+      <w:numFmt w:val="bullet"/>
+      <w:lvlText w:val=""/>
+      <w:lvlJc w:val="left"/>
+      <w:pPr>
+        <w:ind w:left="5040" w:hanging="360"/>
+      </w:pPr>
+      <w:rPr>
+        <w:rFonts w:ascii="Symbol" w:hAnsi="Symbol" w:hint="default"/>
+      </w:rPr>
+    </w:lvl>
+    <w:lvl w:ilvl="7" w:tplc="04100003">
+      <w:start w:val="1"/>
+      <w:numFmt w:val="bullet"/>
+      <w:lvlText w:val="o"/>
+      <w:lvlJc w:val="left"/>
+      <w:pPr>
+        <w:ind w:left="5760" w:hanging="360"/>
+      </w:pPr>
+      <w:rPr>
+        <w:rFonts w:ascii="Courier New" w:hAnsi="Courier New" w:cs="Courier New" w:hint="default"/>
+      </w:rPr>
+    </w:lvl>
+    <w:lvl w:ilvl="8" w:tplc="04100005">
+      <w:start w:val="1"/>
+      <w:numFmt w:val="bullet"/>
+      <w:lvlText w:val=""/>
+      <w:lvlJc w:val="left"/>
+      <w:pPr>
+        <w:ind w:left="6480" w:hanging="360"/>
+      </w:pPr>
+      <w:rPr>
+        <w:rFonts w:ascii="Wingdings" w:hAnsi="Wingdings" w:hint="default"/>
+      </w:rPr>
+    </w:lvl>
+  </w:abstractNum>
+  <w:abstractNum w:abstractNumId="11" w15:restartNumberingAfterBreak="0">
     <w:nsid w:val="3A47655B"/>
     <w:multiLevelType w:val="multilevel"/>
     <w:tmpl w:val="0809001F"/>
@@ -3220,7 +4819,7 @@
       </w:pPr>
     </w:lvl>
   </w:abstractNum>
-  <w:abstractNum w:abstractNumId="8" w15:restartNumberingAfterBreak="0">
+  <w:abstractNum w:abstractNumId="12" w15:restartNumberingAfterBreak="0">
     <w:nsid w:val="3F9D25FC"/>
     <w:multiLevelType w:val="hybridMultilevel"/>
     <w:tmpl w:val="EF2ACF94"/>
@@ -3333,7 +4932,7 @@
       </w:rPr>
     </w:lvl>
   </w:abstractNum>
-  <w:abstractNum w:abstractNumId="9" w15:restartNumberingAfterBreak="0">
+  <w:abstractNum w:abstractNumId="13" w15:restartNumberingAfterBreak="0">
     <w:nsid w:val="431238B2"/>
     <w:multiLevelType w:val="hybridMultilevel"/>
     <w:tmpl w:val="39CA5174"/>
@@ -3422,7 +5021,120 @@
       </w:pPr>
     </w:lvl>
   </w:abstractNum>
-  <w:abstractNum w:abstractNumId="10" w15:restartNumberingAfterBreak="0">
+  <w:abstractNum w:abstractNumId="14" w15:restartNumberingAfterBreak="0">
+    <w:nsid w:val="4D2F5BA3"/>
+    <w:multiLevelType w:val="hybridMultilevel"/>
+    <w:tmpl w:val="80C6CB12"/>
+    <w:lvl w:ilvl="0" w:tplc="04100001">
+      <w:start w:val="1"/>
+      <w:numFmt w:val="bullet"/>
+      <w:lvlText w:val=""/>
+      <w:lvlJc w:val="left"/>
+      <w:pPr>
+        <w:ind w:left="720" w:hanging="360"/>
+      </w:pPr>
+      <w:rPr>
+        <w:rFonts w:ascii="Symbol" w:hAnsi="Symbol" w:hint="default"/>
+      </w:rPr>
+    </w:lvl>
+    <w:lvl w:ilvl="1" w:tplc="04100003" w:tentative="1">
+      <w:start w:val="1"/>
+      <w:numFmt w:val="bullet"/>
+      <w:lvlText w:val="o"/>
+      <w:lvlJc w:val="left"/>
+      <w:pPr>
+        <w:ind w:left="1440" w:hanging="360"/>
+      </w:pPr>
+      <w:rPr>
+        <w:rFonts w:ascii="Courier New" w:hAnsi="Courier New" w:cs="Courier New" w:hint="default"/>
+      </w:rPr>
+    </w:lvl>
+    <w:lvl w:ilvl="2" w:tplc="04100005" w:tentative="1">
+      <w:start w:val="1"/>
+      <w:numFmt w:val="bullet"/>
+      <w:lvlText w:val=""/>
+      <w:lvlJc w:val="left"/>
+      <w:pPr>
+        <w:ind w:left="2160" w:hanging="360"/>
+      </w:pPr>
+      <w:rPr>
+        <w:rFonts w:ascii="Wingdings" w:hAnsi="Wingdings" w:hint="default"/>
+      </w:rPr>
+    </w:lvl>
+    <w:lvl w:ilvl="3" w:tplc="04100001" w:tentative="1">
+      <w:start w:val="1"/>
+      <w:numFmt w:val="bullet"/>
+      <w:lvlText w:val=""/>
+      <w:lvlJc w:val="left"/>
+      <w:pPr>
+        <w:ind w:left="2880" w:hanging="360"/>
+      </w:pPr>
+      <w:rPr>
+        <w:rFonts w:ascii="Symbol" w:hAnsi="Symbol" w:hint="default"/>
+      </w:rPr>
+    </w:lvl>
+    <w:lvl w:ilvl="4" w:tplc="04100003" w:tentative="1">
+      <w:start w:val="1"/>
+      <w:numFmt w:val="bullet"/>
+      <w:lvlText w:val="o"/>
+      <w:lvlJc w:val="left"/>
+      <w:pPr>
+        <w:ind w:left="3600" w:hanging="360"/>
+      </w:pPr>
+      <w:rPr>
+        <w:rFonts w:ascii="Courier New" w:hAnsi="Courier New" w:cs="Courier New" w:hint="default"/>
+      </w:rPr>
+    </w:lvl>
+    <w:lvl w:ilvl="5" w:tplc="04100005" w:tentative="1">
+      <w:start w:val="1"/>
+      <w:numFmt w:val="bullet"/>
+      <w:lvlText w:val=""/>
+      <w:lvlJc w:val="left"/>
+      <w:pPr>
+        <w:ind w:left="4320" w:hanging="360"/>
+      </w:pPr>
+      <w:rPr>
+        <w:rFonts w:ascii="Wingdings" w:hAnsi="Wingdings" w:hint="default"/>
+      </w:rPr>
+    </w:lvl>
+    <w:lvl w:ilvl="6" w:tplc="04100001" w:tentative="1">
+      <w:start w:val="1"/>
+      <w:numFmt w:val="bullet"/>
+      <w:lvlText w:val=""/>
+      <w:lvlJc w:val="left"/>
+      <w:pPr>
+        <w:ind w:left="5040" w:hanging="360"/>
+      </w:pPr>
+      <w:rPr>
+        <w:rFonts w:ascii="Symbol" w:hAnsi="Symbol" w:hint="default"/>
+      </w:rPr>
+    </w:lvl>
+    <w:lvl w:ilvl="7" w:tplc="04100003" w:tentative="1">
+      <w:start w:val="1"/>
+      <w:numFmt w:val="bullet"/>
+      <w:lvlText w:val="o"/>
+      <w:lvlJc w:val="left"/>
+      <w:pPr>
+        <w:ind w:left="5760" w:hanging="360"/>
+      </w:pPr>
+      <w:rPr>
+        <w:rFonts w:ascii="Courier New" w:hAnsi="Courier New" w:cs="Courier New" w:hint="default"/>
+      </w:rPr>
+    </w:lvl>
+    <w:lvl w:ilvl="8" w:tplc="04100005" w:tentative="1">
+      <w:start w:val="1"/>
+      <w:numFmt w:val="bullet"/>
+      <w:lvlText w:val=""/>
+      <w:lvlJc w:val="left"/>
+      <w:pPr>
+        <w:ind w:left="6480" w:hanging="360"/>
+      </w:pPr>
+      <w:rPr>
+        <w:rFonts w:ascii="Wingdings" w:hAnsi="Wingdings" w:hint="default"/>
+      </w:rPr>
+    </w:lvl>
+  </w:abstractNum>
+  <w:abstractNum w:abstractNumId="15" w15:restartNumberingAfterBreak="0">
     <w:nsid w:val="515D2B4B"/>
     <w:multiLevelType w:val="hybridMultilevel"/>
     <w:tmpl w:val="2A323224"/>
@@ -3535,7 +5247,7 @@
       </w:rPr>
     </w:lvl>
   </w:abstractNum>
-  <w:abstractNum w:abstractNumId="11" w15:restartNumberingAfterBreak="0">
+  <w:abstractNum w:abstractNumId="16" w15:restartNumberingAfterBreak="0">
     <w:nsid w:val="52AB3B29"/>
     <w:multiLevelType w:val="multilevel"/>
     <w:tmpl w:val="08090025"/>
@@ -3630,7 +5342,7 @@
       </w:pPr>
     </w:lvl>
   </w:abstractNum>
-  <w:abstractNum w:abstractNumId="12" w15:restartNumberingAfterBreak="0">
+  <w:abstractNum w:abstractNumId="17" w15:restartNumberingAfterBreak="0">
     <w:nsid w:val="55B0115E"/>
     <w:multiLevelType w:val="hybridMultilevel"/>
     <w:tmpl w:val="1324C9F2"/>
@@ -3743,7 +5455,7 @@
       </w:rPr>
     </w:lvl>
   </w:abstractNum>
-  <w:abstractNum w:abstractNumId="13" w15:restartNumberingAfterBreak="0">
+  <w:abstractNum w:abstractNumId="18" w15:restartNumberingAfterBreak="0">
     <w:nsid w:val="5B9125DC"/>
     <w:multiLevelType w:val="hybridMultilevel"/>
     <w:tmpl w:val="45AAE590"/>
@@ -3832,7 +5544,7 @@
       </w:pPr>
     </w:lvl>
   </w:abstractNum>
-  <w:abstractNum w:abstractNumId="14" w15:restartNumberingAfterBreak="0">
+  <w:abstractNum w:abstractNumId="19" w15:restartNumberingAfterBreak="0">
     <w:nsid w:val="6B8F0898"/>
     <w:multiLevelType w:val="hybridMultilevel"/>
     <w:tmpl w:val="9CD4DE7A"/>
@@ -3945,7 +5657,7 @@
       </w:rPr>
     </w:lvl>
   </w:abstractNum>
-  <w:abstractNum w:abstractNumId="15" w15:restartNumberingAfterBreak="0">
+  <w:abstractNum w:abstractNumId="20" w15:restartNumberingAfterBreak="0">
     <w:nsid w:val="6F2E0BFC"/>
     <w:multiLevelType w:val="hybridMultilevel"/>
     <w:tmpl w:val="E4A63DE8"/>
@@ -4034,7 +5746,120 @@
       </w:pPr>
     </w:lvl>
   </w:abstractNum>
-  <w:abstractNum w:abstractNumId="16" w15:restartNumberingAfterBreak="0">
+  <w:abstractNum w:abstractNumId="21" w15:restartNumberingAfterBreak="0">
+    <w:nsid w:val="73B35E04"/>
+    <w:multiLevelType w:val="hybridMultilevel"/>
+    <w:tmpl w:val="2D42BE08"/>
+    <w:lvl w:ilvl="0" w:tplc="04100001">
+      <w:start w:val="1"/>
+      <w:numFmt w:val="bullet"/>
+      <w:lvlText w:val=""/>
+      <w:lvlJc w:val="left"/>
+      <w:pPr>
+        <w:ind w:left="720" w:hanging="360"/>
+      </w:pPr>
+      <w:rPr>
+        <w:rFonts w:ascii="Symbol" w:hAnsi="Symbol" w:hint="default"/>
+      </w:rPr>
+    </w:lvl>
+    <w:lvl w:ilvl="1" w:tplc="04100003" w:tentative="1">
+      <w:start w:val="1"/>
+      <w:numFmt w:val="bullet"/>
+      <w:lvlText w:val="o"/>
+      <w:lvlJc w:val="left"/>
+      <w:pPr>
+        <w:ind w:left="1440" w:hanging="360"/>
+      </w:pPr>
+      <w:rPr>
+        <w:rFonts w:ascii="Courier New" w:hAnsi="Courier New" w:cs="Courier New" w:hint="default"/>
+      </w:rPr>
+    </w:lvl>
+    <w:lvl w:ilvl="2" w:tplc="04100005" w:tentative="1">
+      <w:start w:val="1"/>
+      <w:numFmt w:val="bullet"/>
+      <w:lvlText w:val=""/>
+      <w:lvlJc w:val="left"/>
+      <w:pPr>
+        <w:ind w:left="2160" w:hanging="360"/>
+      </w:pPr>
+      <w:rPr>
+        <w:rFonts w:ascii="Wingdings" w:hAnsi="Wingdings" w:hint="default"/>
+      </w:rPr>
+    </w:lvl>
+    <w:lvl w:ilvl="3" w:tplc="04100001" w:tentative="1">
+      <w:start w:val="1"/>
+      <w:numFmt w:val="bullet"/>
+      <w:lvlText w:val=""/>
+      <w:lvlJc w:val="left"/>
+      <w:pPr>
+        <w:ind w:left="2880" w:hanging="360"/>
+      </w:pPr>
+      <w:rPr>
+        <w:rFonts w:ascii="Symbol" w:hAnsi="Symbol" w:hint="default"/>
+      </w:rPr>
+    </w:lvl>
+    <w:lvl w:ilvl="4" w:tplc="04100003" w:tentative="1">
+      <w:start w:val="1"/>
+      <w:numFmt w:val="bullet"/>
+      <w:lvlText w:val="o"/>
+      <w:lvlJc w:val="left"/>
+      <w:pPr>
+        <w:ind w:left="3600" w:hanging="360"/>
+      </w:pPr>
+      <w:rPr>
+        <w:rFonts w:ascii="Courier New" w:hAnsi="Courier New" w:cs="Courier New" w:hint="default"/>
+      </w:rPr>
+    </w:lvl>
+    <w:lvl w:ilvl="5" w:tplc="04100005" w:tentative="1">
+      <w:start w:val="1"/>
+      <w:numFmt w:val="bullet"/>
+      <w:lvlText w:val=""/>
+      <w:lvlJc w:val="left"/>
+      <w:pPr>
+        <w:ind w:left="4320" w:hanging="360"/>
+      </w:pPr>
+      <w:rPr>
+        <w:rFonts w:ascii="Wingdings" w:hAnsi="Wingdings" w:hint="default"/>
+      </w:rPr>
+    </w:lvl>
+    <w:lvl w:ilvl="6" w:tplc="04100001" w:tentative="1">
+      <w:start w:val="1"/>
+      <w:numFmt w:val="bullet"/>
+      <w:lvlText w:val=""/>
+      <w:lvlJc w:val="left"/>
+      <w:pPr>
+        <w:ind w:left="5040" w:hanging="360"/>
+      </w:pPr>
+      <w:rPr>
+        <w:rFonts w:ascii="Symbol" w:hAnsi="Symbol" w:hint="default"/>
+      </w:rPr>
+    </w:lvl>
+    <w:lvl w:ilvl="7" w:tplc="04100003" w:tentative="1">
+      <w:start w:val="1"/>
+      <w:numFmt w:val="bullet"/>
+      <w:lvlText w:val="o"/>
+      <w:lvlJc w:val="left"/>
+      <w:pPr>
+        <w:ind w:left="5760" w:hanging="360"/>
+      </w:pPr>
+      <w:rPr>
+        <w:rFonts w:ascii="Courier New" w:hAnsi="Courier New" w:cs="Courier New" w:hint="default"/>
+      </w:rPr>
+    </w:lvl>
+    <w:lvl w:ilvl="8" w:tplc="04100005" w:tentative="1">
+      <w:start w:val="1"/>
+      <w:numFmt w:val="bullet"/>
+      <w:lvlText w:val=""/>
+      <w:lvlJc w:val="left"/>
+      <w:pPr>
+        <w:ind w:left="6480" w:hanging="360"/>
+      </w:pPr>
+      <w:rPr>
+        <w:rFonts w:ascii="Wingdings" w:hAnsi="Wingdings" w:hint="default"/>
+      </w:rPr>
+    </w:lvl>
+  </w:abstractNum>
+  <w:abstractNum w:abstractNumId="22" w15:restartNumberingAfterBreak="0">
     <w:nsid w:val="7C313310"/>
     <w:multiLevelType w:val="multilevel"/>
     <w:tmpl w:val="657E18C8"/>
@@ -4123,7 +5948,7 @@
       </w:pPr>
     </w:lvl>
   </w:abstractNum>
-  <w:abstractNum w:abstractNumId="17" w15:restartNumberingAfterBreak="0">
+  <w:abstractNum w:abstractNumId="23" w15:restartNumberingAfterBreak="0">
     <w:nsid w:val="7ED04E91"/>
     <w:multiLevelType w:val="hybridMultilevel"/>
     <w:tmpl w:val="BD68DD92"/>
@@ -4209,7 +6034,7 @@
       </w:pPr>
     </w:lvl>
   </w:abstractNum>
-  <w:abstractNum w:abstractNumId="18" w15:restartNumberingAfterBreak="0">
+  <w:abstractNum w:abstractNumId="24" w15:restartNumberingAfterBreak="0">
     <w:nsid w:val="7EDA429B"/>
     <w:multiLevelType w:val="hybridMultilevel"/>
     <w:tmpl w:val="D56054B6"/>
@@ -4323,61 +6148,61 @@
     </w:lvl>
   </w:abstractNum>
   <w:num w:numId="1">
-    <w:abstractNumId w:val="9"/>
+    <w:abstractNumId w:val="13"/>
   </w:num>
   <w:num w:numId="2">
-    <w:abstractNumId w:val="6"/>
+    <w:abstractNumId w:val="8"/>
   </w:num>
   <w:num w:numId="3">
-    <w:abstractNumId w:val="13"/>
+    <w:abstractNumId w:val="18"/>
   </w:num>
   <w:num w:numId="4">
-    <w:abstractNumId w:val="12"/>
+    <w:abstractNumId w:val="17"/>
   </w:num>
   <w:num w:numId="5">
-    <w:abstractNumId w:val="10"/>
+    <w:abstractNumId w:val="15"/>
   </w:num>
   <w:num w:numId="6">
     <w:abstractNumId w:val="0"/>
   </w:num>
   <w:num w:numId="7">
-    <w:abstractNumId w:val="17"/>
+    <w:abstractNumId w:val="23"/>
   </w:num>
   <w:num w:numId="8">
-    <w:abstractNumId w:val="11"/>
+    <w:abstractNumId w:val="16"/>
   </w:num>
   <w:num w:numId="9">
-    <w:abstractNumId w:val="15"/>
+    <w:abstractNumId w:val="20"/>
   </w:num>
   <w:num w:numId="10">
+    <w:abstractNumId w:val="3"/>
+  </w:num>
+  <w:num w:numId="11">
+    <w:abstractNumId w:val="24"/>
+  </w:num>
+  <w:num w:numId="12">
+    <w:abstractNumId w:val="5"/>
+  </w:num>
+  <w:num w:numId="13">
+    <w:abstractNumId w:val="22"/>
+  </w:num>
+  <w:num w:numId="14">
     <w:abstractNumId w:val="2"/>
   </w:num>
-  <w:num w:numId="11">
-    <w:abstractNumId w:val="18"/>
+  <w:num w:numId="15">
+    <w:abstractNumId w:val="19"/>
   </w:num>
-  <w:num w:numId="12">
+  <w:num w:numId="16">
+    <w:abstractNumId w:val="6"/>
+  </w:num>
+  <w:num w:numId="17">
+    <w:abstractNumId w:val="12"/>
+  </w:num>
+  <w:num w:numId="18">
     <w:abstractNumId w:val="4"/>
   </w:num>
-  <w:num w:numId="13">
-    <w:abstractNumId w:val="16"/>
-  </w:num>
-  <w:num w:numId="14">
-    <w:abstractNumId w:val="1"/>
-  </w:num>
-  <w:num w:numId="15">
-    <w:abstractNumId w:val="14"/>
-  </w:num>
-  <w:num w:numId="16">
-    <w:abstractNumId w:val="5"/>
-  </w:num>
-  <w:num w:numId="17">
-    <w:abstractNumId w:val="8"/>
-  </w:num>
-  <w:num w:numId="18">
-    <w:abstractNumId w:val="3"/>
-  </w:num>
   <w:num w:numId="19">
-    <w:abstractNumId w:val="7"/>
+    <w:abstractNumId w:val="11"/>
     <w:lvlOverride w:ilvl="0">
       <w:startOverride w:val="1"/>
     </w:lvlOverride>
@@ -4405,6 +6230,24 @@
     <w:lvlOverride w:ilvl="8">
       <w:startOverride w:val="1"/>
     </w:lvlOverride>
+  </w:num>
+  <w:num w:numId="20">
+    <w:abstractNumId w:val="14"/>
+  </w:num>
+  <w:num w:numId="21">
+    <w:abstractNumId w:val="21"/>
+  </w:num>
+  <w:num w:numId="22">
+    <w:abstractNumId w:val="10"/>
+  </w:num>
+  <w:num w:numId="23">
+    <w:abstractNumId w:val="9"/>
+  </w:num>
+  <w:num w:numId="24">
+    <w:abstractNumId w:val="1"/>
+  </w:num>
+  <w:num w:numId="25">
+    <w:abstractNumId w:val="7"/>
   </w:num>
 </w:numbering>
 </file>
@@ -5587,6 +7430,18 @@
       <w:szCs w:val="56"/>
     </w:rPr>
   </w:style>
+  <w:style w:type="character" w:styleId="UnresolvedMention">
+    <w:name w:val="Unresolved Mention"/>
+    <w:basedOn w:val="DefaultParagraphFont"/>
+    <w:uiPriority w:val="99"/>
+    <w:semiHidden/>
+    <w:unhideWhenUsed/>
+    <w:rsid w:val="006C7E40"/>
+    <w:rPr>
+      <w:color w:val="808080"/>
+      <w:shd w:val="clear" w:color="auto" w:fill="E6E6E6"/>
+    </w:rPr>
+  </w:style>
 </w:styles>
 </file>
 
@@ -5890,7 +7745,7 @@
 </file>
 
 <file path=customXml/itemProps1.xml><?xml version="1.0" encoding="utf-8"?>
-<ds:datastoreItem xmlns:ds="http://schemas.openxmlformats.org/officeDocument/2006/customXml" ds:itemID="{306A3040-0E3B-423E-913D-4BBCFB76CAE2}">
+<ds:datastoreItem xmlns:ds="http://schemas.openxmlformats.org/officeDocument/2006/customXml" ds:itemID="{C53581B3-F98D-4134-AE31-A6D95CE11DB5}">
   <ds:schemaRefs>
     <ds:schemaRef ds:uri="http://schemas.openxmlformats.org/officeDocument/2006/bibliography"/>
   </ds:schemaRefs>

</xml_diff>

<commit_message>
fix amministrazione + rollback carrello + doc update + backup update
</commit_message>
<xml_diff>
--- a/Documentazione/NoPayNoGame- Documentazione.docx
+++ b/Documentazione/NoPayNoGame- Documentazione.docx
@@ -69,9 +69,11 @@
         <w:pStyle w:val="Title"/>
         <w:jc w:val="center"/>
       </w:pPr>
+      <w:proofErr w:type="spellStart"/>
       <w:r>
         <w:t>Nopaynogame</w:t>
       </w:r>
+      <w:proofErr w:type="spellEnd"/>
     </w:p>
     <w:p>
       <w:pPr>
@@ -149,8 +151,16 @@
         <w:rPr>
           <w:i/>
         </w:rPr>
-        <w:t>Fabrizio Ortotti</w:t>
-      </w:r>
+        <w:t xml:space="preserve">Fabrizio </w:t>
+      </w:r>
+      <w:proofErr w:type="spellStart"/>
+      <w:r>
+        <w:rPr>
+          <w:i/>
+        </w:rPr>
+        <w:t>Ortotti</w:t>
+      </w:r>
+      <w:proofErr w:type="spellEnd"/>
       <w:r>
         <w:t>, 84885</w:t>
       </w:r>
@@ -231,8 +241,9 @@
               <w:tab w:val="right" w:leader="dot" w:pos="10456"/>
             </w:tabs>
             <w:rPr>
-              <w:rFonts w:eastAsiaTheme="minorEastAsia"/>
+              <w:rFonts w:asciiTheme="minorHAnsi" w:eastAsiaTheme="minorEastAsia" w:hAnsiTheme="minorHAnsi"/>
               <w:noProof/>
+              <w:sz w:val="22"/>
               <w:lang w:eastAsia="it-IT"/>
             </w:rPr>
           </w:pPr>
@@ -245,7 +256,7 @@
           <w:r>
             <w:fldChar w:fldCharType="separate"/>
           </w:r>
-          <w:hyperlink w:anchor="_Toc511168300" w:history="1">
+          <w:hyperlink w:anchor="_Toc511857477" w:history="1">
             <w:r>
               <w:rPr>
                 <w:rStyle w:val="Hyperlink"/>
@@ -255,8 +266,9 @@
             </w:r>
             <w:r>
               <w:rPr>
-                <w:rFonts w:eastAsiaTheme="minorEastAsia"/>
+                <w:rFonts w:asciiTheme="minorHAnsi" w:eastAsiaTheme="minorEastAsia" w:hAnsiTheme="minorHAnsi"/>
                 <w:noProof/>
+                <w:sz w:val="22"/>
                 <w:lang w:eastAsia="it-IT"/>
               </w:rPr>
               <w:tab/>
@@ -287,7 +299,7 @@
                 <w:noProof/>
                 <w:webHidden/>
               </w:rPr>
-              <w:instrText xml:space="preserve"> PAGEREF _Toc511168300 \h </w:instrText>
+              <w:instrText xml:space="preserve"> PAGEREF _Toc511857477 \h </w:instrText>
             </w:r>
             <w:r>
               <w:rPr>
@@ -326,12 +338,13 @@
               <w:tab w:val="right" w:leader="dot" w:pos="10456"/>
             </w:tabs>
             <w:rPr>
-              <w:rFonts w:eastAsiaTheme="minorEastAsia"/>
+              <w:rFonts w:asciiTheme="minorHAnsi" w:eastAsiaTheme="minorEastAsia" w:hAnsiTheme="minorHAnsi"/>
               <w:noProof/>
+              <w:sz w:val="22"/>
               <w:lang w:eastAsia="it-IT"/>
             </w:rPr>
           </w:pPr>
-          <w:hyperlink w:anchor="_Toc511168301" w:history="1">
+          <w:hyperlink w:anchor="_Toc511857478" w:history="1">
             <w:r>
               <w:rPr>
                 <w:rStyle w:val="Hyperlink"/>
@@ -341,8 +354,9 @@
             </w:r>
             <w:r>
               <w:rPr>
-                <w:rFonts w:eastAsiaTheme="minorEastAsia"/>
+                <w:rFonts w:asciiTheme="minorHAnsi" w:eastAsiaTheme="minorEastAsia" w:hAnsiTheme="minorHAnsi"/>
                 <w:noProof/>
+                <w:sz w:val="22"/>
                 <w:lang w:eastAsia="it-IT"/>
               </w:rPr>
               <w:tab/>
@@ -373,7 +387,7 @@
                 <w:noProof/>
                 <w:webHidden/>
               </w:rPr>
-              <w:instrText xml:space="preserve"> PAGEREF _Toc511168301 \h </w:instrText>
+              <w:instrText xml:space="preserve"> PAGEREF _Toc511857478 \h </w:instrText>
             </w:r>
             <w:r>
               <w:rPr>
@@ -412,12 +426,13 @@
               <w:tab w:val="right" w:leader="dot" w:pos="10456"/>
             </w:tabs>
             <w:rPr>
-              <w:rFonts w:eastAsiaTheme="minorEastAsia"/>
+              <w:rFonts w:asciiTheme="minorHAnsi" w:eastAsiaTheme="minorEastAsia" w:hAnsiTheme="minorHAnsi"/>
               <w:noProof/>
+              <w:sz w:val="22"/>
               <w:lang w:eastAsia="it-IT"/>
             </w:rPr>
           </w:pPr>
-          <w:hyperlink w:anchor="_Toc511168302" w:history="1">
+          <w:hyperlink w:anchor="_Toc511857479" w:history="1">
             <w:r>
               <w:rPr>
                 <w:rStyle w:val="Hyperlink"/>
@@ -427,8 +442,9 @@
             </w:r>
             <w:r>
               <w:rPr>
-                <w:rFonts w:eastAsiaTheme="minorEastAsia"/>
+                <w:rFonts w:asciiTheme="minorHAnsi" w:eastAsiaTheme="minorEastAsia" w:hAnsiTheme="minorHAnsi"/>
                 <w:noProof/>
+                <w:sz w:val="22"/>
                 <w:lang w:eastAsia="it-IT"/>
               </w:rPr>
               <w:tab/>
@@ -459,7 +475,7 @@
                 <w:noProof/>
                 <w:webHidden/>
               </w:rPr>
-              <w:instrText xml:space="preserve"> PAGEREF _Toc511168302 \h </w:instrText>
+              <w:instrText xml:space="preserve"> PAGEREF _Toc511857479 \h </w:instrText>
             </w:r>
             <w:r>
               <w:rPr>
@@ -479,7 +495,7 @@
                 <w:noProof/>
                 <w:webHidden/>
               </w:rPr>
-              <w:t>2</w:t>
+              <w:t>3</w:t>
             </w:r>
             <w:r>
               <w:rPr>
@@ -498,12 +514,13 @@
               <w:tab w:val="right" w:leader="dot" w:pos="10456"/>
             </w:tabs>
             <w:rPr>
-              <w:rFonts w:eastAsiaTheme="minorEastAsia"/>
+              <w:rFonts w:asciiTheme="minorHAnsi" w:eastAsiaTheme="minorEastAsia" w:hAnsiTheme="minorHAnsi"/>
               <w:noProof/>
+              <w:sz w:val="22"/>
               <w:lang w:eastAsia="it-IT"/>
             </w:rPr>
           </w:pPr>
-          <w:hyperlink w:anchor="_Toc511168303" w:history="1">
+          <w:hyperlink w:anchor="_Toc511857480" w:history="1">
             <w:r>
               <w:rPr>
                 <w:rStyle w:val="Hyperlink"/>
@@ -513,8 +530,9 @@
             </w:r>
             <w:r>
               <w:rPr>
-                <w:rFonts w:eastAsiaTheme="minorEastAsia"/>
+                <w:rFonts w:asciiTheme="minorHAnsi" w:eastAsiaTheme="minorEastAsia" w:hAnsiTheme="minorHAnsi"/>
                 <w:noProof/>
+                <w:sz w:val="22"/>
                 <w:lang w:eastAsia="it-IT"/>
               </w:rPr>
               <w:tab/>
@@ -545,7 +563,7 @@
                 <w:noProof/>
                 <w:webHidden/>
               </w:rPr>
-              <w:instrText xml:space="preserve"> PAGEREF _Toc511168303 \h </w:instrText>
+              <w:instrText xml:space="preserve"> PAGEREF _Toc511857480 \h </w:instrText>
             </w:r>
             <w:r>
               <w:rPr>
@@ -565,7 +583,7 @@
                 <w:noProof/>
                 <w:webHidden/>
               </w:rPr>
-              <w:t>2</w:t>
+              <w:t>3</w:t>
             </w:r>
             <w:r>
               <w:rPr>
@@ -584,12 +602,13 @@
               <w:tab w:val="right" w:leader="dot" w:pos="10456"/>
             </w:tabs>
             <w:rPr>
-              <w:rFonts w:eastAsiaTheme="minorEastAsia"/>
+              <w:rFonts w:asciiTheme="minorHAnsi" w:eastAsiaTheme="minorEastAsia" w:hAnsiTheme="minorHAnsi"/>
               <w:noProof/>
+              <w:sz w:val="22"/>
               <w:lang w:eastAsia="it-IT"/>
             </w:rPr>
           </w:pPr>
-          <w:hyperlink w:anchor="_Toc511168304" w:history="1">
+          <w:hyperlink w:anchor="_Toc511857481" w:history="1">
             <w:r>
               <w:rPr>
                 <w:rStyle w:val="Hyperlink"/>
@@ -599,8 +618,9 @@
             </w:r>
             <w:r>
               <w:rPr>
-                <w:rFonts w:eastAsiaTheme="minorEastAsia"/>
+                <w:rFonts w:asciiTheme="minorHAnsi" w:eastAsiaTheme="minorEastAsia" w:hAnsiTheme="minorHAnsi"/>
                 <w:noProof/>
+                <w:sz w:val="22"/>
                 <w:lang w:eastAsia="it-IT"/>
               </w:rPr>
               <w:tab/>
@@ -631,7 +651,7 @@
                 <w:noProof/>
                 <w:webHidden/>
               </w:rPr>
-              <w:instrText xml:space="preserve"> PAGEREF _Toc511168304 \h </w:instrText>
+              <w:instrText xml:space="preserve"> PAGEREF _Toc511857481 \h </w:instrText>
             </w:r>
             <w:r>
               <w:rPr>
@@ -651,7 +671,7 @@
                 <w:noProof/>
                 <w:webHidden/>
               </w:rPr>
-              <w:t>2</w:t>
+              <w:t>3</w:t>
             </w:r>
             <w:r>
               <w:rPr>
@@ -670,12 +690,13 @@
               <w:tab w:val="right" w:leader="dot" w:pos="10456"/>
             </w:tabs>
             <w:rPr>
-              <w:rFonts w:eastAsiaTheme="minorEastAsia"/>
+              <w:rFonts w:asciiTheme="minorHAnsi" w:eastAsiaTheme="minorEastAsia" w:hAnsiTheme="minorHAnsi"/>
               <w:noProof/>
+              <w:sz w:val="22"/>
               <w:lang w:eastAsia="it-IT"/>
             </w:rPr>
           </w:pPr>
-          <w:hyperlink w:anchor="_Toc511168305" w:history="1">
+          <w:hyperlink w:anchor="_Toc511857482" w:history="1">
             <w:r>
               <w:rPr>
                 <w:rStyle w:val="Hyperlink"/>
@@ -685,8 +706,9 @@
             </w:r>
             <w:r>
               <w:rPr>
-                <w:rFonts w:eastAsiaTheme="minorEastAsia"/>
+                <w:rFonts w:asciiTheme="minorHAnsi" w:eastAsiaTheme="minorEastAsia" w:hAnsiTheme="minorHAnsi"/>
                 <w:noProof/>
+                <w:sz w:val="22"/>
                 <w:lang w:eastAsia="it-IT"/>
               </w:rPr>
               <w:tab/>
@@ -717,7 +739,7 @@
                 <w:noProof/>
                 <w:webHidden/>
               </w:rPr>
-              <w:instrText xml:space="preserve"> PAGEREF _Toc511168305 \h </w:instrText>
+              <w:instrText xml:space="preserve"> PAGEREF _Toc511857482 \h </w:instrText>
             </w:r>
             <w:r>
               <w:rPr>
@@ -737,7 +759,7 @@
                 <w:noProof/>
                 <w:webHidden/>
               </w:rPr>
-              <w:t>2</w:t>
+              <w:t>3</w:t>
             </w:r>
             <w:r>
               <w:rPr>
@@ -756,12 +778,13 @@
               <w:tab w:val="right" w:leader="dot" w:pos="10456"/>
             </w:tabs>
             <w:rPr>
-              <w:rFonts w:eastAsiaTheme="minorEastAsia"/>
+              <w:rFonts w:asciiTheme="minorHAnsi" w:eastAsiaTheme="minorEastAsia" w:hAnsiTheme="minorHAnsi"/>
               <w:noProof/>
+              <w:sz w:val="22"/>
               <w:lang w:eastAsia="it-IT"/>
             </w:rPr>
           </w:pPr>
-          <w:hyperlink w:anchor="_Toc511168306" w:history="1">
+          <w:hyperlink w:anchor="_Toc511857483" w:history="1">
             <w:r>
               <w:rPr>
                 <w:rStyle w:val="Hyperlink"/>
@@ -771,8 +794,9 @@
             </w:r>
             <w:r>
               <w:rPr>
-                <w:rFonts w:eastAsiaTheme="minorEastAsia"/>
+                <w:rFonts w:asciiTheme="minorHAnsi" w:eastAsiaTheme="minorEastAsia" w:hAnsiTheme="minorHAnsi"/>
                 <w:noProof/>
+                <w:sz w:val="22"/>
                 <w:lang w:eastAsia="it-IT"/>
               </w:rPr>
               <w:tab/>
@@ -803,7 +827,7 @@
                 <w:noProof/>
                 <w:webHidden/>
               </w:rPr>
-              <w:instrText xml:space="preserve"> PAGEREF _Toc511168306 \h </w:instrText>
+              <w:instrText xml:space="preserve"> PAGEREF _Toc511857483 \h </w:instrText>
             </w:r>
             <w:r>
               <w:rPr>
@@ -842,12 +866,13 @@
               <w:tab w:val="right" w:leader="dot" w:pos="10456"/>
             </w:tabs>
             <w:rPr>
-              <w:rFonts w:eastAsiaTheme="minorEastAsia"/>
+              <w:rFonts w:asciiTheme="minorHAnsi" w:eastAsiaTheme="minorEastAsia" w:hAnsiTheme="minorHAnsi"/>
               <w:noProof/>
+              <w:sz w:val="22"/>
               <w:lang w:eastAsia="it-IT"/>
             </w:rPr>
           </w:pPr>
-          <w:hyperlink w:anchor="_Toc511168307" w:history="1">
+          <w:hyperlink w:anchor="_Toc511857484" w:history="1">
             <w:r>
               <w:rPr>
                 <w:rStyle w:val="Hyperlink"/>
@@ -857,8 +882,9 @@
             </w:r>
             <w:r>
               <w:rPr>
-                <w:rFonts w:eastAsiaTheme="minorEastAsia"/>
+                <w:rFonts w:asciiTheme="minorHAnsi" w:eastAsiaTheme="minorEastAsia" w:hAnsiTheme="minorHAnsi"/>
                 <w:noProof/>
+                <w:sz w:val="22"/>
                 <w:lang w:eastAsia="it-IT"/>
               </w:rPr>
               <w:tab/>
@@ -889,7 +915,7 @@
                 <w:noProof/>
                 <w:webHidden/>
               </w:rPr>
-              <w:instrText xml:space="preserve"> PAGEREF _Toc511168307 \h </w:instrText>
+              <w:instrText xml:space="preserve"> PAGEREF _Toc511857484 \h </w:instrText>
             </w:r>
             <w:r>
               <w:rPr>
@@ -909,7 +935,7 @@
                 <w:noProof/>
                 <w:webHidden/>
               </w:rPr>
-              <w:t>3</w:t>
+              <w:t>4</w:t>
             </w:r>
             <w:r>
               <w:rPr>
@@ -928,12 +954,13 @@
               <w:tab w:val="right" w:leader="dot" w:pos="10456"/>
             </w:tabs>
             <w:rPr>
-              <w:rFonts w:eastAsiaTheme="minorEastAsia"/>
+              <w:rFonts w:asciiTheme="minorHAnsi" w:eastAsiaTheme="minorEastAsia" w:hAnsiTheme="minorHAnsi"/>
               <w:noProof/>
+              <w:sz w:val="22"/>
               <w:lang w:eastAsia="it-IT"/>
             </w:rPr>
           </w:pPr>
-          <w:hyperlink w:anchor="_Toc511168308" w:history="1">
+          <w:hyperlink w:anchor="_Toc511857485" w:history="1">
             <w:r>
               <w:rPr>
                 <w:rStyle w:val="Hyperlink"/>
@@ -943,8 +970,9 @@
             </w:r>
             <w:r>
               <w:rPr>
-                <w:rFonts w:eastAsiaTheme="minorEastAsia"/>
+                <w:rFonts w:asciiTheme="minorHAnsi" w:eastAsiaTheme="minorEastAsia" w:hAnsiTheme="minorHAnsi"/>
                 <w:noProof/>
+                <w:sz w:val="22"/>
                 <w:lang w:eastAsia="it-IT"/>
               </w:rPr>
               <w:tab/>
@@ -975,7 +1003,7 @@
                 <w:noProof/>
                 <w:webHidden/>
               </w:rPr>
-              <w:instrText xml:space="preserve"> PAGEREF _Toc511168308 \h </w:instrText>
+              <w:instrText xml:space="preserve"> PAGEREF _Toc511857485 \h </w:instrText>
             </w:r>
             <w:r>
               <w:rPr>
@@ -995,7 +1023,7 @@
                 <w:noProof/>
                 <w:webHidden/>
               </w:rPr>
-              <w:t>3</w:t>
+              <w:t>7</w:t>
             </w:r>
             <w:r>
               <w:rPr>
@@ -1014,12 +1042,13 @@
               <w:tab w:val="right" w:leader="dot" w:pos="10456"/>
             </w:tabs>
             <w:rPr>
-              <w:rFonts w:eastAsiaTheme="minorEastAsia"/>
+              <w:rFonts w:asciiTheme="minorHAnsi" w:eastAsiaTheme="minorEastAsia" w:hAnsiTheme="minorHAnsi"/>
               <w:noProof/>
+              <w:sz w:val="22"/>
               <w:lang w:eastAsia="it-IT"/>
             </w:rPr>
           </w:pPr>
-          <w:hyperlink w:anchor="_Toc511168309" w:history="1">
+          <w:hyperlink w:anchor="_Toc511857486" w:history="1">
             <w:r>
               <w:rPr>
                 <w:rStyle w:val="Hyperlink"/>
@@ -1029,8 +1058,9 @@
             </w:r>
             <w:r>
               <w:rPr>
-                <w:rFonts w:eastAsiaTheme="minorEastAsia"/>
+                <w:rFonts w:asciiTheme="minorHAnsi" w:eastAsiaTheme="minorEastAsia" w:hAnsiTheme="minorHAnsi"/>
                 <w:noProof/>
+                <w:sz w:val="22"/>
                 <w:lang w:eastAsia="it-IT"/>
               </w:rPr>
               <w:tab/>
@@ -1061,7 +1091,7 @@
                 <w:noProof/>
                 <w:webHidden/>
               </w:rPr>
-              <w:instrText xml:space="preserve"> PAGEREF _Toc511168309 \h </w:instrText>
+              <w:instrText xml:space="preserve"> PAGEREF _Toc511857486 \h </w:instrText>
             </w:r>
             <w:r>
               <w:rPr>
@@ -1081,7 +1111,7 @@
                 <w:noProof/>
                 <w:webHidden/>
               </w:rPr>
-              <w:t>3</w:t>
+              <w:t>7</w:t>
             </w:r>
             <w:r>
               <w:rPr>
@@ -1100,12 +1130,13 @@
               <w:tab w:val="right" w:leader="dot" w:pos="10456"/>
             </w:tabs>
             <w:rPr>
-              <w:rFonts w:eastAsiaTheme="minorEastAsia"/>
+              <w:rFonts w:asciiTheme="minorHAnsi" w:eastAsiaTheme="minorEastAsia" w:hAnsiTheme="minorHAnsi"/>
               <w:noProof/>
+              <w:sz w:val="22"/>
               <w:lang w:eastAsia="it-IT"/>
             </w:rPr>
           </w:pPr>
-          <w:hyperlink w:anchor="_Toc511168310" w:history="1">
+          <w:hyperlink w:anchor="_Toc511857487" w:history="1">
             <w:r>
               <w:rPr>
                 <w:rStyle w:val="Hyperlink"/>
@@ -1115,8 +1146,9 @@
             </w:r>
             <w:r>
               <w:rPr>
-                <w:rFonts w:eastAsiaTheme="minorEastAsia"/>
+                <w:rFonts w:asciiTheme="minorHAnsi" w:eastAsiaTheme="minorEastAsia" w:hAnsiTheme="minorHAnsi"/>
                 <w:noProof/>
+                <w:sz w:val="22"/>
                 <w:lang w:eastAsia="it-IT"/>
               </w:rPr>
               <w:tab/>
@@ -1147,7 +1179,7 @@
                 <w:noProof/>
                 <w:webHidden/>
               </w:rPr>
-              <w:instrText xml:space="preserve"> PAGEREF _Toc511168310 \h </w:instrText>
+              <w:instrText xml:space="preserve"> PAGEREF _Toc511857487 \h </w:instrText>
             </w:r>
             <w:r>
               <w:rPr>
@@ -1167,7 +1199,7 @@
                 <w:noProof/>
                 <w:webHidden/>
               </w:rPr>
-              <w:t>3</w:t>
+              <w:t>7</w:t>
             </w:r>
             <w:r>
               <w:rPr>
@@ -1186,12 +1218,13 @@
               <w:tab w:val="right" w:leader="dot" w:pos="10456"/>
             </w:tabs>
             <w:rPr>
-              <w:rFonts w:eastAsiaTheme="minorEastAsia"/>
+              <w:rFonts w:asciiTheme="minorHAnsi" w:eastAsiaTheme="minorEastAsia" w:hAnsiTheme="minorHAnsi"/>
               <w:noProof/>
+              <w:sz w:val="22"/>
               <w:lang w:eastAsia="it-IT"/>
             </w:rPr>
           </w:pPr>
-          <w:hyperlink w:anchor="_Toc511168311" w:history="1">
+          <w:hyperlink w:anchor="_Toc511857488" w:history="1">
             <w:r>
               <w:rPr>
                 <w:rStyle w:val="Hyperlink"/>
@@ -1201,8 +1234,9 @@
             </w:r>
             <w:r>
               <w:rPr>
-                <w:rFonts w:eastAsiaTheme="minorEastAsia"/>
+                <w:rFonts w:asciiTheme="minorHAnsi" w:eastAsiaTheme="minorEastAsia" w:hAnsiTheme="minorHAnsi"/>
                 <w:noProof/>
+                <w:sz w:val="22"/>
                 <w:lang w:eastAsia="it-IT"/>
               </w:rPr>
               <w:tab/>
@@ -1233,7 +1267,7 @@
                 <w:noProof/>
                 <w:webHidden/>
               </w:rPr>
-              <w:instrText xml:space="preserve"> PAGEREF _Toc511168311 \h </w:instrText>
+              <w:instrText xml:space="preserve"> PAGEREF _Toc511857488 \h </w:instrText>
             </w:r>
             <w:r>
               <w:rPr>
@@ -1253,7 +1287,7 @@
                 <w:noProof/>
                 <w:webHidden/>
               </w:rPr>
-              <w:t>3</w:t>
+              <w:t>7</w:t>
             </w:r>
             <w:r>
               <w:rPr>
@@ -1272,12 +1306,13 @@
               <w:tab w:val="right" w:leader="dot" w:pos="10456"/>
             </w:tabs>
             <w:rPr>
-              <w:rFonts w:eastAsiaTheme="minorEastAsia"/>
+              <w:rFonts w:asciiTheme="minorHAnsi" w:eastAsiaTheme="minorEastAsia" w:hAnsiTheme="minorHAnsi"/>
               <w:noProof/>
+              <w:sz w:val="22"/>
               <w:lang w:eastAsia="it-IT"/>
             </w:rPr>
           </w:pPr>
-          <w:hyperlink w:anchor="_Toc511168312" w:history="1">
+          <w:hyperlink w:anchor="_Toc511857489" w:history="1">
             <w:r>
               <w:rPr>
                 <w:rStyle w:val="Hyperlink"/>
@@ -1287,8 +1322,9 @@
             </w:r>
             <w:r>
               <w:rPr>
-                <w:rFonts w:eastAsiaTheme="minorEastAsia"/>
+                <w:rFonts w:asciiTheme="minorHAnsi" w:eastAsiaTheme="minorEastAsia" w:hAnsiTheme="minorHAnsi"/>
                 <w:noProof/>
+                <w:sz w:val="22"/>
                 <w:lang w:eastAsia="it-IT"/>
               </w:rPr>
               <w:tab/>
@@ -1319,7 +1355,7 @@
                 <w:noProof/>
                 <w:webHidden/>
               </w:rPr>
-              <w:instrText xml:space="preserve"> PAGEREF _Toc511168312 \h </w:instrText>
+              <w:instrText xml:space="preserve"> PAGEREF _Toc511857489 \h </w:instrText>
             </w:r>
             <w:r>
               <w:rPr>
@@ -1339,7 +1375,7 @@
                 <w:noProof/>
                 <w:webHidden/>
               </w:rPr>
-              <w:t>3</w:t>
+              <w:t>7</w:t>
             </w:r>
             <w:r>
               <w:rPr>
@@ -1358,12 +1394,13 @@
               <w:tab w:val="right" w:leader="dot" w:pos="10456"/>
             </w:tabs>
             <w:rPr>
-              <w:rFonts w:eastAsiaTheme="minorEastAsia"/>
+              <w:rFonts w:asciiTheme="minorHAnsi" w:eastAsiaTheme="minorEastAsia" w:hAnsiTheme="minorHAnsi"/>
               <w:noProof/>
+              <w:sz w:val="22"/>
               <w:lang w:eastAsia="it-IT"/>
             </w:rPr>
           </w:pPr>
-          <w:hyperlink w:anchor="_Toc511168313" w:history="1">
+          <w:hyperlink w:anchor="_Toc511857490" w:history="1">
             <w:r>
               <w:rPr>
                 <w:rStyle w:val="Hyperlink"/>
@@ -1373,8 +1410,9 @@
             </w:r>
             <w:r>
               <w:rPr>
-                <w:rFonts w:eastAsiaTheme="minorEastAsia"/>
+                <w:rFonts w:asciiTheme="minorHAnsi" w:eastAsiaTheme="minorEastAsia" w:hAnsiTheme="minorHAnsi"/>
                 <w:noProof/>
+                <w:sz w:val="22"/>
                 <w:lang w:eastAsia="it-IT"/>
               </w:rPr>
               <w:tab/>
@@ -1405,7 +1443,7 @@
                 <w:noProof/>
                 <w:webHidden/>
               </w:rPr>
-              <w:instrText xml:space="preserve"> PAGEREF _Toc511168313 \h </w:instrText>
+              <w:instrText xml:space="preserve"> PAGEREF _Toc511857490 \h </w:instrText>
             </w:r>
             <w:r>
               <w:rPr>
@@ -1425,7 +1463,7 @@
                 <w:noProof/>
                 <w:webHidden/>
               </w:rPr>
-              <w:t>3</w:t>
+              <w:t>7</w:t>
             </w:r>
             <w:r>
               <w:rPr>
@@ -1444,12 +1482,13 @@
               <w:tab w:val="right" w:leader="dot" w:pos="10456"/>
             </w:tabs>
             <w:rPr>
-              <w:rFonts w:eastAsiaTheme="minorEastAsia"/>
+              <w:rFonts w:asciiTheme="minorHAnsi" w:eastAsiaTheme="minorEastAsia" w:hAnsiTheme="minorHAnsi"/>
               <w:noProof/>
+              <w:sz w:val="22"/>
               <w:lang w:eastAsia="it-IT"/>
             </w:rPr>
           </w:pPr>
-          <w:hyperlink w:anchor="_Toc511168314" w:history="1">
+          <w:hyperlink w:anchor="_Toc511857491" w:history="1">
             <w:r>
               <w:rPr>
                 <w:rStyle w:val="Hyperlink"/>
@@ -1459,8 +1498,9 @@
             </w:r>
             <w:r>
               <w:rPr>
-                <w:rFonts w:eastAsiaTheme="minorEastAsia"/>
+                <w:rFonts w:asciiTheme="minorHAnsi" w:eastAsiaTheme="minorEastAsia" w:hAnsiTheme="minorHAnsi"/>
                 <w:noProof/>
+                <w:sz w:val="22"/>
                 <w:lang w:eastAsia="it-IT"/>
               </w:rPr>
               <w:tab/>
@@ -1491,7 +1531,7 @@
                 <w:noProof/>
                 <w:webHidden/>
               </w:rPr>
-              <w:instrText xml:space="preserve"> PAGEREF _Toc511168314 \h </w:instrText>
+              <w:instrText xml:space="preserve"> PAGEREF _Toc511857491 \h </w:instrText>
             </w:r>
             <w:r>
               <w:rPr>
@@ -1511,7 +1551,7 @@
                 <w:noProof/>
                 <w:webHidden/>
               </w:rPr>
-              <w:t>3</w:t>
+              <w:t>7</w:t>
             </w:r>
             <w:r>
               <w:rPr>
@@ -1530,12 +1570,13 @@
               <w:tab w:val="right" w:leader="dot" w:pos="10456"/>
             </w:tabs>
             <w:rPr>
-              <w:rFonts w:eastAsiaTheme="minorEastAsia"/>
+              <w:rFonts w:asciiTheme="minorHAnsi" w:eastAsiaTheme="minorEastAsia" w:hAnsiTheme="minorHAnsi"/>
               <w:noProof/>
+              <w:sz w:val="22"/>
               <w:lang w:eastAsia="it-IT"/>
             </w:rPr>
           </w:pPr>
-          <w:hyperlink w:anchor="_Toc511168315" w:history="1">
+          <w:hyperlink w:anchor="_Toc511857492" w:history="1">
             <w:r>
               <w:rPr>
                 <w:rStyle w:val="Hyperlink"/>
@@ -1545,8 +1586,9 @@
             </w:r>
             <w:r>
               <w:rPr>
-                <w:rFonts w:eastAsiaTheme="minorEastAsia"/>
+                <w:rFonts w:asciiTheme="minorHAnsi" w:eastAsiaTheme="minorEastAsia" w:hAnsiTheme="minorHAnsi"/>
                 <w:noProof/>
+                <w:sz w:val="22"/>
                 <w:lang w:eastAsia="it-IT"/>
               </w:rPr>
               <w:tab/>
@@ -1577,7 +1619,7 @@
                 <w:noProof/>
                 <w:webHidden/>
               </w:rPr>
-              <w:instrText xml:space="preserve"> PAGEREF _Toc511168315 \h </w:instrText>
+              <w:instrText xml:space="preserve"> PAGEREF _Toc511857492 \h </w:instrText>
             </w:r>
             <w:r>
               <w:rPr>
@@ -1597,7 +1639,7 @@
                 <w:noProof/>
                 <w:webHidden/>
               </w:rPr>
-              <w:t>3</w:t>
+              <w:t>7</w:t>
             </w:r>
             <w:r>
               <w:rPr>
@@ -1616,12 +1658,13 @@
               <w:tab w:val="right" w:leader="dot" w:pos="10456"/>
             </w:tabs>
             <w:rPr>
-              <w:rFonts w:eastAsiaTheme="minorEastAsia"/>
+              <w:rFonts w:asciiTheme="minorHAnsi" w:eastAsiaTheme="minorEastAsia" w:hAnsiTheme="minorHAnsi"/>
               <w:noProof/>
+              <w:sz w:val="22"/>
               <w:lang w:eastAsia="it-IT"/>
             </w:rPr>
           </w:pPr>
-          <w:hyperlink w:anchor="_Toc511168316" w:history="1">
+          <w:hyperlink w:anchor="_Toc511857493" w:history="1">
             <w:r>
               <w:rPr>
                 <w:rStyle w:val="Hyperlink"/>
@@ -1631,8 +1674,9 @@
             </w:r>
             <w:r>
               <w:rPr>
-                <w:rFonts w:eastAsiaTheme="minorEastAsia"/>
+                <w:rFonts w:asciiTheme="minorHAnsi" w:eastAsiaTheme="minorEastAsia" w:hAnsiTheme="minorHAnsi"/>
                 <w:noProof/>
+                <w:sz w:val="22"/>
                 <w:lang w:eastAsia="it-IT"/>
               </w:rPr>
               <w:tab/>
@@ -1663,7 +1707,7 @@
                 <w:noProof/>
                 <w:webHidden/>
               </w:rPr>
-              <w:instrText xml:space="preserve"> PAGEREF _Toc511168316 \h </w:instrText>
+              <w:instrText xml:space="preserve"> PAGEREF _Toc511857493 \h </w:instrText>
             </w:r>
             <w:r>
               <w:rPr>
@@ -1683,7 +1727,7 @@
                 <w:noProof/>
                 <w:webHidden/>
               </w:rPr>
-              <w:t>4</w:t>
+              <w:t>8</w:t>
             </w:r>
             <w:r>
               <w:rPr>
@@ -1702,12 +1746,13 @@
               <w:tab w:val="right" w:leader="dot" w:pos="10456"/>
             </w:tabs>
             <w:rPr>
-              <w:rFonts w:eastAsiaTheme="minorEastAsia"/>
+              <w:rFonts w:asciiTheme="minorHAnsi" w:eastAsiaTheme="minorEastAsia" w:hAnsiTheme="minorHAnsi"/>
               <w:noProof/>
+              <w:sz w:val="22"/>
               <w:lang w:eastAsia="it-IT"/>
             </w:rPr>
           </w:pPr>
-          <w:hyperlink w:anchor="_Toc511168317" w:history="1">
+          <w:hyperlink w:anchor="_Toc511857494" w:history="1">
             <w:r>
               <w:rPr>
                 <w:rStyle w:val="Hyperlink"/>
@@ -1717,8 +1762,9 @@
             </w:r>
             <w:r>
               <w:rPr>
-                <w:rFonts w:eastAsiaTheme="minorEastAsia"/>
+                <w:rFonts w:asciiTheme="minorHAnsi" w:eastAsiaTheme="minorEastAsia" w:hAnsiTheme="minorHAnsi"/>
                 <w:noProof/>
+                <w:sz w:val="22"/>
                 <w:lang w:eastAsia="it-IT"/>
               </w:rPr>
               <w:tab/>
@@ -1749,7 +1795,7 @@
                 <w:noProof/>
                 <w:webHidden/>
               </w:rPr>
-              <w:instrText xml:space="preserve"> PAGEREF _Toc511168317 \h </w:instrText>
+              <w:instrText xml:space="preserve"> PAGEREF _Toc511857494 \h </w:instrText>
             </w:r>
             <w:r>
               <w:rPr>
@@ -1769,7 +1815,7 @@
                 <w:noProof/>
                 <w:webHidden/>
               </w:rPr>
-              <w:t>4</w:t>
+              <w:t>8</w:t>
             </w:r>
             <w:r>
               <w:rPr>
@@ -1788,12 +1834,13 @@
               <w:tab w:val="right" w:leader="dot" w:pos="10456"/>
             </w:tabs>
             <w:rPr>
-              <w:rFonts w:eastAsiaTheme="minorEastAsia"/>
+              <w:rFonts w:asciiTheme="minorHAnsi" w:eastAsiaTheme="minorEastAsia" w:hAnsiTheme="minorHAnsi"/>
               <w:noProof/>
+              <w:sz w:val="22"/>
               <w:lang w:eastAsia="it-IT"/>
             </w:rPr>
           </w:pPr>
-          <w:hyperlink w:anchor="_Toc511168318" w:history="1">
+          <w:hyperlink w:anchor="_Toc511857495" w:history="1">
             <w:r>
               <w:rPr>
                 <w:rStyle w:val="Hyperlink"/>
@@ -1803,8 +1850,9 @@
             </w:r>
             <w:r>
               <w:rPr>
-                <w:rFonts w:eastAsiaTheme="minorEastAsia"/>
+                <w:rFonts w:asciiTheme="minorHAnsi" w:eastAsiaTheme="minorEastAsia" w:hAnsiTheme="minorHAnsi"/>
                 <w:noProof/>
+                <w:sz w:val="22"/>
                 <w:lang w:eastAsia="it-IT"/>
               </w:rPr>
               <w:tab/>
@@ -1835,7 +1883,7 @@
                 <w:noProof/>
                 <w:webHidden/>
               </w:rPr>
-              <w:instrText xml:space="preserve"> PAGEREF _Toc511168318 \h </w:instrText>
+              <w:instrText xml:space="preserve"> PAGEREF _Toc511857495 \h </w:instrText>
             </w:r>
             <w:r>
               <w:rPr>
@@ -1855,7 +1903,7 @@
                 <w:noProof/>
                 <w:webHidden/>
               </w:rPr>
-              <w:t>4</w:t>
+              <w:t>8</w:t>
             </w:r>
             <w:r>
               <w:rPr>
@@ -1886,7 +1934,7 @@
           <w:numId w:val="19"/>
         </w:numPr>
       </w:pPr>
-      <w:bookmarkStart w:id="1" w:name="_Toc511168300"/>
+      <w:bookmarkStart w:id="1" w:name="_Toc511857477"/>
       <w:r>
         <w:lastRenderedPageBreak/>
         <w:t>Introduzione</w:t>
@@ -1899,16 +1947,24 @@
         <w:t xml:space="preserve">Il presente documento </w:t>
       </w:r>
       <w:r>
-        <w:t>è a</w:t>
-      </w:r>
-      <w:r>
-        <w:t>tto a documentare e presentare il progetto del sito NoPay</w:t>
+        <w:t>vuole</w:t>
+      </w:r>
+      <w:r>
+        <w:t xml:space="preserve"> documentare e presentare il progetto del sito </w:t>
+      </w:r>
+      <w:proofErr w:type="spellStart"/>
+      <w:r>
+        <w:t>NoPay</w:t>
       </w:r>
       <w:r>
         <w:t>N</w:t>
       </w:r>
       <w:r>
-        <w:t>oGame svolto dal gruppo</w:t>
+        <w:t>oGame</w:t>
+      </w:r>
+      <w:proofErr w:type="spellEnd"/>
+      <w:r>
+        <w:t xml:space="preserve"> svolto dal gruppo</w:t>
       </w:r>
       <w:r>
         <w:t xml:space="preserve"> presentato in copertina</w:t>
@@ -1918,10 +1974,23 @@
       </w:r>
     </w:p>
     <w:p>
+      <w:r>
+        <w:t xml:space="preserve">Il documento presenterà una descrizione della scelta di progetto con eventuali modifiche inserite, la presentazione del modello dei dati dall’analisi concettuale all’analisi relazione alla realizzazione, la struttura e la descrizione dell’applicazione web, l’analisi delle </w:t>
+      </w:r>
+      <w:proofErr w:type="spellStart"/>
+      <w:r>
+        <w:t>query</w:t>
+      </w:r>
+      <w:proofErr w:type="spellEnd"/>
+      <w:r>
+        <w:t xml:space="preserve"> effettuate per gestire le diverse funzionalità.</w:t>
+      </w:r>
+    </w:p>
+    <w:p>
       <w:pPr>
         <w:pStyle w:val="Heading1"/>
       </w:pPr>
-      <w:bookmarkStart w:id="2" w:name="_Toc511168301"/>
+      <w:bookmarkStart w:id="2" w:name="_Toc511857478"/>
       <w:r>
         <w:t>Descrizione del Progetto</w:t>
       </w:r>
@@ -2198,19 +2267,7 @@
     </w:p>
     <w:p>
       <w:r>
-        <w:t xml:space="preserve">Nel caso l’utilizzatore che ha effettuato l’accesso sia un </w:t>
-      </w:r>
-      <w:r>
-        <w:t>Amministratore</w:t>
-      </w:r>
-      <w:r>
-        <w:t>, le feature offerte sono</w:t>
-      </w:r>
-      <w:r>
-        <w:t xml:space="preserve"> quelle del magazziniere con l’aggiunta di</w:t>
-      </w:r>
-      <w:r>
-        <w:t>:</w:t>
+        <w:t>Nel caso l’utilizzatore che ha effettuato l’accesso sia un Amministratore, le feature offerte sono quelle del magazziniere con l’aggiunta di:</w:t>
       </w:r>
     </w:p>
     <w:p>
@@ -2234,7 +2291,15 @@
         </w:numPr>
       </w:pPr>
       <w:r>
-        <w:t>Cancellazioni ordini;</w:t>
+        <w:t>Cancellazioni ordini</w:t>
+      </w:r>
+      <w:r>
+        <w:t>.</w:t>
+      </w:r>
+    </w:p>
+    <w:p>
+      <w:r>
+        <w:t>Nel caso l’utilizzatore che ha effettuato l’accesso sia un Superutente, le feature offerte sono quelle dell’amministratore con l’aggiunta di:</w:t>
       </w:r>
     </w:p>
     <w:p>
@@ -2246,24 +2311,10 @@
         </w:numPr>
       </w:pPr>
       <w:r>
-        <w:t>Creazione di nuovi profili.</w:t>
-      </w:r>
-    </w:p>
-    <w:p>
-      <w:r>
-        <w:t xml:space="preserve">Nel caso l’utilizzatore che ha effettuato l’accesso sia un </w:t>
-      </w:r>
-      <w:r>
-        <w:t>Superutente</w:t>
-      </w:r>
-      <w:r>
-        <w:t>, le feature offerte sono</w:t>
-      </w:r>
-      <w:r>
-        <w:t xml:space="preserve"> quelle dell’amministratore con l’aggiunta di</w:t>
-      </w:r>
-      <w:r>
-        <w:t>:</w:t>
+        <w:t>Modifica dei profili</w:t>
+      </w:r>
+      <w:r>
+        <w:t>;</w:t>
       </w:r>
     </w:p>
     <w:p>
@@ -2275,7 +2326,7 @@
         </w:numPr>
       </w:pPr>
       <w:r>
-        <w:t>Modifica dei profili.</w:t>
+        <w:t>Creazione di nuovi profili.</w:t>
       </w:r>
     </w:p>
     <w:p>
@@ -2292,54 +2343,51 @@
         <w:t>Per comodità organizzative è stato deciso di utilizzare Altervista.o</w:t>
       </w:r>
       <w:r>
-        <w:t>rg come host per la parte web e di database. Il progetto è consultabile al seguente link:</w:t>
-      </w:r>
-      <w:r>
-        <w:t xml:space="preserve"> </w:t>
-      </w:r>
-      <w:bookmarkStart w:id="3" w:name="_GoBack"/>
+        <w:t xml:space="preserve">rg come </w:t>
+      </w:r>
+      <w:proofErr w:type="spellStart"/>
+      <w:r>
+        <w:t>host</w:t>
+      </w:r>
+      <w:proofErr w:type="spellEnd"/>
+      <w:r>
+        <w:t xml:space="preserve"> per la parte web e di database. Il progetto è consultabile al seguente link:</w:t>
+      </w:r>
+      <w:r>
+        <w:t xml:space="preserve"> </w:t>
+      </w:r>
+      <w:hyperlink r:id="rId9" w:history="1">
+        <w:r>
+          <w:rPr>
+            <w:rStyle w:val="Hyperlink"/>
+          </w:rPr>
+          <w:t>http://nopaynogame.altervista.org/nopaynogame_/</w:t>
+        </w:r>
+      </w:hyperlink>
+      <w:r>
+        <w:t>.</w:t>
+      </w:r>
+    </w:p>
+    <w:p>
+      <w:pPr>
+        <w:pStyle w:val="Heading2"/>
+      </w:pPr>
+      <w:bookmarkStart w:id="3" w:name="_Toc511857479"/>
+      <w:r>
+        <w:lastRenderedPageBreak/>
+        <w:t>Scelta del Progetto</w:t>
+      </w:r>
       <w:bookmarkEnd w:id="3"/>
-      <w:r>
-        <w:fldChar w:fldCharType="begin"/>
-      </w:r>
-      <w:r>
-        <w:instrText xml:space="preserve"> HYPERLINK "</w:instrText>
-      </w:r>
-      <w:r>
-        <w:instrText>http://nopaynogame.altervista.org/nopaynogame_/</w:instrText>
-      </w:r>
-      <w:r>
-        <w:instrText xml:space="preserve">" </w:instrText>
-      </w:r>
-      <w:r>
-        <w:fldChar w:fldCharType="separate"/>
-      </w:r>
-      <w:r>
-        <w:rPr>
-          <w:rStyle w:val="Hyperlink"/>
-        </w:rPr>
-        <w:t>http://nopaynogame.altervista.org/nopaynogame_/</w:t>
-      </w:r>
-      <w:r>
-        <w:fldChar w:fldCharType="end"/>
-      </w:r>
-      <w:r>
-        <w:t>.</w:t>
-      </w:r>
-    </w:p>
-    <w:p>
-      <w:pPr>
-        <w:pStyle w:val="Heading2"/>
-      </w:pPr>
-      <w:bookmarkStart w:id="4" w:name="_Toc511168302"/>
-      <w:r>
-        <w:t>Scelta del Progetto</w:t>
-      </w:r>
-      <w:bookmarkEnd w:id="4"/>
-    </w:p>
-    <w:p>
-      <w:r>
-        <w:t>La traccia scelta è la seguente:</w:t>
+    </w:p>
+    <w:p>
+      <w:r>
+        <w:t>La traccia scelta</w:t>
+      </w:r>
+      <w:r>
+        <w:t xml:space="preserve"> per lo sviluppo del progetto</w:t>
+      </w:r>
+      <w:r>
+        <w:t xml:space="preserve"> è la seguente:</w:t>
       </w:r>
     </w:p>
     <w:tbl>
@@ -2467,7 +2515,6 @@
                 <w:color w:val="444444"/>
                 <w:szCs w:val="20"/>
               </w:rPr>
-              <w:lastRenderedPageBreak/>
               <w:t xml:space="preserve">cognome, indirizzo, telefono, login e password. </w:t>
             </w:r>
             <w:r>
@@ -2679,16 +2726,18 @@
       <w:pPr>
         <w:pStyle w:val="Heading2"/>
       </w:pPr>
-      <w:bookmarkStart w:id="5" w:name="_Toc511168303"/>
-      <w:r>
-        <w:lastRenderedPageBreak/>
+      <w:bookmarkStart w:id="4" w:name="_Toc511857480"/>
+      <w:r>
         <w:t>Modifica e/o aggiunte alla consegna</w:t>
       </w:r>
-      <w:bookmarkEnd w:id="5"/>
-    </w:p>
-    <w:p>
-      <w:r>
-        <w:t>Alla suddetta consegna sono state aggiunte ulteriori informazioni:</w:t>
+      <w:bookmarkEnd w:id="4"/>
+    </w:p>
+    <w:p>
+      <w:r>
+        <w:t>Abbiamo scelto di modificare la traccia del progetto ampliandone le funzionalità offerte come segue</w:t>
+      </w:r>
+      <w:r>
+        <w:t>:</w:t>
       </w:r>
     </w:p>
     <w:p>
@@ -2700,7 +2749,13 @@
         </w:numPr>
       </w:pPr>
       <w:r>
-        <w:t>La gestione dei magazzini come tabella unica;</w:t>
+        <w:t>La gestione dei magazzin</w:t>
+      </w:r>
+      <w:r>
+        <w:t>i</w:t>
+      </w:r>
+      <w:r>
+        <w:t>;</w:t>
       </w:r>
     </w:p>
     <w:p>
@@ -2711,8 +2766,13 @@
           <w:numId w:val="27"/>
         </w:numPr>
       </w:pPr>
-      <w:r>
-        <w:t>La gestione delle review;</w:t>
+      <w:proofErr w:type="spellStart"/>
+      <w:r>
+        <w:t>review</w:t>
+      </w:r>
+      <w:proofErr w:type="spellEnd"/>
+      <w:r>
+        <w:t>;</w:t>
       </w:r>
     </w:p>
     <w:p>
@@ -2736,30 +2796,62 @@
         </w:numPr>
       </w:pPr>
       <w:r>
-        <w:t>Altro.</w:t>
-      </w:r>
+        <w:t>Il portafoglio/i punti</w:t>
+      </w:r>
+      <w:r>
+        <w:t>.</w:t>
+      </w:r>
+    </w:p>
+    <w:p>
+      <w:pPr>
+        <w:pStyle w:val="ListParagraph"/>
+        <w:numPr>
+          <w:ilvl w:val="0"/>
+          <w:numId w:val="27"/>
+        </w:numPr>
+      </w:pPr>
+      <w:r>
+        <w:t>Lo stato dell’ordine</w:t>
+      </w:r>
+    </w:p>
+    <w:p>
+      <w:pPr>
+        <w:pStyle w:val="ListParagraph"/>
+        <w:numPr>
+          <w:ilvl w:val="0"/>
+          <w:numId w:val="27"/>
+        </w:numPr>
+      </w:pPr>
+      <w:r>
+        <w:t xml:space="preserve">Ruoli magazziniere amministratore </w:t>
+      </w:r>
+      <w:proofErr w:type="spellStart"/>
+      <w:r>
+        <w:t>superuser</w:t>
+      </w:r>
+      <w:proofErr w:type="spellEnd"/>
     </w:p>
     <w:p>
       <w:pPr>
         <w:pStyle w:val="Heading1"/>
       </w:pPr>
-      <w:bookmarkStart w:id="6" w:name="_Toc511168304"/>
+      <w:bookmarkStart w:id="5" w:name="_Toc511857481"/>
       <w:r>
         <w:t>Database</w:t>
       </w:r>
+      <w:bookmarkEnd w:id="5"/>
+    </w:p>
+    <w:p>
+      <w:pPr>
+        <w:pStyle w:val="Heading2"/>
+      </w:pPr>
+      <w:bookmarkStart w:id="6" w:name="_Toc511857482"/>
+      <w:r>
+        <w:t>Schema Concettuale</w:t>
+      </w:r>
       <w:bookmarkEnd w:id="6"/>
     </w:p>
     <w:p>
-      <w:pPr>
-        <w:pStyle w:val="Heading2"/>
-      </w:pPr>
-      <w:bookmarkStart w:id="7" w:name="_Toc511168305"/>
-      <w:r>
-        <w:t>Schema Concettuale</w:t>
-      </w:r>
-      <w:bookmarkEnd w:id="7"/>
-    </w:p>
-    <w:p>
       <w:r>
         <w:t>Di seguito lo schema concettuale del database:</w:t>
       </w:r>
@@ -2770,9 +2862,9 @@
           <w:noProof/>
         </w:rPr>
         <w:drawing>
-          <wp:inline distT="0" distB="0" distL="0" distR="0" wp14:anchorId="5B04648A" wp14:editId="4201E845">
-            <wp:extent cx="3416300" cy="3634354"/>
-            <wp:effectExtent l="0" t="0" r="0" b="4445"/>
+          <wp:inline distT="0" distB="0" distL="0" distR="0" wp14:anchorId="5B04648A" wp14:editId="0D5D0B13">
+            <wp:extent cx="3416066" cy="2012950"/>
+            <wp:effectExtent l="0" t="0" r="0" b="6350"/>
             <wp:docPr id="1" name="Picture 1"/>
             <wp:cNvGraphicFramePr>
               <a:graphicFrameLocks xmlns:a="http://schemas.openxmlformats.org/drawingml/2006/main" noChangeAspect="1"/>
@@ -2786,23 +2878,21 @@
                       <a:picLocks noChangeAspect="1" noChangeArrowheads="1"/>
                     </pic:cNvPicPr>
                   </pic:nvPicPr>
-                  <pic:blipFill>
-                    <a:blip r:embed="rId9">
+                  <pic:blipFill rotWithShape="1">
+                    <a:blip r:embed="rId10">
                       <a:extLst>
                         <a:ext uri="{28A0092B-C50C-407E-A947-70E740481C1C}">
                           <a14:useLocalDpi xmlns:a14="http://schemas.microsoft.com/office/drawing/2010/main" val="0"/>
                         </a:ext>
                       </a:extLst>
                     </a:blip>
-                    <a:srcRect/>
-                    <a:stretch>
-                      <a:fillRect/>
-                    </a:stretch>
+                    <a:srcRect b="44609"/>
+                    <a:stretch/>
                   </pic:blipFill>
                   <pic:spPr bwMode="auto">
                     <a:xfrm>
                       <a:off x="0" y="0"/>
-                      <a:ext cx="3419986" cy="3638275"/>
+                      <a:ext cx="3419986" cy="2015260"/>
                     </a:xfrm>
                     <a:prstGeom prst="rect">
                       <a:avLst/>
@@ -2811,6 +2901,11 @@
                     <a:ln>
                       <a:noFill/>
                     </a:ln>
+                    <a:extLst>
+                      <a:ext uri="{53640926-AAD7-44D8-BBD7-CCE9431645EC}">
+                        <a14:shadowObscured xmlns:a14="http://schemas.microsoft.com/office/drawing/2010/main"/>
+                      </a:ext>
+                    </a:extLst>
                   </pic:spPr>
                 </pic:pic>
               </a:graphicData>
@@ -2818,12 +2913,14 @@
           </wp:inline>
         </w:drawing>
       </w:r>
+      <w:bookmarkStart w:id="7" w:name="_GoBack"/>
+      <w:bookmarkEnd w:id="7"/>
     </w:p>
     <w:p>
       <w:pPr>
         <w:pStyle w:val="Heading2"/>
       </w:pPr>
-      <w:bookmarkStart w:id="8" w:name="_Toc511168306"/>
+      <w:bookmarkStart w:id="8" w:name="_Toc511857483"/>
       <w:r>
         <w:t>Schema Relazionale</w:t>
       </w:r>
@@ -2858,7 +2955,7 @@
                     </pic:cNvPicPr>
                   </pic:nvPicPr>
                   <pic:blipFill>
-                    <a:blip r:embed="rId10">
+                    <a:blip r:embed="rId11">
                       <a:extLst>
                         <a:ext uri="{28A0092B-C50C-407E-A947-70E740481C1C}">
                           <a14:useLocalDpi xmlns:a14="http://schemas.microsoft.com/office/drawing/2010/main" val="0"/>
@@ -2900,7 +2997,7 @@
       <w:pPr>
         <w:pStyle w:val="Heading2"/>
       </w:pPr>
-      <w:bookmarkStart w:id="9" w:name="_Toc511168307"/>
+      <w:bookmarkStart w:id="9" w:name="_Toc511857484"/>
       <w:r>
         <w:t>Creazione del Database</w:t>
       </w:r>
@@ -3042,6 +3139,7 @@
         </w:rPr>
         <w:t xml:space="preserve">COD_CONSOLE </w:t>
       </w:r>
+      <w:proofErr w:type="gramStart"/>
       <w:r>
         <w:rPr>
           <w:rFonts w:ascii="Courier New" w:eastAsia="Times New Roman" w:hAnsi="Courier New" w:cs="Courier New"/>
@@ -3051,6 +3149,7 @@
         </w:rPr>
         <w:t>VARCHAR(</w:t>
       </w:r>
+      <w:proofErr w:type="gramEnd"/>
       <w:r>
         <w:rPr>
           <w:rFonts w:ascii="Courier New" w:eastAsia="Times New Roman" w:hAnsi="Courier New" w:cs="Courier New"/>
@@ -3126,6 +3225,7 @@
         </w:rPr>
         <w:t xml:space="preserve">DESC_CONSOLE </w:t>
       </w:r>
+      <w:proofErr w:type="gramStart"/>
       <w:r>
         <w:rPr>
           <w:rFonts w:ascii="Courier New" w:eastAsia="Times New Roman" w:hAnsi="Courier New" w:cs="Courier New"/>
@@ -3135,6 +3235,7 @@
         </w:rPr>
         <w:t>VARCHAR(</w:t>
       </w:r>
+      <w:proofErr w:type="gramEnd"/>
       <w:r>
         <w:rPr>
           <w:rFonts w:ascii="Courier New" w:eastAsia="Times New Roman" w:hAnsi="Courier New" w:cs="Courier New"/>
@@ -3333,6 +3434,7 @@
         </w:rPr>
         <w:t>=</w:t>
       </w:r>
+      <w:proofErr w:type="spellStart"/>
       <w:r>
         <w:rPr>
           <w:rFonts w:ascii="Courier New" w:eastAsia="Times New Roman" w:hAnsi="Courier New" w:cs="Courier New"/>
@@ -3342,6 +3444,7 @@
         </w:rPr>
         <w:t>InnoDB</w:t>
       </w:r>
+      <w:proofErr w:type="spellEnd"/>
       <w:r>
         <w:rPr>
           <w:rFonts w:ascii="Courier New" w:eastAsia="Times New Roman" w:hAnsi="Courier New" w:cs="Courier New"/>
@@ -3462,6 +3565,7 @@
         </w:rPr>
         <w:t xml:space="preserve">COD_GENRE </w:t>
       </w:r>
+      <w:proofErr w:type="gramStart"/>
       <w:r>
         <w:rPr>
           <w:rFonts w:ascii="Courier New" w:eastAsia="Times New Roman" w:hAnsi="Courier New" w:cs="Courier New"/>
@@ -3471,6 +3575,7 @@
         </w:rPr>
         <w:t>VARCHAR(</w:t>
       </w:r>
+      <w:proofErr w:type="gramEnd"/>
       <w:r>
         <w:rPr>
           <w:rFonts w:ascii="Courier New" w:eastAsia="Times New Roman" w:hAnsi="Courier New" w:cs="Courier New"/>
@@ -3546,6 +3651,7 @@
         </w:rPr>
         <w:t xml:space="preserve">DESC_GENRE </w:t>
       </w:r>
+      <w:proofErr w:type="gramStart"/>
       <w:r>
         <w:rPr>
           <w:rFonts w:ascii="Courier New" w:eastAsia="Times New Roman" w:hAnsi="Courier New" w:cs="Courier New"/>
@@ -3555,6 +3661,7 @@
         </w:rPr>
         <w:t>VARCHAR(</w:t>
       </w:r>
+      <w:proofErr w:type="gramEnd"/>
       <w:r>
         <w:rPr>
           <w:rFonts w:ascii="Courier New" w:eastAsia="Times New Roman" w:hAnsi="Courier New" w:cs="Courier New"/>
@@ -3753,6 +3860,7 @@
         </w:rPr>
         <w:t>=</w:t>
       </w:r>
+      <w:proofErr w:type="spellStart"/>
       <w:r>
         <w:rPr>
           <w:rFonts w:ascii="Courier New" w:eastAsia="Times New Roman" w:hAnsi="Courier New" w:cs="Courier New"/>
@@ -3762,6 +3870,7 @@
         </w:rPr>
         <w:t>InnoDB</w:t>
       </w:r>
+      <w:proofErr w:type="spellEnd"/>
       <w:r>
         <w:rPr>
           <w:rFonts w:ascii="Courier New" w:eastAsia="Times New Roman" w:hAnsi="Courier New" w:cs="Courier New"/>
@@ -3882,6 +3991,7 @@
         </w:rPr>
         <w:t xml:space="preserve">COD_PAYMENT </w:t>
       </w:r>
+      <w:proofErr w:type="gramStart"/>
       <w:r>
         <w:rPr>
           <w:rFonts w:ascii="Courier New" w:eastAsia="Times New Roman" w:hAnsi="Courier New" w:cs="Courier New"/>
@@ -3891,6 +4001,7 @@
         </w:rPr>
         <w:t>VARCHAR(</w:t>
       </w:r>
+      <w:proofErr w:type="gramEnd"/>
       <w:r>
         <w:rPr>
           <w:rFonts w:ascii="Courier New" w:eastAsia="Times New Roman" w:hAnsi="Courier New" w:cs="Courier New"/>
@@ -3966,6 +4077,7 @@
         </w:rPr>
         <w:t xml:space="preserve">DESC_PAYMENT </w:t>
       </w:r>
+      <w:proofErr w:type="gramStart"/>
       <w:r>
         <w:rPr>
           <w:rFonts w:ascii="Courier New" w:eastAsia="Times New Roman" w:hAnsi="Courier New" w:cs="Courier New"/>
@@ -3975,6 +4087,7 @@
         </w:rPr>
         <w:t>VARCHAR(</w:t>
       </w:r>
+      <w:proofErr w:type="gramEnd"/>
       <w:r>
         <w:rPr>
           <w:rFonts w:ascii="Courier New" w:eastAsia="Times New Roman" w:hAnsi="Courier New" w:cs="Courier New"/>
@@ -4173,6 +4286,7 @@
         </w:rPr>
         <w:t>=</w:t>
       </w:r>
+      <w:proofErr w:type="spellStart"/>
       <w:r>
         <w:rPr>
           <w:rFonts w:ascii="Courier New" w:eastAsia="Times New Roman" w:hAnsi="Courier New" w:cs="Courier New"/>
@@ -4182,6 +4296,7 @@
         </w:rPr>
         <w:t>InnoDB</w:t>
       </w:r>
+      <w:proofErr w:type="spellEnd"/>
       <w:r>
         <w:rPr>
           <w:rFonts w:ascii="Courier New" w:eastAsia="Times New Roman" w:hAnsi="Courier New" w:cs="Courier New"/>
@@ -4302,6 +4417,7 @@
         </w:rPr>
         <w:t xml:space="preserve">COD_ROLE </w:t>
       </w:r>
+      <w:proofErr w:type="gramStart"/>
       <w:r>
         <w:rPr>
           <w:rFonts w:ascii="Courier New" w:eastAsia="Times New Roman" w:hAnsi="Courier New" w:cs="Courier New"/>
@@ -4311,6 +4427,7 @@
         </w:rPr>
         <w:t>CHAR(</w:t>
       </w:r>
+      <w:proofErr w:type="gramEnd"/>
       <w:r>
         <w:rPr>
           <w:rFonts w:ascii="Courier New" w:eastAsia="Times New Roman" w:hAnsi="Courier New" w:cs="Courier New"/>
@@ -4387,6 +4504,7 @@
         <w:lastRenderedPageBreak/>
         <w:t xml:space="preserve">DESC_ROLE </w:t>
       </w:r>
+      <w:proofErr w:type="gramStart"/>
       <w:r>
         <w:rPr>
           <w:rFonts w:ascii="Courier New" w:eastAsia="Times New Roman" w:hAnsi="Courier New" w:cs="Courier New"/>
@@ -4396,6 +4514,7 @@
         </w:rPr>
         <w:t>VARCHAR(</w:t>
       </w:r>
+      <w:proofErr w:type="gramEnd"/>
       <w:r>
         <w:rPr>
           <w:rFonts w:ascii="Courier New" w:eastAsia="Times New Roman" w:hAnsi="Courier New" w:cs="Courier New"/>
@@ -4594,6 +4713,7 @@
         </w:rPr>
         <w:t>=</w:t>
       </w:r>
+      <w:proofErr w:type="spellStart"/>
       <w:r>
         <w:rPr>
           <w:rFonts w:ascii="Courier New" w:eastAsia="Times New Roman" w:hAnsi="Courier New" w:cs="Courier New"/>
@@ -4603,6 +4723,7 @@
         </w:rPr>
         <w:t>InnoDB</w:t>
       </w:r>
+      <w:proofErr w:type="spellEnd"/>
       <w:r>
         <w:rPr>
           <w:rFonts w:ascii="Courier New" w:eastAsia="Times New Roman" w:hAnsi="Courier New" w:cs="Courier New"/>
@@ -4723,6 +4844,7 @@
         </w:rPr>
         <w:t xml:space="preserve">COD_GAME </w:t>
       </w:r>
+      <w:proofErr w:type="gramStart"/>
       <w:r>
         <w:rPr>
           <w:rFonts w:ascii="Courier New" w:eastAsia="Times New Roman" w:hAnsi="Courier New" w:cs="Courier New"/>
@@ -4732,6 +4854,7 @@
         </w:rPr>
         <w:t>VARCHAR(</w:t>
       </w:r>
+      <w:proofErr w:type="gramEnd"/>
       <w:r>
         <w:rPr>
           <w:rFonts w:ascii="Courier New" w:eastAsia="Times New Roman" w:hAnsi="Courier New" w:cs="Courier New"/>
@@ -4807,6 +4930,7 @@
         </w:rPr>
         <w:t xml:space="preserve">TITLE </w:t>
       </w:r>
+      <w:proofErr w:type="gramStart"/>
       <w:r>
         <w:rPr>
           <w:rFonts w:ascii="Courier New" w:eastAsia="Times New Roman" w:hAnsi="Courier New" w:cs="Courier New"/>
@@ -4816,6 +4940,7 @@
         </w:rPr>
         <w:t>VARCHAR(</w:t>
       </w:r>
+      <w:proofErr w:type="gramEnd"/>
       <w:r>
         <w:rPr>
           <w:rFonts w:ascii="Courier New" w:eastAsia="Times New Roman" w:hAnsi="Courier New" w:cs="Courier New"/>
@@ -4891,6 +5016,7 @@
         </w:rPr>
         <w:t xml:space="preserve">PRICE </w:t>
       </w:r>
+      <w:proofErr w:type="gramStart"/>
       <w:r>
         <w:rPr>
           <w:rFonts w:ascii="Courier New" w:eastAsia="Times New Roman" w:hAnsi="Courier New" w:cs="Courier New"/>
@@ -4900,6 +5026,7 @@
         </w:rPr>
         <w:t>INT(</w:t>
       </w:r>
+      <w:proofErr w:type="gramEnd"/>
       <w:r>
         <w:rPr>
           <w:rFonts w:ascii="Courier New" w:eastAsia="Times New Roman" w:hAnsi="Courier New" w:cs="Courier New"/>
@@ -4975,6 +5102,7 @@
         </w:rPr>
         <w:t xml:space="preserve">COD_CONSOLE </w:t>
       </w:r>
+      <w:proofErr w:type="gramStart"/>
       <w:r>
         <w:rPr>
           <w:rFonts w:ascii="Courier New" w:eastAsia="Times New Roman" w:hAnsi="Courier New" w:cs="Courier New"/>
@@ -4984,6 +5112,7 @@
         </w:rPr>
         <w:t>VARCHAR(</w:t>
       </w:r>
+      <w:proofErr w:type="gramEnd"/>
       <w:r>
         <w:rPr>
           <w:rFonts w:ascii="Courier New" w:eastAsia="Times New Roman" w:hAnsi="Courier New" w:cs="Courier New"/>
@@ -5059,6 +5188,7 @@
         </w:rPr>
         <w:t xml:space="preserve">PRICE_ON_SALE </w:t>
       </w:r>
+      <w:proofErr w:type="gramStart"/>
       <w:r>
         <w:rPr>
           <w:rFonts w:ascii="Courier New" w:eastAsia="Times New Roman" w:hAnsi="Courier New" w:cs="Courier New"/>
@@ -5068,6 +5198,7 @@
         </w:rPr>
         <w:t>INT(</w:t>
       </w:r>
+      <w:proofErr w:type="gramEnd"/>
       <w:r>
         <w:rPr>
           <w:rFonts w:ascii="Courier New" w:eastAsia="Times New Roman" w:hAnsi="Courier New" w:cs="Courier New"/>
@@ -5143,6 +5274,7 @@
         </w:rPr>
         <w:t xml:space="preserve">FLAG_SALE </w:t>
       </w:r>
+      <w:proofErr w:type="gramStart"/>
       <w:r>
         <w:rPr>
           <w:rFonts w:ascii="Courier New" w:eastAsia="Times New Roman" w:hAnsi="Courier New" w:cs="Courier New"/>
@@ -5152,6 +5284,7 @@
         </w:rPr>
         <w:t>CHAR(</w:t>
       </w:r>
+      <w:proofErr w:type="gramEnd"/>
       <w:r>
         <w:rPr>
           <w:rFonts w:ascii="Courier New" w:eastAsia="Times New Roman" w:hAnsi="Courier New" w:cs="Courier New"/>
@@ -5227,6 +5360,7 @@
         </w:rPr>
         <w:t xml:space="preserve">FLAG_NEWS </w:t>
       </w:r>
+      <w:proofErr w:type="gramStart"/>
       <w:r>
         <w:rPr>
           <w:rFonts w:ascii="Courier New" w:eastAsia="Times New Roman" w:hAnsi="Courier New" w:cs="Courier New"/>
@@ -5236,6 +5370,7 @@
         </w:rPr>
         <w:t>CHAR(</w:t>
       </w:r>
+      <w:proofErr w:type="gramEnd"/>
       <w:r>
         <w:rPr>
           <w:rFonts w:ascii="Courier New" w:eastAsia="Times New Roman" w:hAnsi="Courier New" w:cs="Courier New"/>
@@ -6223,6 +6358,7 @@
         </w:rPr>
         <w:t>=</w:t>
       </w:r>
+      <w:proofErr w:type="spellStart"/>
       <w:r>
         <w:rPr>
           <w:rFonts w:ascii="Courier New" w:eastAsia="Times New Roman" w:hAnsi="Courier New" w:cs="Courier New"/>
@@ -6232,6 +6368,7 @@
         </w:rPr>
         <w:t>InnoDB</w:t>
       </w:r>
+      <w:proofErr w:type="spellEnd"/>
       <w:r>
         <w:rPr>
           <w:rFonts w:ascii="Courier New" w:eastAsia="Times New Roman" w:hAnsi="Courier New" w:cs="Courier New"/>
@@ -6352,6 +6489,7 @@
         </w:rPr>
         <w:t xml:space="preserve">ID_GAME_GENRE </w:t>
       </w:r>
+      <w:proofErr w:type="gramStart"/>
       <w:r>
         <w:rPr>
           <w:rFonts w:ascii="Courier New" w:eastAsia="Times New Roman" w:hAnsi="Courier New" w:cs="Courier New"/>
@@ -6361,6 +6499,7 @@
         </w:rPr>
         <w:t>INT(</w:t>
       </w:r>
+      <w:proofErr w:type="gramEnd"/>
       <w:r>
         <w:rPr>
           <w:rFonts w:ascii="Courier New" w:eastAsia="Times New Roman" w:hAnsi="Courier New" w:cs="Courier New"/>
@@ -6454,6 +6593,7 @@
         </w:rPr>
         <w:t xml:space="preserve">COD_GAME </w:t>
       </w:r>
+      <w:proofErr w:type="gramStart"/>
       <w:r>
         <w:rPr>
           <w:rFonts w:ascii="Courier New" w:eastAsia="Times New Roman" w:hAnsi="Courier New" w:cs="Courier New"/>
@@ -6463,6 +6603,7 @@
         </w:rPr>
         <w:t>VARCHAR(</w:t>
       </w:r>
+      <w:proofErr w:type="gramEnd"/>
       <w:r>
         <w:rPr>
           <w:rFonts w:ascii="Courier New" w:eastAsia="Times New Roman" w:hAnsi="Courier New" w:cs="Courier New"/>
@@ -6538,6 +6679,7 @@
         </w:rPr>
         <w:t xml:space="preserve">COD_GENRE </w:t>
       </w:r>
+      <w:proofErr w:type="gramStart"/>
       <w:r>
         <w:rPr>
           <w:rFonts w:ascii="Courier New" w:eastAsia="Times New Roman" w:hAnsi="Courier New" w:cs="Courier New"/>
@@ -6547,6 +6689,7 @@
         </w:rPr>
         <w:t>VARCHAR(</w:t>
       </w:r>
+      <w:proofErr w:type="gramEnd"/>
       <w:r>
         <w:rPr>
           <w:rFonts w:ascii="Courier New" w:eastAsia="Times New Roman" w:hAnsi="Courier New" w:cs="Courier New"/>
@@ -7051,6 +7194,7 @@
         </w:rPr>
         <w:t>=</w:t>
       </w:r>
+      <w:proofErr w:type="spellStart"/>
       <w:r>
         <w:rPr>
           <w:rFonts w:ascii="Courier New" w:eastAsia="Times New Roman" w:hAnsi="Courier New" w:cs="Courier New"/>
@@ -7060,6 +7204,7 @@
         </w:rPr>
         <w:t>InnoDB</w:t>
       </w:r>
+      <w:proofErr w:type="spellEnd"/>
       <w:r>
         <w:rPr>
           <w:rFonts w:ascii="Courier New" w:eastAsia="Times New Roman" w:hAnsi="Courier New" w:cs="Courier New"/>
@@ -7180,6 +7325,7 @@
         </w:rPr>
         <w:t xml:space="preserve">ID_USER </w:t>
       </w:r>
+      <w:proofErr w:type="gramStart"/>
       <w:r>
         <w:rPr>
           <w:rFonts w:ascii="Courier New" w:eastAsia="Times New Roman" w:hAnsi="Courier New" w:cs="Courier New"/>
@@ -7189,6 +7335,7 @@
         </w:rPr>
         <w:t>INT(</w:t>
       </w:r>
+      <w:proofErr w:type="gramEnd"/>
       <w:r>
         <w:rPr>
           <w:rFonts w:ascii="Courier New" w:eastAsia="Times New Roman" w:hAnsi="Courier New" w:cs="Courier New"/>
@@ -7282,6 +7429,7 @@
         </w:rPr>
         <w:t xml:space="preserve">NAME </w:t>
       </w:r>
+      <w:proofErr w:type="gramStart"/>
       <w:r>
         <w:rPr>
           <w:rFonts w:ascii="Courier New" w:eastAsia="Times New Roman" w:hAnsi="Courier New" w:cs="Courier New"/>
@@ -7291,6 +7439,7 @@
         </w:rPr>
         <w:t>VARCHAR(</w:t>
       </w:r>
+      <w:proofErr w:type="gramEnd"/>
       <w:r>
         <w:rPr>
           <w:rFonts w:ascii="Courier New" w:eastAsia="Times New Roman" w:hAnsi="Courier New" w:cs="Courier New"/>
@@ -7366,6 +7515,7 @@
         </w:rPr>
         <w:t xml:space="preserve">SURNAME </w:t>
       </w:r>
+      <w:proofErr w:type="gramStart"/>
       <w:r>
         <w:rPr>
           <w:rFonts w:ascii="Courier New" w:eastAsia="Times New Roman" w:hAnsi="Courier New" w:cs="Courier New"/>
@@ -7375,6 +7525,7 @@
         </w:rPr>
         <w:t>VARCHAR(</w:t>
       </w:r>
+      <w:proofErr w:type="gramEnd"/>
       <w:r>
         <w:rPr>
           <w:rFonts w:ascii="Courier New" w:eastAsia="Times New Roman" w:hAnsi="Courier New" w:cs="Courier New"/>
@@ -7450,6 +7601,7 @@
         </w:rPr>
         <w:t xml:space="preserve">ADDRESS </w:t>
       </w:r>
+      <w:proofErr w:type="gramStart"/>
       <w:r>
         <w:rPr>
           <w:rFonts w:ascii="Courier New" w:eastAsia="Times New Roman" w:hAnsi="Courier New" w:cs="Courier New"/>
@@ -7459,6 +7611,7 @@
         </w:rPr>
         <w:t>VARCHAR(</w:t>
       </w:r>
+      <w:proofErr w:type="gramEnd"/>
       <w:r>
         <w:rPr>
           <w:rFonts w:ascii="Courier New" w:eastAsia="Times New Roman" w:hAnsi="Courier New" w:cs="Courier New"/>
@@ -7534,6 +7687,7 @@
         </w:rPr>
         <w:t xml:space="preserve">PHONE </w:t>
       </w:r>
+      <w:proofErr w:type="gramStart"/>
       <w:r>
         <w:rPr>
           <w:rFonts w:ascii="Courier New" w:eastAsia="Times New Roman" w:hAnsi="Courier New" w:cs="Courier New"/>
@@ -7543,6 +7697,7 @@
         </w:rPr>
         <w:t>VARCHAR(</w:t>
       </w:r>
+      <w:proofErr w:type="gramEnd"/>
       <w:r>
         <w:rPr>
           <w:rFonts w:ascii="Courier New" w:eastAsia="Times New Roman" w:hAnsi="Courier New" w:cs="Courier New"/>
@@ -7618,6 +7773,7 @@
         </w:rPr>
         <w:t xml:space="preserve">USERNAME </w:t>
       </w:r>
+      <w:proofErr w:type="gramStart"/>
       <w:r>
         <w:rPr>
           <w:rFonts w:ascii="Courier New" w:eastAsia="Times New Roman" w:hAnsi="Courier New" w:cs="Courier New"/>
@@ -7627,6 +7783,7 @@
         </w:rPr>
         <w:t>VARCHAR(</w:t>
       </w:r>
+      <w:proofErr w:type="gramEnd"/>
       <w:r>
         <w:rPr>
           <w:rFonts w:ascii="Courier New" w:eastAsia="Times New Roman" w:hAnsi="Courier New" w:cs="Courier New"/>
@@ -7720,6 +7877,7 @@
         </w:rPr>
         <w:t xml:space="preserve">PASSSWORD </w:t>
       </w:r>
+      <w:proofErr w:type="gramStart"/>
       <w:r>
         <w:rPr>
           <w:rFonts w:ascii="Courier New" w:eastAsia="Times New Roman" w:hAnsi="Courier New" w:cs="Courier New"/>
@@ -7729,6 +7887,7 @@
         </w:rPr>
         <w:t>VARCHAR(</w:t>
       </w:r>
+      <w:proofErr w:type="gramEnd"/>
       <w:r>
         <w:rPr>
           <w:rFonts w:ascii="Courier New" w:eastAsia="Times New Roman" w:hAnsi="Courier New" w:cs="Courier New"/>
@@ -7804,6 +7963,7 @@
         </w:rPr>
         <w:t xml:space="preserve">COD_ROLE </w:t>
       </w:r>
+      <w:proofErr w:type="gramStart"/>
       <w:r>
         <w:rPr>
           <w:rFonts w:ascii="Courier New" w:eastAsia="Times New Roman" w:hAnsi="Courier New" w:cs="Courier New"/>
@@ -7813,6 +7973,7 @@
         </w:rPr>
         <w:t>CHAR(</w:t>
       </w:r>
+      <w:proofErr w:type="gramEnd"/>
       <w:r>
         <w:rPr>
           <w:rFonts w:ascii="Courier New" w:eastAsia="Times New Roman" w:hAnsi="Courier New" w:cs="Courier New"/>
@@ -7990,6 +8151,7 @@
         </w:rPr>
         <w:t xml:space="preserve">FIDELITY_POINT </w:t>
       </w:r>
+      <w:proofErr w:type="gramStart"/>
       <w:r>
         <w:rPr>
           <w:rFonts w:ascii="Courier New" w:eastAsia="Times New Roman" w:hAnsi="Courier New" w:cs="Courier New"/>
@@ -7999,6 +8161,7 @@
         </w:rPr>
         <w:t>INT(</w:t>
       </w:r>
+      <w:proofErr w:type="gramEnd"/>
       <w:r>
         <w:rPr>
           <w:rFonts w:ascii="Courier New" w:eastAsia="Times New Roman" w:hAnsi="Courier New" w:cs="Courier New"/>
@@ -8506,6 +8669,7 @@
         </w:rPr>
         <w:t>=</w:t>
       </w:r>
+      <w:proofErr w:type="spellStart"/>
       <w:r>
         <w:rPr>
           <w:rFonts w:ascii="Courier New" w:eastAsia="Times New Roman" w:hAnsi="Courier New" w:cs="Courier New"/>
@@ -8515,6 +8679,7 @@
         </w:rPr>
         <w:t>InnoDB</w:t>
       </w:r>
+      <w:proofErr w:type="spellEnd"/>
       <w:r>
         <w:rPr>
           <w:rFonts w:ascii="Courier New" w:eastAsia="Times New Roman" w:hAnsi="Courier New" w:cs="Courier New"/>
@@ -8635,6 +8800,7 @@
         </w:rPr>
         <w:t xml:space="preserve">ID_ORDER </w:t>
       </w:r>
+      <w:proofErr w:type="gramStart"/>
       <w:r>
         <w:rPr>
           <w:rFonts w:ascii="Courier New" w:eastAsia="Times New Roman" w:hAnsi="Courier New" w:cs="Courier New"/>
@@ -8644,6 +8810,7 @@
         </w:rPr>
         <w:t>INT(</w:t>
       </w:r>
+      <w:proofErr w:type="gramEnd"/>
       <w:r>
         <w:rPr>
           <w:rFonts w:ascii="Courier New" w:eastAsia="Times New Roman" w:hAnsi="Courier New" w:cs="Courier New"/>
@@ -8737,6 +8904,7 @@
         </w:rPr>
         <w:t xml:space="preserve">ID_USER </w:t>
       </w:r>
+      <w:proofErr w:type="gramStart"/>
       <w:r>
         <w:rPr>
           <w:rFonts w:ascii="Courier New" w:eastAsia="Times New Roman" w:hAnsi="Courier New" w:cs="Courier New"/>
@@ -8746,6 +8914,7 @@
         </w:rPr>
         <w:t>INT(</w:t>
       </w:r>
+      <w:proofErr w:type="gramEnd"/>
       <w:r>
         <w:rPr>
           <w:rFonts w:ascii="Courier New" w:eastAsia="Times New Roman" w:hAnsi="Courier New" w:cs="Courier New"/>
@@ -8821,6 +8990,7 @@
         </w:rPr>
         <w:t xml:space="preserve">COD_PAYMENT </w:t>
       </w:r>
+      <w:proofErr w:type="gramStart"/>
       <w:r>
         <w:rPr>
           <w:rFonts w:ascii="Courier New" w:eastAsia="Times New Roman" w:hAnsi="Courier New" w:cs="Courier New"/>
@@ -8830,6 +9000,7 @@
         </w:rPr>
         <w:t>VARCHAR(</w:t>
       </w:r>
+      <w:proofErr w:type="gramEnd"/>
       <w:r>
         <w:rPr>
           <w:rFonts w:ascii="Courier New" w:eastAsia="Times New Roman" w:hAnsi="Courier New" w:cs="Courier New"/>
@@ -9437,6 +9608,7 @@
         </w:rPr>
         <w:t>=</w:t>
       </w:r>
+      <w:proofErr w:type="spellStart"/>
       <w:r>
         <w:rPr>
           <w:rFonts w:ascii="Courier New" w:eastAsia="Times New Roman" w:hAnsi="Courier New" w:cs="Courier New"/>
@@ -9446,6 +9618,7 @@
         </w:rPr>
         <w:t>InnoDB</w:t>
       </w:r>
+      <w:proofErr w:type="spellEnd"/>
       <w:r>
         <w:rPr>
           <w:rFonts w:ascii="Courier New" w:eastAsia="Times New Roman" w:hAnsi="Courier New" w:cs="Courier New"/>
@@ -9566,6 +9739,7 @@
         </w:rPr>
         <w:t xml:space="preserve">ID_GAME_ORDER </w:t>
       </w:r>
+      <w:proofErr w:type="gramStart"/>
       <w:r>
         <w:rPr>
           <w:rFonts w:ascii="Courier New" w:eastAsia="Times New Roman" w:hAnsi="Courier New" w:cs="Courier New"/>
@@ -9575,6 +9749,7 @@
         </w:rPr>
         <w:t>INT(</w:t>
       </w:r>
+      <w:proofErr w:type="gramEnd"/>
       <w:r>
         <w:rPr>
           <w:rFonts w:ascii="Courier New" w:eastAsia="Times New Roman" w:hAnsi="Courier New" w:cs="Courier New"/>
@@ -9668,6 +9843,7 @@
         </w:rPr>
         <w:t xml:space="preserve">ID_ORDER </w:t>
       </w:r>
+      <w:proofErr w:type="gramStart"/>
       <w:r>
         <w:rPr>
           <w:rFonts w:ascii="Courier New" w:eastAsia="Times New Roman" w:hAnsi="Courier New" w:cs="Courier New"/>
@@ -9677,6 +9853,7 @@
         </w:rPr>
         <w:t>INT(</w:t>
       </w:r>
+      <w:proofErr w:type="gramEnd"/>
       <w:r>
         <w:rPr>
           <w:rFonts w:ascii="Courier New" w:eastAsia="Times New Roman" w:hAnsi="Courier New" w:cs="Courier New"/>
@@ -9752,6 +9929,7 @@
         </w:rPr>
         <w:t xml:space="preserve">COD_GAME </w:t>
       </w:r>
+      <w:proofErr w:type="gramStart"/>
       <w:r>
         <w:rPr>
           <w:rFonts w:ascii="Courier New" w:eastAsia="Times New Roman" w:hAnsi="Courier New" w:cs="Courier New"/>
@@ -9761,6 +9939,7 @@
         </w:rPr>
         <w:t>VARCHAR(</w:t>
       </w:r>
+      <w:proofErr w:type="gramEnd"/>
       <w:r>
         <w:rPr>
           <w:rFonts w:ascii="Courier New" w:eastAsia="Times New Roman" w:hAnsi="Courier New" w:cs="Courier New"/>
@@ -9836,6 +10015,7 @@
         </w:rPr>
         <w:t xml:space="preserve">QUANTITY </w:t>
       </w:r>
+      <w:proofErr w:type="gramStart"/>
       <w:r>
         <w:rPr>
           <w:rFonts w:ascii="Courier New" w:eastAsia="Times New Roman" w:hAnsi="Courier New" w:cs="Courier New"/>
@@ -9845,6 +10025,7 @@
         </w:rPr>
         <w:t>INT(</w:t>
       </w:r>
+      <w:proofErr w:type="gramEnd"/>
       <w:r>
         <w:rPr>
           <w:rFonts w:ascii="Courier New" w:eastAsia="Times New Roman" w:hAnsi="Courier New" w:cs="Courier New"/>
@@ -10463,6 +10644,7 @@
         </w:rPr>
         <w:t>=</w:t>
       </w:r>
+      <w:proofErr w:type="spellStart"/>
       <w:r>
         <w:rPr>
           <w:rFonts w:ascii="Courier New" w:eastAsia="Times New Roman" w:hAnsi="Courier New" w:cs="Courier New"/>
@@ -10472,6 +10654,7 @@
         </w:rPr>
         <w:t>InnoDB</w:t>
       </w:r>
+      <w:proofErr w:type="spellEnd"/>
       <w:r>
         <w:rPr>
           <w:rFonts w:ascii="Courier New" w:eastAsia="Times New Roman" w:hAnsi="Courier New" w:cs="Courier New"/>
@@ -10592,6 +10775,7 @@
         </w:rPr>
         <w:t xml:space="preserve">ID_REVIEW </w:t>
       </w:r>
+      <w:proofErr w:type="gramStart"/>
       <w:r>
         <w:rPr>
           <w:rFonts w:ascii="Courier New" w:eastAsia="Times New Roman" w:hAnsi="Courier New" w:cs="Courier New"/>
@@ -10601,6 +10785,7 @@
         </w:rPr>
         <w:t>INT(</w:t>
       </w:r>
+      <w:proofErr w:type="gramEnd"/>
       <w:r>
         <w:rPr>
           <w:rFonts w:ascii="Courier New" w:eastAsia="Times New Roman" w:hAnsi="Courier New" w:cs="Courier New"/>
@@ -10694,6 +10879,7 @@
         </w:rPr>
         <w:t xml:space="preserve">COD_GAME </w:t>
       </w:r>
+      <w:proofErr w:type="gramStart"/>
       <w:r>
         <w:rPr>
           <w:rFonts w:ascii="Courier New" w:eastAsia="Times New Roman" w:hAnsi="Courier New" w:cs="Courier New"/>
@@ -10703,6 +10889,7 @@
         </w:rPr>
         <w:t>VARCHAR(</w:t>
       </w:r>
+      <w:proofErr w:type="gramEnd"/>
       <w:r>
         <w:rPr>
           <w:rFonts w:ascii="Courier New" w:eastAsia="Times New Roman" w:hAnsi="Courier New" w:cs="Courier New"/>
@@ -10778,6 +10965,7 @@
         </w:rPr>
         <w:t xml:space="preserve">ID_USER </w:t>
       </w:r>
+      <w:proofErr w:type="gramStart"/>
       <w:r>
         <w:rPr>
           <w:rFonts w:ascii="Courier New" w:eastAsia="Times New Roman" w:hAnsi="Courier New" w:cs="Courier New"/>
@@ -10787,6 +10975,7 @@
         </w:rPr>
         <w:t>INT(</w:t>
       </w:r>
+      <w:proofErr w:type="gramEnd"/>
       <w:r>
         <w:rPr>
           <w:rFonts w:ascii="Courier New" w:eastAsia="Times New Roman" w:hAnsi="Courier New" w:cs="Courier New"/>
@@ -10862,6 +11051,7 @@
         </w:rPr>
         <w:t xml:space="preserve">STARS </w:t>
       </w:r>
+      <w:proofErr w:type="gramStart"/>
       <w:r>
         <w:rPr>
           <w:rFonts w:ascii="Courier New" w:eastAsia="Times New Roman" w:hAnsi="Courier New" w:cs="Courier New"/>
@@ -10871,6 +11061,7 @@
         </w:rPr>
         <w:t>INT(</w:t>
       </w:r>
+      <w:proofErr w:type="gramEnd"/>
       <w:r>
         <w:rPr>
           <w:rFonts w:ascii="Courier New" w:eastAsia="Times New Roman" w:hAnsi="Courier New" w:cs="Courier New"/>
@@ -10946,6 +11137,7 @@
         </w:rPr>
         <w:t xml:space="preserve">COMMENT_TEXT </w:t>
       </w:r>
+      <w:proofErr w:type="gramStart"/>
       <w:r>
         <w:rPr>
           <w:rFonts w:ascii="Courier New" w:eastAsia="Times New Roman" w:hAnsi="Courier New" w:cs="Courier New"/>
@@ -10955,6 +11147,7 @@
         </w:rPr>
         <w:t>VARCHAR(</w:t>
       </w:r>
+      <w:proofErr w:type="gramEnd"/>
       <w:r>
         <w:rPr>
           <w:rFonts w:ascii="Courier New" w:eastAsia="Times New Roman" w:hAnsi="Courier New" w:cs="Courier New"/>
@@ -11573,6 +11766,7 @@
         </w:rPr>
         <w:t>=</w:t>
       </w:r>
+      <w:proofErr w:type="spellStart"/>
       <w:r>
         <w:rPr>
           <w:rFonts w:ascii="Courier New" w:eastAsia="Times New Roman" w:hAnsi="Courier New" w:cs="Courier New"/>
@@ -11582,6 +11776,7 @@
         </w:rPr>
         <w:t>InnoDB</w:t>
       </w:r>
+      <w:proofErr w:type="spellEnd"/>
       <w:r>
         <w:rPr>
           <w:rFonts w:ascii="Courier New" w:eastAsia="Times New Roman" w:hAnsi="Courier New" w:cs="Courier New"/>
@@ -11702,6 +11897,7 @@
         </w:rPr>
         <w:t xml:space="preserve">COD_WAREHOUSE </w:t>
       </w:r>
+      <w:proofErr w:type="gramStart"/>
       <w:r>
         <w:rPr>
           <w:rFonts w:ascii="Courier New" w:eastAsia="Times New Roman" w:hAnsi="Courier New" w:cs="Courier New"/>
@@ -11711,6 +11907,7 @@
         </w:rPr>
         <w:t>CHAR(</w:t>
       </w:r>
+      <w:proofErr w:type="gramEnd"/>
       <w:r>
         <w:rPr>
           <w:rFonts w:ascii="Courier New" w:eastAsia="Times New Roman" w:hAnsi="Courier New" w:cs="Courier New"/>
@@ -11786,6 +11983,7 @@
         </w:rPr>
         <w:t xml:space="preserve">ADDRESS </w:t>
       </w:r>
+      <w:proofErr w:type="gramStart"/>
       <w:r>
         <w:rPr>
           <w:rFonts w:ascii="Courier New" w:eastAsia="Times New Roman" w:hAnsi="Courier New" w:cs="Courier New"/>
@@ -11795,6 +11993,7 @@
         </w:rPr>
         <w:t>VARCHAR(</w:t>
       </w:r>
+      <w:proofErr w:type="gramEnd"/>
       <w:r>
         <w:rPr>
           <w:rFonts w:ascii="Courier New" w:eastAsia="Times New Roman" w:hAnsi="Courier New" w:cs="Courier New"/>
@@ -11870,6 +12069,7 @@
         </w:rPr>
         <w:t xml:space="preserve">PHONE </w:t>
       </w:r>
+      <w:proofErr w:type="gramStart"/>
       <w:r>
         <w:rPr>
           <w:rFonts w:ascii="Courier New" w:eastAsia="Times New Roman" w:hAnsi="Courier New" w:cs="Courier New"/>
@@ -11879,6 +12079,7 @@
         </w:rPr>
         <w:t>VARCHAR(</w:t>
       </w:r>
+      <w:proofErr w:type="gramEnd"/>
       <w:r>
         <w:rPr>
           <w:rFonts w:ascii="Courier New" w:eastAsia="Times New Roman" w:hAnsi="Courier New" w:cs="Courier New"/>
@@ -12077,6 +12278,7 @@
         </w:rPr>
         <w:t>=</w:t>
       </w:r>
+      <w:proofErr w:type="spellStart"/>
       <w:r>
         <w:rPr>
           <w:rFonts w:ascii="Courier New" w:eastAsia="Times New Roman" w:hAnsi="Courier New" w:cs="Courier New"/>
@@ -12086,6 +12288,7 @@
         </w:rPr>
         <w:t>InnoDB</w:t>
       </w:r>
+      <w:proofErr w:type="spellEnd"/>
       <w:r>
         <w:rPr>
           <w:rFonts w:ascii="Courier New" w:eastAsia="Times New Roman" w:hAnsi="Courier New" w:cs="Courier New"/>
@@ -12218,6 +12421,7 @@
         </w:rPr>
         <w:t xml:space="preserve">ID_GAME_WAREHOUSE </w:t>
       </w:r>
+      <w:proofErr w:type="gramStart"/>
       <w:r>
         <w:rPr>
           <w:rFonts w:ascii="Courier New" w:eastAsia="Times New Roman" w:hAnsi="Courier New" w:cs="Courier New"/>
@@ -12227,6 +12431,7 @@
         </w:rPr>
         <w:t>INT(</w:t>
       </w:r>
+      <w:proofErr w:type="gramEnd"/>
       <w:r>
         <w:rPr>
           <w:rFonts w:ascii="Courier New" w:eastAsia="Times New Roman" w:hAnsi="Courier New" w:cs="Courier New"/>
@@ -12320,6 +12525,7 @@
         </w:rPr>
         <w:t xml:space="preserve">QUANTITY </w:t>
       </w:r>
+      <w:proofErr w:type="gramStart"/>
       <w:r>
         <w:rPr>
           <w:rFonts w:ascii="Courier New" w:eastAsia="Times New Roman" w:hAnsi="Courier New" w:cs="Courier New"/>
@@ -12329,6 +12535,7 @@
         </w:rPr>
         <w:t>INT(</w:t>
       </w:r>
+      <w:proofErr w:type="gramEnd"/>
       <w:r>
         <w:rPr>
           <w:rFonts w:ascii="Courier New" w:eastAsia="Times New Roman" w:hAnsi="Courier New" w:cs="Courier New"/>
@@ -12404,6 +12611,7 @@
         </w:rPr>
         <w:t xml:space="preserve">COD_WAREHOUSE </w:t>
       </w:r>
+      <w:proofErr w:type="gramStart"/>
       <w:r>
         <w:rPr>
           <w:rFonts w:ascii="Courier New" w:eastAsia="Times New Roman" w:hAnsi="Courier New" w:cs="Courier New"/>
@@ -12413,6 +12621,7 @@
         </w:rPr>
         <w:t>CHAR(</w:t>
       </w:r>
+      <w:proofErr w:type="gramEnd"/>
       <w:r>
         <w:rPr>
           <w:rFonts w:ascii="Courier New" w:eastAsia="Times New Roman" w:hAnsi="Courier New" w:cs="Courier New"/>
@@ -12488,6 +12697,7 @@
         </w:rPr>
         <w:t xml:space="preserve">COD_GAME </w:t>
       </w:r>
+      <w:proofErr w:type="gramStart"/>
       <w:r>
         <w:rPr>
           <w:rFonts w:ascii="Courier New" w:eastAsia="Times New Roman" w:hAnsi="Courier New" w:cs="Courier New"/>
@@ -12497,6 +12707,7 @@
         </w:rPr>
         <w:t>VARCHAR(</w:t>
       </w:r>
+      <w:proofErr w:type="gramEnd"/>
       <w:r>
         <w:rPr>
           <w:rFonts w:ascii="Courier New" w:eastAsia="Times New Roman" w:hAnsi="Courier New" w:cs="Courier New"/>
@@ -13115,6 +13326,7 @@
         </w:rPr>
         <w:t>=</w:t>
       </w:r>
+      <w:proofErr w:type="spellStart"/>
       <w:r>
         <w:rPr>
           <w:rFonts w:ascii="Courier New" w:eastAsia="Times New Roman" w:hAnsi="Courier New" w:cs="Courier New"/>
@@ -13124,6 +13336,7 @@
         </w:rPr>
         <w:t>InnoDB</w:t>
       </w:r>
+      <w:proofErr w:type="spellEnd"/>
       <w:r>
         <w:rPr>
           <w:rFonts w:ascii="Courier New" w:eastAsia="Times New Roman" w:hAnsi="Courier New" w:cs="Courier New"/>
@@ -13139,7 +13352,7 @@
       <w:pPr>
         <w:pStyle w:val="Heading2"/>
       </w:pPr>
-      <w:bookmarkStart w:id="10" w:name="_Toc511168308"/>
+      <w:bookmarkStart w:id="10" w:name="_Toc511857485"/>
       <w:r>
         <w:lastRenderedPageBreak/>
         <w:t>Popolamento del Database</w:t>
@@ -13148,7 +13361,15 @@
     </w:p>
     <w:p>
       <w:r>
-        <w:t>Per il popolamento del database è stato creato un file DML con le insert necessarie per l’avvio corretto del sito web:</w:t>
+        <w:t xml:space="preserve">Per il popolamento del database è stato creato un file DML con le </w:t>
+      </w:r>
+      <w:proofErr w:type="spellStart"/>
+      <w:r>
+        <w:t>insert</w:t>
+      </w:r>
+      <w:proofErr w:type="spellEnd"/>
+      <w:r>
+        <w:t xml:space="preserve"> necessarie per l’avvio corretto del sito web:</w:t>
       </w:r>
     </w:p>
     <w:p/>
@@ -13156,7 +13377,7 @@
       <w:pPr>
         <w:pStyle w:val="Heading1"/>
       </w:pPr>
-      <w:bookmarkStart w:id="11" w:name="_Toc511168309"/>
+      <w:bookmarkStart w:id="11" w:name="_Toc511857486"/>
       <w:r>
         <w:t>Diagramma Applicazione Web</w:t>
       </w:r>
@@ -13171,7 +13392,7 @@
       <w:pPr>
         <w:pStyle w:val="Heading1"/>
       </w:pPr>
-      <w:bookmarkStart w:id="12" w:name="_Toc511168310"/>
+      <w:bookmarkStart w:id="12" w:name="_Toc511857487"/>
       <w:r>
         <w:t>Interfacce</w:t>
       </w:r>
@@ -13186,7 +13407,7 @@
       <w:pPr>
         <w:pStyle w:val="Heading1"/>
       </w:pPr>
-      <w:bookmarkStart w:id="13" w:name="_Toc511168311"/>
+      <w:bookmarkStart w:id="13" w:name="_Toc511857488"/>
       <w:r>
         <w:t>Struttura del Progetto</w:t>
       </w:r>
@@ -13204,7 +13425,7 @@
       <w:pPr>
         <w:pStyle w:val="Heading2"/>
       </w:pPr>
-      <w:bookmarkStart w:id="14" w:name="_Toc511168312"/>
+      <w:bookmarkStart w:id="14" w:name="_Toc511857489"/>
       <w:r>
         <w:t>File 1</w:t>
       </w:r>
@@ -13214,7 +13435,7 @@
       <w:pPr>
         <w:pStyle w:val="Heading2"/>
       </w:pPr>
-      <w:bookmarkStart w:id="15" w:name="_Toc511168313"/>
+      <w:bookmarkStart w:id="15" w:name="_Toc511857490"/>
       <w:r>
         <w:t>File 2</w:t>
       </w:r>
@@ -13224,7 +13445,7 @@
       <w:pPr>
         <w:pStyle w:val="Heading2"/>
       </w:pPr>
-      <w:bookmarkStart w:id="16" w:name="_Toc511168314"/>
+      <w:bookmarkStart w:id="16" w:name="_Toc511857491"/>
       <w:r>
         <w:t>File 3</w:t>
       </w:r>
@@ -13234,7 +13455,7 @@
       <w:pPr>
         <w:pStyle w:val="Heading2"/>
       </w:pPr>
-      <w:bookmarkStart w:id="17" w:name="_Toc511168315"/>
+      <w:bookmarkStart w:id="17" w:name="_Toc511857492"/>
       <w:r>
         <w:t>File 4</w:t>
       </w:r>
@@ -13258,7 +13479,7 @@
       <w:pPr>
         <w:pStyle w:val="Heading1"/>
       </w:pPr>
-      <w:bookmarkStart w:id="18" w:name="_Toc511168316"/>
+      <w:bookmarkStart w:id="18" w:name="_Toc511857493"/>
       <w:r>
         <w:lastRenderedPageBreak/>
         <w:t>Open Points</w:t>
@@ -13306,7 +13527,7 @@
       <w:pPr>
         <w:pStyle w:val="Heading2"/>
       </w:pPr>
-      <w:bookmarkStart w:id="19" w:name="_Toc511168317"/>
+      <w:bookmarkStart w:id="19" w:name="_Toc511857494"/>
       <w:r>
         <w:t>Struttura</w:t>
       </w:r>
@@ -13320,12 +13541,14 @@
           <w:numId w:val="22"/>
         </w:numPr>
       </w:pPr>
+      <w:proofErr w:type="spellStart"/>
       <w:r>
         <w:rPr>
           <w:i/>
         </w:rPr>
         <w:t>Header</w:t>
       </w:r>
+      <w:proofErr w:type="spellEnd"/>
       <w:r>
         <w:t>:</w:t>
       </w:r>
@@ -13476,12 +13699,14 @@
           <w:numId w:val="22"/>
         </w:numPr>
       </w:pPr>
+      <w:proofErr w:type="gramStart"/>
       <w:r>
         <w:t>Ricerca</w:t>
       </w:r>
       <w:r>
         <w:t xml:space="preserve"> ?</w:t>
       </w:r>
+      <w:proofErr w:type="gramEnd"/>
     </w:p>
     <w:p>
       <w:pPr>
@@ -13537,7 +13762,15 @@
         <w:t>Homepage</w:t>
       </w:r>
       <w:r>
-        <w:t xml:space="preserve">: carousel / tutti i giochi con </w:t>
+        <w:t xml:space="preserve">: </w:t>
+      </w:r>
+      <w:proofErr w:type="spellStart"/>
+      <w:r>
+        <w:t>carousel</w:t>
+      </w:r>
+      <w:proofErr w:type="spellEnd"/>
+      <w:r>
+        <w:t xml:space="preserve"> / tutti i giochi con </w:t>
       </w:r>
       <w:r>
         <w:t>flag attive</w:t>
@@ -13584,9 +13817,19 @@
       <w:r>
         <w:t xml:space="preserve">Pagina del gioco: titolo, console, </w:t>
       </w:r>
-      <w:r>
-        <w:t>ecc ecc</w:t>
-      </w:r>
+      <w:proofErr w:type="spellStart"/>
+      <w:r>
+        <w:t>ecc</w:t>
+      </w:r>
+      <w:proofErr w:type="spellEnd"/>
+      <w:r>
+        <w:t xml:space="preserve"> </w:t>
+      </w:r>
+      <w:proofErr w:type="spellStart"/>
+      <w:r>
+        <w:t>ecc</w:t>
+      </w:r>
+      <w:proofErr w:type="spellEnd"/>
     </w:p>
     <w:p>
       <w:pPr>
@@ -13597,7 +13840,23 @@
         </w:numPr>
       </w:pPr>
       <w:r>
-        <w:t>Eventuale pop-up gioco come quickview (vedi opengames)</w:t>
+        <w:t xml:space="preserve">Eventuale pop-up gioco come </w:t>
+      </w:r>
+      <w:proofErr w:type="spellStart"/>
+      <w:r>
+        <w:t>quickview</w:t>
+      </w:r>
+      <w:proofErr w:type="spellEnd"/>
+      <w:r>
+        <w:t xml:space="preserve"> (vedi </w:t>
+      </w:r>
+      <w:proofErr w:type="spellStart"/>
+      <w:r>
+        <w:t>opengames</w:t>
+      </w:r>
+      <w:proofErr w:type="spellEnd"/>
+      <w:r>
+        <w:t>)</w:t>
       </w:r>
     </w:p>
     <w:p>
@@ -13615,7 +13874,15 @@
         <w:t>Genere</w:t>
       </w:r>
       <w:r>
-        <w:t>: Grid di giochi</w:t>
+        <w:t xml:space="preserve">: </w:t>
+      </w:r>
+      <w:proofErr w:type="spellStart"/>
+      <w:r>
+        <w:t>Grid</w:t>
+      </w:r>
+      <w:proofErr w:type="spellEnd"/>
+      <w:r>
+        <w:t xml:space="preserve"> di giochi</w:t>
       </w:r>
     </w:p>
     <w:p>
@@ -13633,7 +13900,15 @@
         <w:t>Piattaforma</w:t>
       </w:r>
       <w:r>
-        <w:t>: Grid di giochi</w:t>
+        <w:t xml:space="preserve">: </w:t>
+      </w:r>
+      <w:proofErr w:type="spellStart"/>
+      <w:r>
+        <w:t>Grid</w:t>
+      </w:r>
+      <w:proofErr w:type="spellEnd"/>
+      <w:r>
+        <w:t xml:space="preserve"> di giochi</w:t>
       </w:r>
     </w:p>
     <w:p>
@@ -13651,8 +13926,13 @@
         <w:t>Catalogo completo</w:t>
       </w:r>
       <w:r>
-        <w:t>: lista con collapse</w:t>
-      </w:r>
+        <w:t xml:space="preserve">: lista con </w:t>
+      </w:r>
+      <w:proofErr w:type="spellStart"/>
+      <w:r>
+        <w:t>collapse</w:t>
+      </w:r>
+      <w:proofErr w:type="spellEnd"/>
     </w:p>
     <w:p>
       <w:pPr>
@@ -13672,10 +13952,26 @@
         <w:t xml:space="preserve">: </w:t>
       </w:r>
       <w:r>
-        <w:t xml:space="preserve">ricerca in %like% </w:t>
-      </w:r>
-      <w:r>
-        <w:t>-&gt; Grid di giochi</w:t>
+        <w:t>ricerca in %</w:t>
+      </w:r>
+      <w:proofErr w:type="spellStart"/>
+      <w:r>
+        <w:t>like</w:t>
+      </w:r>
+      <w:proofErr w:type="spellEnd"/>
+      <w:r>
+        <w:t xml:space="preserve">% </w:t>
+      </w:r>
+      <w:r>
+        <w:t xml:space="preserve">-&gt; </w:t>
+      </w:r>
+      <w:proofErr w:type="spellStart"/>
+      <w:r>
+        <w:t>Grid</w:t>
+      </w:r>
+      <w:proofErr w:type="spellEnd"/>
+      <w:r>
+        <w:t xml:space="preserve"> di giochi</w:t>
       </w:r>
     </w:p>
     <w:p>
@@ -13840,8 +14136,18 @@
           <w:color w:val="9B00D3"/>
           <w:sz w:val="22"/>
         </w:rPr>
-        <w:t>inviamo una mail per confermare la registrazione cosi ci occupiamo della gestione degli account falsi? Volendo io ho già il modulo pronto con l'hashing</w:t>
-      </w:r>
+        <w:t>inviamo una mail per confermare la registrazione cosi ci occupiamo della gestione degli account falsi? Volendo io ho già il modulo pronto con l'</w:t>
+      </w:r>
+      <w:proofErr w:type="spellStart"/>
+      <w:r>
+        <w:rPr>
+          <w:rFonts w:ascii="Calibri" w:eastAsia="Calibri" w:hAnsi="Calibri" w:cs="Calibri"/>
+          <w:color w:val="9B00D3"/>
+          <w:sz w:val="22"/>
+        </w:rPr>
+        <w:t>hashing</w:t>
+      </w:r>
+      <w:proofErr w:type="spellEnd"/>
       <w:r>
         <w:rPr>
           <w:rFonts w:ascii="Calibri" w:eastAsia="Calibri" w:hAnsi="Calibri" w:cs="Calibri"/>
@@ -13924,7 +14230,11 @@
         </w:numPr>
       </w:pPr>
       <w:r>
-        <w:t>ordini completati</w:t>
+        <w:t xml:space="preserve">ordini </w:t>
+      </w:r>
+      <w:proofErr w:type="gramStart"/>
+      <w:r>
+        <w:t>completati</w:t>
       </w:r>
       <w:r>
         <w:t xml:space="preserve"> </w:t>
@@ -13934,7 +14244,15 @@
           <w:rFonts w:ascii="Calibri" w:eastAsia="Calibri" w:hAnsi="Calibri" w:cs="Calibri"/>
           <w:sz w:val="22"/>
         </w:rPr>
-        <w:t xml:space="preserve">, </w:t>
+        <w:t>,</w:t>
+      </w:r>
+      <w:proofErr w:type="gramEnd"/>
+      <w:r>
+        <w:rPr>
+          <w:rFonts w:ascii="Calibri" w:eastAsia="Calibri" w:hAnsi="Calibri" w:cs="Calibri"/>
+          <w:sz w:val="22"/>
+        </w:rPr>
+        <w:t xml:space="preserve"> </w:t>
       </w:r>
       <w:r>
         <w:rPr>
@@ -13942,7 +14260,25 @@
           <w:color w:val="9B00D3"/>
           <w:sz w:val="22"/>
         </w:rPr>
-        <w:t>tutti gli ordini con lo stato(in lavorazione ecc)</w:t>
+        <w:t xml:space="preserve">tutti gli ordini con lo stato(in lavorazione </w:t>
+      </w:r>
+      <w:proofErr w:type="spellStart"/>
+      <w:r>
+        <w:rPr>
+          <w:rFonts w:ascii="Calibri" w:eastAsia="Calibri" w:hAnsi="Calibri" w:cs="Calibri"/>
+          <w:color w:val="9B00D3"/>
+          <w:sz w:val="22"/>
+        </w:rPr>
+        <w:t>ecc</w:t>
+      </w:r>
+      <w:proofErr w:type="spellEnd"/>
+      <w:r>
+        <w:rPr>
+          <w:rFonts w:ascii="Calibri" w:eastAsia="Calibri" w:hAnsi="Calibri" w:cs="Calibri"/>
+          <w:color w:val="9B00D3"/>
+          <w:sz w:val="22"/>
+        </w:rPr>
+        <w:t>)</w:t>
       </w:r>
     </w:p>
     <w:p>
@@ -13965,12 +14301,14 @@
           <w:numId w:val="22"/>
         </w:numPr>
       </w:pPr>
+      <w:proofErr w:type="spellStart"/>
       <w:r>
         <w:rPr>
           <w:i/>
         </w:rPr>
         <w:t>Footer</w:t>
       </w:r>
+      <w:proofErr w:type="spellEnd"/>
       <w:r>
         <w:t xml:space="preserve">: </w:t>
       </w:r>
@@ -14015,7 +14353,7 @@
       <w:pPr>
         <w:pStyle w:val="Heading2"/>
       </w:pPr>
-      <w:bookmarkStart w:id="20" w:name="_Toc511168318"/>
+      <w:bookmarkStart w:id="20" w:name="_Toc511857495"/>
       <w:r>
         <w:t>Dubbi</w:t>
       </w:r>
@@ -14087,9 +14425,14 @@
           <w:numId w:val="25"/>
         </w:numPr>
       </w:pPr>
+      <w:proofErr w:type="spellStart"/>
       <w:r>
         <w:lastRenderedPageBreak/>
-        <w:t>PriceOnSale o Discount che gestisce la percentuale?</w:t>
+        <w:t>PriceOnSale</w:t>
+      </w:r>
+      <w:proofErr w:type="spellEnd"/>
+      <w:r>
+        <w:t xml:space="preserve"> o Discount che gestisce la percentuale?</w:t>
       </w:r>
     </w:p>
     <w:p>
@@ -14101,7 +14444,23 @@
         </w:numPr>
       </w:pPr>
       <w:r>
-        <w:t>Campo InsertionDate determina valore Flag_News automaticamente da DB</w:t>
+        <w:t xml:space="preserve">Campo </w:t>
+      </w:r>
+      <w:proofErr w:type="spellStart"/>
+      <w:r>
+        <w:t>InsertionDate</w:t>
+      </w:r>
+      <w:proofErr w:type="spellEnd"/>
+      <w:r>
+        <w:t xml:space="preserve"> determina valore </w:t>
+      </w:r>
+      <w:proofErr w:type="spellStart"/>
+      <w:r>
+        <w:t>Flag_News</w:t>
+      </w:r>
+      <w:proofErr w:type="spellEnd"/>
+      <w:r>
+        <w:t xml:space="preserve"> automaticamente da DB</w:t>
       </w:r>
     </w:p>
     <w:p>
@@ -14115,7 +14474,7 @@
       <w:r>
         <w:t xml:space="preserve">Guardare Trigger </w:t>
       </w:r>
-      <w:hyperlink r:id="rId11" w:history="1">
+      <w:hyperlink r:id="rId12" w:history="1">
         <w:r>
           <w:rPr>
             <w:rStyle w:val="Hyperlink"/>
@@ -14132,9 +14491,11 @@
           <w:numId w:val="25"/>
         </w:numPr>
       </w:pPr>
+      <w:proofErr w:type="spellStart"/>
       <w:r>
         <w:t>Events</w:t>
       </w:r>
+      <w:proofErr w:type="spellEnd"/>
     </w:p>
     <w:p>
       <w:pPr>
@@ -14148,7 +14509,15 @@
         <w:t>Campi tecnici</w:t>
       </w:r>
       <w:r>
-        <w:t>: quali e dove (data ultima modifica, utente ultima modifica, ecc)?</w:t>
+        <w:t xml:space="preserve">: quali e dove (data ultima modifica, utente ultima modifica, </w:t>
+      </w:r>
+      <w:proofErr w:type="spellStart"/>
+      <w:r>
+        <w:t>ecc</w:t>
+      </w:r>
+      <w:proofErr w:type="spellEnd"/>
+      <w:r>
+        <w:t>)?</w:t>
       </w:r>
       <w:r>
         <w:t xml:space="preserve"> </w:t>
@@ -14163,7 +14532,7 @@
       </w:r>
     </w:p>
     <w:sectPr>
-      <w:footerReference w:type="default" r:id="rId12"/>
+      <w:footerReference w:type="default" r:id="rId13"/>
       <w:pgSz w:w="11906" w:h="16838"/>
       <w:pgMar w:top="720" w:right="720" w:bottom="720" w:left="720" w:header="708" w:footer="708" w:gutter="0"/>
       <w:pgNumType w:start="0"/>
@@ -19033,7 +19402,7 @@
 </file>
 
 <file path=customXml/itemProps1.xml><?xml version="1.0" encoding="utf-8"?>
-<ds:datastoreItem xmlns:ds="http://schemas.openxmlformats.org/officeDocument/2006/customXml" ds:itemID="{110AC387-3CF5-4C86-9B5F-07FA0611AF7B}">
+<ds:datastoreItem xmlns:ds="http://schemas.openxmlformats.org/officeDocument/2006/customXml" ds:itemID="{90D7C39A-1042-4072-B74D-71D7E2C75ABA}">
   <ds:schemaRefs>
     <ds:schemaRef ds:uri="http://schemas.openxmlformats.org/officeDocument/2006/bibliography"/>
   </ds:schemaRefs>

</xml_diff>

<commit_message>
modifica capitolo 1 -2 doc
</commit_message>
<xml_diff>
--- a/Documentazione/NoPayNoGame- Documentazione.docx
+++ b/Documentazione/NoPayNoGame- Documentazione.docx
@@ -1935,12 +1935,14 @@
         </w:numPr>
       </w:pPr>
       <w:bookmarkStart w:id="1" w:name="_Toc511857477"/>
+      <w:bookmarkStart w:id="2" w:name="_Ref512017682"/>
       <w:r>
         <w:lastRenderedPageBreak/>
         <w:t>Introduzione</w:t>
       </w:r>
       <w:bookmarkEnd w:id="0"/>
       <w:bookmarkEnd w:id="1"/>
+      <w:bookmarkEnd w:id="2"/>
     </w:p>
     <w:p>
       <w:r>
@@ -1990,11 +1992,13 @@
       <w:pPr>
         <w:pStyle w:val="Heading1"/>
       </w:pPr>
-      <w:bookmarkStart w:id="2" w:name="_Toc511857478"/>
+      <w:bookmarkStart w:id="3" w:name="_Toc511857478"/>
+      <w:bookmarkStart w:id="4" w:name="_Ref512017697"/>
       <w:r>
         <w:t>Descrizione del Progetto</w:t>
       </w:r>
-      <w:bookmarkEnd w:id="2"/>
+      <w:bookmarkEnd w:id="3"/>
+      <w:bookmarkEnd w:id="4"/>
     </w:p>
     <w:p>
       <w:r>
@@ -2372,12 +2376,12 @@
       <w:pPr>
         <w:pStyle w:val="Heading2"/>
       </w:pPr>
-      <w:bookmarkStart w:id="3" w:name="_Toc511857479"/>
+      <w:bookmarkStart w:id="5" w:name="_Toc511857479"/>
       <w:r>
         <w:lastRenderedPageBreak/>
         <w:t>Scelta del Progetto</w:t>
       </w:r>
-      <w:bookmarkEnd w:id="3"/>
+      <w:bookmarkEnd w:id="5"/>
     </w:p>
     <w:p>
       <w:r>
@@ -2726,11 +2730,11 @@
       <w:pPr>
         <w:pStyle w:val="Heading2"/>
       </w:pPr>
-      <w:bookmarkStart w:id="4" w:name="_Toc511857480"/>
+      <w:bookmarkStart w:id="6" w:name="_Toc511857480"/>
       <w:r>
         <w:t>Modifica e/o aggiunte alla consegna</w:t>
       </w:r>
-      <w:bookmarkEnd w:id="4"/>
+      <w:bookmarkEnd w:id="6"/>
     </w:p>
     <w:p>
       <w:r>
@@ -2749,10 +2753,18 @@
         </w:numPr>
       </w:pPr>
       <w:r>
-        <w:t>La gestione dei magazzin</w:t>
-      </w:r>
-      <w:r>
-        <w:t>i</w:t>
+        <w:t>È presente la gestione dei magazzini</w:t>
+      </w:r>
+      <w:r>
+        <w:t>: è prevista una tabella magazzino che tiene traccia dei dati del magazzino stesso e delle quantità di ogni singolo gioco in esso presente</w:t>
+      </w:r>
+      <w:proofErr w:type="gramStart"/>
+      <w:r>
+        <w:t xml:space="preserve">. </w:t>
+      </w:r>
+      <w:proofErr w:type="gramEnd"/>
+      <w:r>
+        <w:t>In questo modo è possibile gestire la presenza di molteplici magazzini</w:t>
       </w:r>
       <w:r>
         <w:t>;</w:t>
@@ -2766,11 +2778,9 @@
           <w:numId w:val="27"/>
         </w:numPr>
       </w:pPr>
-      <w:proofErr w:type="spellStart"/>
-      <w:r>
-        <w:t>review</w:t>
-      </w:r>
-      <w:proofErr w:type="spellEnd"/>
+      <w:r>
+        <w:t>È presente un sistema di recensioni ai prodotti costituite da un voto (1-5 stelle) e un commento opzionale</w:t>
+      </w:r>
       <w:r>
         <w:t>;</w:t>
       </w:r>
@@ -2784,7 +2794,7 @@
         </w:numPr>
       </w:pPr>
       <w:r>
-        <w:t>I generi</w:t>
+        <w:t>È presente la gestione dell’elenco dei generi riferiti a ciascun gioco;</w:t>
       </w:r>
     </w:p>
     <w:p>
@@ -2796,10 +2806,7 @@
         </w:numPr>
       </w:pPr>
       <w:r>
-        <w:t>Il portafoglio/i punti</w:t>
-      </w:r>
-      <w:r>
-        <w:t>.</w:t>
+        <w:t>È presente un campo portafoglio ed un campo punti fedeltà per gestire l’accredito verso l’utente in caso di eliminazione dell’ordine e per offrire al cliente un sistema di bonus acquistabili con i punti (ricaricati attraverso gli acquisti) che permettono di ricaricare il portafoglio online;</w:t>
       </w:r>
     </w:p>
     <w:p>
@@ -2811,7 +2818,37 @@
         </w:numPr>
       </w:pPr>
       <w:r>
-        <w:t>Lo stato dell’ordine</w:t>
+        <w:t>È</w:t>
+      </w:r>
+      <w:r>
+        <w:t xml:space="preserve"> previsto un sistema di gestione dello stato dell’ordine (pagato - evaso):</w:t>
+      </w:r>
+    </w:p>
+    <w:p>
+      <w:pPr>
+        <w:pStyle w:val="ListParagraph"/>
+        <w:numPr>
+          <w:ilvl w:val="1"/>
+          <w:numId w:val="27"/>
+        </w:numPr>
+      </w:pPr>
+      <w:r>
+        <w:t>Utente: quando un ordine risulta ancora non pagato, l’utente ha la possibilità di eliminarlo e/o modificarlo in base alle disponibilità dei giochi nel magazzino;</w:t>
+      </w:r>
+    </w:p>
+    <w:p>
+      <w:pPr>
+        <w:pStyle w:val="ListParagraph"/>
+        <w:numPr>
+          <w:ilvl w:val="1"/>
+          <w:numId w:val="27"/>
+        </w:numPr>
+      </w:pPr>
+      <w:r>
+        <w:t>Amministratore: ha la possibilità di registrate il pagamento e solo a quel punto di poter evadere l’ordine. Nel caso in cui l’ordine sia non-pagato e/o non-evaso, l’amministratore ha la possibilità di eliminare l’ordine ed effettuare un eventuale rimborso</w:t>
+      </w:r>
+      <w:r>
+        <w:t>;</w:t>
       </w:r>
     </w:p>
     <w:p>
@@ -2823,33 +2860,82 @@
         </w:numPr>
       </w:pPr>
       <w:r>
-        <w:t xml:space="preserve">Ruoli magazziniere amministratore </w:t>
+        <w:t xml:space="preserve">Sono presenti più ruoli rispetto a quello proposto: Utente normale, Magazziniere, Amministratore, </w:t>
       </w:r>
       <w:proofErr w:type="spellStart"/>
       <w:r>
-        <w:t>superuser</w:t>
+        <w:t>Superuser</w:t>
       </w:r>
       <w:proofErr w:type="spellEnd"/>
+      <w:r>
+        <w:t xml:space="preserve">. Ogni ruolo ha delle feature diverse, come spiegato nella </w:t>
+      </w:r>
+      <w:r>
+        <w:rPr>
+          <w:u w:val="single"/>
+        </w:rPr>
+        <w:fldChar w:fldCharType="begin"/>
+      </w:r>
+      <w:r>
+        <w:rPr>
+          <w:u w:val="single"/>
+        </w:rPr>
+        <w:instrText xml:space="preserve"> REF _Ref512017697 \h </w:instrText>
+      </w:r>
+      <w:r>
+        <w:rPr>
+          <w:u w:val="single"/>
+        </w:rPr>
+      </w:r>
+      <w:r>
+        <w:rPr>
+          <w:u w:val="single"/>
+        </w:rPr>
+        <w:instrText xml:space="preserve"> \* MERGEFORMAT </w:instrText>
+      </w:r>
+      <w:r>
+        <w:rPr>
+          <w:u w:val="single"/>
+        </w:rPr>
+        <w:fldChar w:fldCharType="separate"/>
+      </w:r>
+      <w:r>
+        <w:rPr>
+          <w:u w:val="single"/>
+        </w:rPr>
+        <w:t>Descrizione del Progetto</w:t>
+      </w:r>
+      <w:r>
+        <w:rPr>
+          <w:u w:val="single"/>
+        </w:rPr>
+        <w:fldChar w:fldCharType="end"/>
+      </w:r>
+      <w:r>
+        <w:t>.</w:t>
+      </w:r>
+      <w:bookmarkStart w:id="7" w:name="_GoBack"/>
+      <w:bookmarkEnd w:id="7"/>
     </w:p>
     <w:p>
       <w:pPr>
         <w:pStyle w:val="Heading1"/>
       </w:pPr>
-      <w:bookmarkStart w:id="5" w:name="_Toc511857481"/>
+      <w:bookmarkStart w:id="8" w:name="_Toc511857481"/>
       <w:r>
         <w:t>Database</w:t>
       </w:r>
-      <w:bookmarkEnd w:id="5"/>
+      <w:bookmarkEnd w:id="8"/>
     </w:p>
     <w:p>
       <w:pPr>
         <w:pStyle w:val="Heading2"/>
       </w:pPr>
-      <w:bookmarkStart w:id="6" w:name="_Toc511857482"/>
+      <w:bookmarkStart w:id="9" w:name="_Toc511857482"/>
       <w:r>
         <w:t>Schema Concettuale</w:t>
       </w:r>
-      <w:bookmarkEnd w:id="6"/>
+      <w:bookmarkEnd w:id="9"/>
     </w:p>
     <w:p>
       <w:r>
@@ -2918,11 +3004,11 @@
       <w:pPr>
         <w:pStyle w:val="Heading2"/>
       </w:pPr>
-      <w:bookmarkStart w:id="7" w:name="_Toc511857483"/>
+      <w:bookmarkStart w:id="10" w:name="_Toc511857483"/>
       <w:r>
         <w:t>Schema Relazionale</w:t>
       </w:r>
-      <w:bookmarkEnd w:id="7"/>
+      <w:bookmarkEnd w:id="10"/>
     </w:p>
     <w:p>
       <w:r>
@@ -2995,11 +3081,11 @@
       <w:pPr>
         <w:pStyle w:val="Heading2"/>
       </w:pPr>
-      <w:bookmarkStart w:id="8" w:name="_Toc511857484"/>
+      <w:bookmarkStart w:id="11" w:name="_Toc511857484"/>
       <w:r>
         <w:t>Creazione del Database</w:t>
       </w:r>
-      <w:bookmarkEnd w:id="8"/>
+      <w:bookmarkEnd w:id="11"/>
     </w:p>
     <w:p>
       <w:r>
@@ -13350,12 +13436,12 @@
       <w:pPr>
         <w:pStyle w:val="Heading2"/>
       </w:pPr>
-      <w:bookmarkStart w:id="9" w:name="_Toc511857485"/>
+      <w:bookmarkStart w:id="12" w:name="_Toc511857485"/>
       <w:r>
         <w:lastRenderedPageBreak/>
         <w:t>Popolamento del Database</w:t>
       </w:r>
-      <w:bookmarkEnd w:id="9"/>
+      <w:bookmarkEnd w:id="12"/>
     </w:p>
     <w:p>
       <w:r>
@@ -13374,11 +13460,11 @@
       <w:pPr>
         <w:pStyle w:val="Heading1"/>
       </w:pPr>
-      <w:bookmarkStart w:id="10" w:name="_Toc511857486"/>
+      <w:bookmarkStart w:id="13" w:name="_Toc511857486"/>
       <w:r>
         <w:t>Diagramma Applicazione Web</w:t>
       </w:r>
-      <w:bookmarkEnd w:id="10"/>
+      <w:bookmarkEnd w:id="13"/>
     </w:p>
     <w:p>
       <w:r>
@@ -13389,11 +13475,11 @@
       <w:pPr>
         <w:pStyle w:val="Heading1"/>
       </w:pPr>
-      <w:bookmarkStart w:id="11" w:name="_Toc511857487"/>
+      <w:bookmarkStart w:id="14" w:name="_Toc511857487"/>
       <w:r>
         <w:t>Interfacce</w:t>
       </w:r>
-      <w:bookmarkEnd w:id="11"/>
+      <w:bookmarkEnd w:id="14"/>
     </w:p>
     <w:p>
       <w:r>
@@ -13404,11 +13490,11 @@
       <w:pPr>
         <w:pStyle w:val="Heading1"/>
       </w:pPr>
-      <w:bookmarkStart w:id="12" w:name="_Toc511857488"/>
+      <w:bookmarkStart w:id="15" w:name="_Toc511857488"/>
       <w:r>
         <w:t>Struttura del Progetto</w:t>
       </w:r>
-      <w:bookmarkEnd w:id="12"/>
+      <w:bookmarkEnd w:id="15"/>
     </w:p>
     <w:p>
       <w:r>
@@ -13422,41 +13508,41 @@
       <w:pPr>
         <w:pStyle w:val="Heading2"/>
       </w:pPr>
-      <w:bookmarkStart w:id="13" w:name="_Toc511857489"/>
+      <w:bookmarkStart w:id="16" w:name="_Toc511857489"/>
       <w:r>
         <w:t>File 1</w:t>
       </w:r>
-      <w:bookmarkEnd w:id="13"/>
+      <w:bookmarkEnd w:id="16"/>
     </w:p>
     <w:p>
       <w:pPr>
         <w:pStyle w:val="Heading2"/>
       </w:pPr>
-      <w:bookmarkStart w:id="14" w:name="_Toc511857490"/>
+      <w:bookmarkStart w:id="17" w:name="_Toc511857490"/>
       <w:r>
         <w:t>File 2</w:t>
       </w:r>
-      <w:bookmarkEnd w:id="14"/>
+      <w:bookmarkEnd w:id="17"/>
     </w:p>
     <w:p>
       <w:pPr>
         <w:pStyle w:val="Heading2"/>
       </w:pPr>
-      <w:bookmarkStart w:id="15" w:name="_Toc511857491"/>
+      <w:bookmarkStart w:id="18" w:name="_Toc511857491"/>
       <w:r>
         <w:t>File 3</w:t>
       </w:r>
-      <w:bookmarkEnd w:id="15"/>
+      <w:bookmarkEnd w:id="18"/>
     </w:p>
     <w:p>
       <w:pPr>
         <w:pStyle w:val="Heading2"/>
       </w:pPr>
-      <w:bookmarkStart w:id="16" w:name="_Toc511857492"/>
+      <w:bookmarkStart w:id="19" w:name="_Toc511857492"/>
       <w:r>
         <w:t>File 4</w:t>
       </w:r>
-      <w:bookmarkEnd w:id="16"/>
+      <w:bookmarkEnd w:id="19"/>
     </w:p>
     <w:p>
       <w:pPr>
@@ -13476,12 +13562,12 @@
       <w:pPr>
         <w:pStyle w:val="Heading1"/>
       </w:pPr>
-      <w:bookmarkStart w:id="17" w:name="_Toc511857493"/>
+      <w:bookmarkStart w:id="20" w:name="_Toc511857493"/>
       <w:r>
         <w:lastRenderedPageBreak/>
         <w:t>Open Points</w:t>
       </w:r>
-      <w:bookmarkEnd w:id="17"/>
+      <w:bookmarkEnd w:id="20"/>
     </w:p>
     <w:p>
       <w:r>
@@ -13524,11 +13610,11 @@
       <w:pPr>
         <w:pStyle w:val="Heading2"/>
       </w:pPr>
-      <w:bookmarkStart w:id="18" w:name="_Toc511857494"/>
+      <w:bookmarkStart w:id="21" w:name="_Toc511857494"/>
       <w:r>
         <w:t>Struttura</w:t>
       </w:r>
-      <w:bookmarkEnd w:id="18"/>
+      <w:bookmarkEnd w:id="21"/>
     </w:p>
     <w:p>
       <w:pPr>
@@ -14350,11 +14436,11 @@
       <w:pPr>
         <w:pStyle w:val="Heading2"/>
       </w:pPr>
-      <w:bookmarkStart w:id="19" w:name="_Toc511857495"/>
+      <w:bookmarkStart w:id="22" w:name="_Toc511857495"/>
       <w:r>
         <w:t>Dubbi</w:t>
       </w:r>
-      <w:bookmarkEnd w:id="19"/>
+      <w:bookmarkEnd w:id="22"/>
     </w:p>
     <w:p>
       <w:pPr>
@@ -14502,16 +14588,11 @@
           <w:numId w:val="25"/>
         </w:numPr>
       </w:pPr>
-      <w:bookmarkStart w:id="20" w:name="_GoBack"/>
       <w:r>
         <w:t>Campi tecnici</w:t>
       </w:r>
       <w:r>
-        <w:t xml:space="preserve">: quali e dove </w:t>
-      </w:r>
-      <w:bookmarkEnd w:id="20"/>
-      <w:r>
-        <w:t xml:space="preserve">(data ultima modifica, utente ultima modifica, </w:t>
+        <w:t xml:space="preserve">: quali e dove (data ultima modifica, utente ultima modifica, </w:t>
       </w:r>
       <w:proofErr w:type="spellStart"/>
       <w:r>
@@ -16919,7 +17000,7 @@
         <w:rFonts w:ascii="Symbol" w:hAnsi="Symbol" w:hint="default"/>
       </w:rPr>
     </w:lvl>
-    <w:lvl w:ilvl="1" w:tplc="04100003" w:tentative="1">
+    <w:lvl w:ilvl="1" w:tplc="04100003">
       <w:start w:val="1"/>
       <w:numFmt w:val="bullet"/>
       <w:lvlText w:val="o"/>
@@ -16931,7 +17012,7 @@
         <w:rFonts w:ascii="Courier New" w:hAnsi="Courier New" w:cs="Courier New" w:hint="default"/>
       </w:rPr>
     </w:lvl>
-    <w:lvl w:ilvl="2" w:tplc="04100005" w:tentative="1">
+    <w:lvl w:ilvl="2" w:tplc="04100005">
       <w:start w:val="1"/>
       <w:numFmt w:val="bullet"/>
       <w:lvlText w:val=""/>
@@ -19404,7 +19485,7 @@
 </file>
 
 <file path=customXml/itemProps1.xml><?xml version="1.0" encoding="utf-8"?>
-<ds:datastoreItem xmlns:ds="http://schemas.openxmlformats.org/officeDocument/2006/customXml" ds:itemID="{B1D37C27-82C8-4E9E-8285-93266A61E914}">
+<ds:datastoreItem xmlns:ds="http://schemas.openxmlformats.org/officeDocument/2006/customXml" ds:itemID="{680E32E3-F9C2-44BC-A313-34709D84A685}">
   <ds:schemaRefs>
     <ds:schemaRef ds:uri="http://schemas.openxmlformats.org/officeDocument/2006/bibliography"/>
   </ds:schemaRefs>

</xml_diff>